<commit_message>
Add Diagrama Secuencia Documento de Analisis
</commit_message>
<xml_diff>
--- a/METODOLOGIA RUP/PROYECTO STD/03 ANALISIS/STD_ANA_DOC.docx
+++ b/METODOLOGIA RUP/PROYECTO STD/03 ANALISIS/STD_ANA_DOC.docx
@@ -1,10 +1,10 @@
 
 <file path=word/document.xml><?xml version="1.0" encoding="utf-8"?>
-<w:document xmlns:wpc="http://schemas.microsoft.com/office/word/2010/wordprocessingCanvas" xmlns:mc="http://schemas.openxmlformats.org/markup-compatibility/2006" xmlns:o="urn:schemas-microsoft-com:office:office" xmlns:r="http://schemas.openxmlformats.org/officeDocument/2006/relationships" xmlns:m="http://schemas.openxmlformats.org/officeDocument/2006/math" xmlns:v="urn:schemas-microsoft-com:vml" xmlns:wp14="http://schemas.microsoft.com/office/word/2010/wordprocessingDrawing" xmlns:wp="http://schemas.openxmlformats.org/drawingml/2006/wordprocessingDrawing" xmlns:w10="urn:schemas-microsoft-com:office:word" xmlns:w="http://schemas.openxmlformats.org/wordprocessingml/2006/main" xmlns:w14="http://schemas.microsoft.com/office/word/2010/wordml" xmlns:w15="http://schemas.microsoft.com/office/word/2012/wordml" xmlns:wpg="http://schemas.microsoft.com/office/word/2010/wordprocessingGroup" xmlns:wpi="http://schemas.microsoft.com/office/word/2010/wordprocessingInk" xmlns:wne="http://schemas.microsoft.com/office/word/2006/wordml" xmlns:wps="http://schemas.microsoft.com/office/word/2010/wordprocessingShape" mc:Ignorable="w14 w15 wp14">
+<w:document xmlns:wpc="http://schemas.microsoft.com/office/word/2010/wordprocessingCanvas" xmlns:mc="http://schemas.openxmlformats.org/markup-compatibility/2006" xmlns:o="urn:schemas-microsoft-com:office:office" xmlns:r="http://schemas.openxmlformats.org/officeDocument/2006/relationships" xmlns:m="http://schemas.openxmlformats.org/officeDocument/2006/math" xmlns:v="urn:schemas-microsoft-com:vml" xmlns:wp14="http://schemas.microsoft.com/office/word/2010/wordprocessingDrawing" xmlns:wp="http://schemas.openxmlformats.org/drawingml/2006/wordprocessingDrawing" xmlns:w10="urn:schemas-microsoft-com:office:word" xmlns:w="http://schemas.openxmlformats.org/wordprocessingml/2006/main" xmlns:w14="http://schemas.microsoft.com/office/word/2010/wordml" xmlns:wpg="http://schemas.microsoft.com/office/word/2010/wordprocessingGroup" xmlns:wpi="http://schemas.microsoft.com/office/word/2010/wordprocessingInk" xmlns:wne="http://schemas.microsoft.com/office/word/2006/wordml" xmlns:wps="http://schemas.microsoft.com/office/word/2010/wordprocessingShape" mc:Ignorable="w14 wp14">
   <w:body>
     <w:p>
       <w:pPr>
-        <w:pStyle w:val="Puesto"/>
+        <w:pStyle w:val="Ttulo"/>
       </w:pPr>
       <w:r>
         <w:t>UNIVERSIDAD RICARDO PALMA</w:t>
@@ -12,8 +12,6 @@
       <w:r>
         <w:t xml:space="preserve"> </w:t>
       </w:r>
-      <w:bookmarkStart w:id="0" w:name="_GoBack"/>
-      <w:bookmarkEnd w:id="0"/>
     </w:p>
     <w:p/>
     <w:p>
@@ -81,7 +79,7 @@
                     </pic:cNvPicPr>
                   </pic:nvPicPr>
                   <pic:blipFill>
-                    <a:blip r:embed="rId5" cstate="print"/>
+                    <a:blip r:embed="rId9" cstate="print"/>
                     <a:srcRect/>
                     <a:stretch>
                       <a:fillRect/>
@@ -167,26 +165,43 @@
     <w:p/>
     <w:p/>
     <w:p>
-      <w:bookmarkStart w:id="1" w:name="_Toc439880582"/>
-      <w:bookmarkStart w:id="2" w:name="_Toc439881682"/>
-      <w:bookmarkStart w:id="3" w:name="_Toc439834764"/>
-      <w:bookmarkStart w:id="4" w:name="_Toc439835208"/>
+      <w:bookmarkStart w:id="0" w:name="_Toc439880582"/>
+      <w:bookmarkStart w:id="1" w:name="_Toc439881682"/>
+      <w:bookmarkStart w:id="2" w:name="_Toc439834764"/>
+      <w:bookmarkStart w:id="3" w:name="_Toc439835208"/>
       <w:r>
         <w:rPr>
           <w:b/>
         </w:rPr>
         <w:t>ELABORADO POR:</w:t>
       </w:r>
+      <w:bookmarkEnd w:id="0"/>
       <w:bookmarkEnd w:id="1"/>
       <w:bookmarkEnd w:id="2"/>
       <w:bookmarkEnd w:id="3"/>
-      <w:bookmarkEnd w:id="4"/>
       <w:r>
         <w:tab/>
       </w:r>
       <w:r>
-        <w:t xml:space="preserve">Jorge Rodríguez </w:t>
-      </w:r>
+        <w:t xml:space="preserve">Javier </w:t>
+      </w:r>
+      <w:proofErr w:type="spellStart"/>
+      <w:r>
+        <w:t>A</w:t>
+      </w:r>
+      <w:r>
+        <w:t>ñ</w:t>
+      </w:r>
+      <w:r>
+        <w:t>a</w:t>
+      </w:r>
+      <w:r>
+        <w:t>ñ</w:t>
+      </w:r>
+      <w:r>
+        <w:t>os</w:t>
+      </w:r>
+      <w:proofErr w:type="spellEnd"/>
       <w:r>
         <w:tab/>
       </w:r>
@@ -199,25 +214,21 @@
         <w:ind w:left="2124"/>
       </w:pPr>
       <w:r>
-        <w:t xml:space="preserve">Javier </w:t>
+        <w:t xml:space="preserve">Alex </w:t>
       </w:r>
       <w:proofErr w:type="spellStart"/>
       <w:r>
-        <w:t>A</w:t>
-      </w:r>
-      <w:r>
-        <w:t>ñ</w:t>
-      </w:r>
-      <w:r>
-        <w:t>a</w:t>
-      </w:r>
-      <w:r>
-        <w:t>ñ</w:t>
-      </w:r>
-      <w:r>
-        <w:t>os</w:t>
+        <w:t>Perez</w:t>
       </w:r>
       <w:proofErr w:type="spellEnd"/>
+    </w:p>
+    <w:p>
+      <w:pPr>
+        <w:ind w:left="2124"/>
+      </w:pPr>
+      <w:r>
+        <w:t>Jorge Rodríguez</w:t>
+      </w:r>
       <w:r>
         <w:tab/>
       </w:r>
@@ -227,65 +238,35 @@
     </w:p>
     <w:p>
       <w:pPr>
-        <w:ind w:left="2124"/>
-      </w:pPr>
-      <w:r>
-        <w:t xml:space="preserve">Alex </w:t>
+        <w:rPr>
+          <w:b/>
+        </w:rPr>
+      </w:pPr>
+    </w:p>
+    <w:p>
+      <w:r>
+        <w:rPr>
+          <w:b/>
+        </w:rPr>
+        <w:t>REVISADO POR:</w:t>
+      </w:r>
+      <w:r>
+        <w:rPr>
+          <w:b/>
+        </w:rPr>
+        <w:tab/>
       </w:r>
       <w:proofErr w:type="spellStart"/>
       <w:r>
-        <w:t>Perez</w:t>
+        <w:t>Lennis</w:t>
       </w:r>
       <w:proofErr w:type="spellEnd"/>
       <w:r>
+        <w:t xml:space="preserve"> Wong Portillo</w:t>
+      </w:r>
+      <w:r>
         <w:tab/>
       </w:r>
-      <w:r>
-        <w:tab/>
-      </w:r>
-    </w:p>
-    <w:p>
-      <w:pPr>
-        <w:rPr>
-          <w:b/>
-        </w:rPr>
-      </w:pPr>
-    </w:p>
-    <w:p>
-      <w:r>
-        <w:rPr>
-          <w:b/>
-        </w:rPr>
-        <w:t>REVISADO POR:</w:t>
-      </w:r>
-      <w:r>
-        <w:rPr>
-          <w:b/>
-        </w:rPr>
-        <w:tab/>
-      </w:r>
-      <w:proofErr w:type="spellStart"/>
-      <w:r>
-        <w:t>Lennis</w:t>
-      </w:r>
-      <w:proofErr w:type="spellEnd"/>
-      <w:r>
-        <w:t xml:space="preserve"> Wong Portillo</w:t>
-      </w:r>
-      <w:r>
-        <w:tab/>
-      </w:r>
-      <w:r>
-        <w:tab/>
-      </w:r>
-      <w:hyperlink r:id="rId6" w:history="1">
-        <w:r>
-          <w:rPr>
-            <w:rStyle w:val="Hipervnculo"/>
-          </w:rPr>
-          <w:t>lwongpuni@gmail.com</w:t>
-        </w:r>
-      </w:hyperlink>
       <w:r>
         <w:tab/>
         <w:t xml:space="preserve"> </w:t>
@@ -303,48 +284,2013 @@
     </w:p>
     <w:p>
       <w:pPr>
-        <w:jc w:val="center"/>
-      </w:pPr>
-      <w:r>
-        <w:t xml:space="preserve">Lima, </w:t>
-      </w:r>
-      <w:r>
-        <w:fldChar w:fldCharType="begin"/>
-      </w:r>
-      <w:r>
-        <w:instrText xml:space="preserve"> CREATEDATE \@ "dd' de 'MMMM' del 'yyyy" \* MERGEFORMAT </w:instrText>
-      </w:r>
-      <w:r>
-        <w:fldChar w:fldCharType="separate"/>
-      </w:r>
-      <w:r>
-        <w:rPr>
-          <w:noProof/>
-        </w:rPr>
-        <w:t>03 de Octubre</w:t>
-      </w:r>
-      <w:r>
-        <w:rPr>
-          <w:noProof/>
-        </w:rPr>
-        <w:t xml:space="preserve"> del 201</w:t>
-      </w:r>
-      <w:r>
-        <w:rPr>
-          <w:noProof/>
-        </w:rPr>
-        <w:fldChar w:fldCharType="end"/>
-      </w:r>
-      <w:r>
-        <w:rPr>
-          <w:noProof/>
-        </w:rPr>
-        <w:t>3</w:t>
-      </w:r>
-    </w:p>
-    <w:p>
-      <w:pPr>
-        <w:jc w:val="center"/>
+        <w:pStyle w:val="TtulodeTDC"/>
+        <w:rPr>
+          <w:sz w:val="32"/>
+        </w:rPr>
+      </w:pPr>
+      <w:bookmarkStart w:id="4" w:name="_GoBack"/>
+      <w:bookmarkEnd w:id="4"/>
+      <w:r>
+        <w:rPr>
+          <w:sz w:val="32"/>
+        </w:rPr>
+        <w:br w:type="page"/>
+      </w:r>
+    </w:p>
+    <w:sdt>
+      <w:sdtPr>
+        <w:rPr>
+          <w:lang w:val="es-ES"/>
+        </w:rPr>
+        <w:id w:val="295878285"/>
+        <w:docPartObj>
+          <w:docPartGallery w:val="Table of Contents"/>
+          <w:docPartUnique/>
+        </w:docPartObj>
+      </w:sdtPr>
+      <w:sdtEndPr>
+        <w:rPr>
+          <w:b/>
+          <w:bCs/>
+        </w:rPr>
+      </w:sdtEndPr>
+      <w:sdtContent>
+        <w:p>
+          <w:pPr>
+            <w:ind w:left="2124" w:firstLine="708"/>
+            <w:rPr>
+              <w:rStyle w:val="Hipervnculo"/>
+              <w:b/>
+              <w:bCs/>
+              <w:noProof/>
+              <w:color w:val="auto"/>
+              <w:sz w:val="28"/>
+              <w:szCs w:val="28"/>
+              <w:u w:val="none"/>
+            </w:rPr>
+          </w:pPr>
+          <w:r>
+            <w:rPr>
+              <w:rStyle w:val="Hipervnculo"/>
+              <w:b/>
+              <w:bCs/>
+              <w:noProof/>
+              <w:color w:val="auto"/>
+              <w:sz w:val="28"/>
+              <w:szCs w:val="28"/>
+              <w:u w:val="none"/>
+            </w:rPr>
+            <w:t>Indice</w:t>
+          </w:r>
+        </w:p>
+        <w:p>
+          <w:pPr>
+            <w:pStyle w:val="TDC1"/>
+            <w:tabs>
+              <w:tab w:val="left" w:pos="440"/>
+              <w:tab w:val="right" w:leader="dot" w:pos="8828"/>
+            </w:tabs>
+            <w:rPr>
+              <w:rFonts w:eastAsiaTheme="minorEastAsia"/>
+              <w:noProof/>
+              <w:lang w:eastAsia="es-PE"/>
+            </w:rPr>
+          </w:pPr>
+          <w:r>
+            <w:fldChar w:fldCharType="begin"/>
+          </w:r>
+          <w:r>
+            <w:instrText xml:space="preserve"> TOC \o "1-3" \h \z \u </w:instrText>
+          </w:r>
+          <w:r>
+            <w:fldChar w:fldCharType="separate"/>
+          </w:r>
+          <w:hyperlink w:anchor="_Toc369915742" w:history="1">
+            <w:r>
+              <w:rPr>
+                <w:rStyle w:val="Hipervnculo"/>
+                <w:noProof/>
+              </w:rPr>
+              <w:t>1.</w:t>
+            </w:r>
+            <w:r>
+              <w:rPr>
+                <w:rFonts w:eastAsiaTheme="minorEastAsia"/>
+                <w:noProof/>
+                <w:lang w:eastAsia="es-PE"/>
+              </w:rPr>
+              <w:tab/>
+            </w:r>
+            <w:r>
+              <w:rPr>
+                <w:rStyle w:val="Hipervnculo"/>
+                <w:noProof/>
+              </w:rPr>
+              <w:t>Modelo de Casos de Uso</w:t>
+            </w:r>
+            <w:r>
+              <w:rPr>
+                <w:noProof/>
+                <w:webHidden/>
+              </w:rPr>
+              <w:tab/>
+            </w:r>
+            <w:r>
+              <w:rPr>
+                <w:noProof/>
+                <w:webHidden/>
+              </w:rPr>
+              <w:fldChar w:fldCharType="begin"/>
+            </w:r>
+            <w:r>
+              <w:rPr>
+                <w:noProof/>
+                <w:webHidden/>
+              </w:rPr>
+              <w:instrText xml:space="preserve"> PAGEREF _Toc369915742 \h </w:instrText>
+            </w:r>
+            <w:r>
+              <w:rPr>
+                <w:noProof/>
+                <w:webHidden/>
+              </w:rPr>
+            </w:r>
+            <w:r>
+              <w:rPr>
+                <w:noProof/>
+                <w:webHidden/>
+              </w:rPr>
+              <w:fldChar w:fldCharType="separate"/>
+            </w:r>
+            <w:r>
+              <w:rPr>
+                <w:noProof/>
+                <w:webHidden/>
+              </w:rPr>
+              <w:t>3</w:t>
+            </w:r>
+            <w:r>
+              <w:rPr>
+                <w:noProof/>
+                <w:webHidden/>
+              </w:rPr>
+              <w:fldChar w:fldCharType="end"/>
+            </w:r>
+          </w:hyperlink>
+        </w:p>
+        <w:p>
+          <w:pPr>
+            <w:pStyle w:val="TDC1"/>
+            <w:tabs>
+              <w:tab w:val="left" w:pos="440"/>
+              <w:tab w:val="right" w:leader="dot" w:pos="8828"/>
+            </w:tabs>
+            <w:rPr>
+              <w:rFonts w:eastAsiaTheme="minorEastAsia"/>
+              <w:noProof/>
+              <w:lang w:eastAsia="es-PE"/>
+            </w:rPr>
+          </w:pPr>
+          <w:hyperlink w:anchor="_Toc369915743" w:history="1">
+            <w:r>
+              <w:rPr>
+                <w:rStyle w:val="Hipervnculo"/>
+                <w:noProof/>
+              </w:rPr>
+              <w:t>2.</w:t>
+            </w:r>
+            <w:r>
+              <w:rPr>
+                <w:rFonts w:eastAsiaTheme="minorEastAsia"/>
+                <w:noProof/>
+                <w:lang w:eastAsia="es-PE"/>
+              </w:rPr>
+              <w:tab/>
+            </w:r>
+            <w:r>
+              <w:rPr>
+                <w:rStyle w:val="Hipervnculo"/>
+                <w:noProof/>
+              </w:rPr>
+              <w:t>Paquetes</w:t>
+            </w:r>
+            <w:r>
+              <w:rPr>
+                <w:noProof/>
+                <w:webHidden/>
+              </w:rPr>
+              <w:tab/>
+            </w:r>
+            <w:r>
+              <w:rPr>
+                <w:noProof/>
+                <w:webHidden/>
+              </w:rPr>
+              <w:fldChar w:fldCharType="begin"/>
+            </w:r>
+            <w:r>
+              <w:rPr>
+                <w:noProof/>
+                <w:webHidden/>
+              </w:rPr>
+              <w:instrText xml:space="preserve"> PAGEREF _Toc369915743 \h </w:instrText>
+            </w:r>
+            <w:r>
+              <w:rPr>
+                <w:noProof/>
+                <w:webHidden/>
+              </w:rPr>
+            </w:r>
+            <w:r>
+              <w:rPr>
+                <w:noProof/>
+                <w:webHidden/>
+              </w:rPr>
+              <w:fldChar w:fldCharType="separate"/>
+            </w:r>
+            <w:r>
+              <w:rPr>
+                <w:noProof/>
+                <w:webHidden/>
+              </w:rPr>
+              <w:t>4</w:t>
+            </w:r>
+            <w:r>
+              <w:rPr>
+                <w:noProof/>
+                <w:webHidden/>
+              </w:rPr>
+              <w:fldChar w:fldCharType="end"/>
+            </w:r>
+          </w:hyperlink>
+        </w:p>
+        <w:p>
+          <w:pPr>
+            <w:pStyle w:val="TDC1"/>
+            <w:tabs>
+              <w:tab w:val="left" w:pos="660"/>
+              <w:tab w:val="right" w:leader="dot" w:pos="8828"/>
+            </w:tabs>
+            <w:rPr>
+              <w:rFonts w:eastAsiaTheme="minorEastAsia"/>
+              <w:noProof/>
+              <w:lang w:eastAsia="es-PE"/>
+            </w:rPr>
+          </w:pPr>
+          <w:hyperlink w:anchor="_Toc369915744" w:history="1">
+            <w:r>
+              <w:rPr>
+                <w:rStyle w:val="Hipervnculo"/>
+                <w:noProof/>
+              </w:rPr>
+              <w:t>2.1</w:t>
+            </w:r>
+            <w:r>
+              <w:rPr>
+                <w:rFonts w:eastAsiaTheme="minorEastAsia"/>
+                <w:noProof/>
+                <w:lang w:eastAsia="es-PE"/>
+              </w:rPr>
+              <w:tab/>
+            </w:r>
+            <w:r>
+              <w:rPr>
+                <w:rStyle w:val="Hipervnculo"/>
+                <w:noProof/>
+              </w:rPr>
+              <w:t>Paquete Trámite</w:t>
+            </w:r>
+            <w:r>
+              <w:rPr>
+                <w:noProof/>
+                <w:webHidden/>
+              </w:rPr>
+              <w:tab/>
+            </w:r>
+            <w:r>
+              <w:rPr>
+                <w:noProof/>
+                <w:webHidden/>
+              </w:rPr>
+              <w:fldChar w:fldCharType="begin"/>
+            </w:r>
+            <w:r>
+              <w:rPr>
+                <w:noProof/>
+                <w:webHidden/>
+              </w:rPr>
+              <w:instrText xml:space="preserve"> PAGEREF _Toc369915744 \h </w:instrText>
+            </w:r>
+            <w:r>
+              <w:rPr>
+                <w:noProof/>
+                <w:webHidden/>
+              </w:rPr>
+            </w:r>
+            <w:r>
+              <w:rPr>
+                <w:noProof/>
+                <w:webHidden/>
+              </w:rPr>
+              <w:fldChar w:fldCharType="separate"/>
+            </w:r>
+            <w:r>
+              <w:rPr>
+                <w:noProof/>
+                <w:webHidden/>
+              </w:rPr>
+              <w:t>4</w:t>
+            </w:r>
+            <w:r>
+              <w:rPr>
+                <w:noProof/>
+                <w:webHidden/>
+              </w:rPr>
+              <w:fldChar w:fldCharType="end"/>
+            </w:r>
+          </w:hyperlink>
+        </w:p>
+        <w:p>
+          <w:pPr>
+            <w:pStyle w:val="TDC1"/>
+            <w:tabs>
+              <w:tab w:val="left" w:pos="660"/>
+              <w:tab w:val="right" w:leader="dot" w:pos="8828"/>
+            </w:tabs>
+            <w:rPr>
+              <w:rFonts w:eastAsiaTheme="minorEastAsia"/>
+              <w:noProof/>
+              <w:lang w:eastAsia="es-PE"/>
+            </w:rPr>
+          </w:pPr>
+          <w:hyperlink w:anchor="_Toc369915745" w:history="1">
+            <w:r>
+              <w:rPr>
+                <w:rStyle w:val="Hipervnculo"/>
+                <w:noProof/>
+              </w:rPr>
+              <w:t>2.2</w:t>
+            </w:r>
+            <w:r>
+              <w:rPr>
+                <w:rFonts w:eastAsiaTheme="minorEastAsia"/>
+                <w:noProof/>
+                <w:lang w:eastAsia="es-PE"/>
+              </w:rPr>
+              <w:tab/>
+            </w:r>
+            <w:r>
+              <w:rPr>
+                <w:rStyle w:val="Hipervnculo"/>
+                <w:noProof/>
+              </w:rPr>
+              <w:t>Paquete Usuario</w:t>
+            </w:r>
+            <w:r>
+              <w:rPr>
+                <w:noProof/>
+                <w:webHidden/>
+              </w:rPr>
+              <w:tab/>
+            </w:r>
+            <w:r>
+              <w:rPr>
+                <w:noProof/>
+                <w:webHidden/>
+              </w:rPr>
+              <w:fldChar w:fldCharType="begin"/>
+            </w:r>
+            <w:r>
+              <w:rPr>
+                <w:noProof/>
+                <w:webHidden/>
+              </w:rPr>
+              <w:instrText xml:space="preserve"> PAGEREF _Toc369915745 \h </w:instrText>
+            </w:r>
+            <w:r>
+              <w:rPr>
+                <w:noProof/>
+                <w:webHidden/>
+              </w:rPr>
+            </w:r>
+            <w:r>
+              <w:rPr>
+                <w:noProof/>
+                <w:webHidden/>
+              </w:rPr>
+              <w:fldChar w:fldCharType="separate"/>
+            </w:r>
+            <w:r>
+              <w:rPr>
+                <w:noProof/>
+                <w:webHidden/>
+              </w:rPr>
+              <w:t>4</w:t>
+            </w:r>
+            <w:r>
+              <w:rPr>
+                <w:noProof/>
+                <w:webHidden/>
+              </w:rPr>
+              <w:fldChar w:fldCharType="end"/>
+            </w:r>
+          </w:hyperlink>
+        </w:p>
+        <w:p>
+          <w:pPr>
+            <w:pStyle w:val="TDC1"/>
+            <w:tabs>
+              <w:tab w:val="left" w:pos="660"/>
+              <w:tab w:val="right" w:leader="dot" w:pos="8828"/>
+            </w:tabs>
+            <w:rPr>
+              <w:rFonts w:eastAsiaTheme="minorEastAsia"/>
+              <w:noProof/>
+              <w:lang w:eastAsia="es-PE"/>
+            </w:rPr>
+          </w:pPr>
+          <w:hyperlink w:anchor="_Toc369915746" w:history="1">
+            <w:r>
+              <w:rPr>
+                <w:rStyle w:val="Hipervnculo"/>
+                <w:noProof/>
+              </w:rPr>
+              <w:t>2.3</w:t>
+            </w:r>
+            <w:r>
+              <w:rPr>
+                <w:rFonts w:eastAsiaTheme="minorEastAsia"/>
+                <w:noProof/>
+                <w:lang w:eastAsia="es-PE"/>
+              </w:rPr>
+              <w:tab/>
+            </w:r>
+            <w:r>
+              <w:rPr>
+                <w:rStyle w:val="Hipervnculo"/>
+                <w:noProof/>
+              </w:rPr>
+              <w:t>Paquete Reportes</w:t>
+            </w:r>
+            <w:r>
+              <w:rPr>
+                <w:noProof/>
+                <w:webHidden/>
+              </w:rPr>
+              <w:tab/>
+            </w:r>
+            <w:r>
+              <w:rPr>
+                <w:noProof/>
+                <w:webHidden/>
+              </w:rPr>
+              <w:fldChar w:fldCharType="begin"/>
+            </w:r>
+            <w:r>
+              <w:rPr>
+                <w:noProof/>
+                <w:webHidden/>
+              </w:rPr>
+              <w:instrText xml:space="preserve"> PAGEREF _Toc369915746 \h </w:instrText>
+            </w:r>
+            <w:r>
+              <w:rPr>
+                <w:noProof/>
+                <w:webHidden/>
+              </w:rPr>
+            </w:r>
+            <w:r>
+              <w:rPr>
+                <w:noProof/>
+                <w:webHidden/>
+              </w:rPr>
+              <w:fldChar w:fldCharType="separate"/>
+            </w:r>
+            <w:r>
+              <w:rPr>
+                <w:noProof/>
+                <w:webHidden/>
+              </w:rPr>
+              <w:t>5</w:t>
+            </w:r>
+            <w:r>
+              <w:rPr>
+                <w:noProof/>
+                <w:webHidden/>
+              </w:rPr>
+              <w:fldChar w:fldCharType="end"/>
+            </w:r>
+          </w:hyperlink>
+        </w:p>
+        <w:p>
+          <w:pPr>
+            <w:pStyle w:val="TDC1"/>
+            <w:tabs>
+              <w:tab w:val="left" w:pos="660"/>
+              <w:tab w:val="right" w:leader="dot" w:pos="8828"/>
+            </w:tabs>
+            <w:rPr>
+              <w:rFonts w:eastAsiaTheme="minorEastAsia"/>
+              <w:noProof/>
+              <w:lang w:eastAsia="es-PE"/>
+            </w:rPr>
+          </w:pPr>
+          <w:hyperlink w:anchor="_Toc369915747" w:history="1">
+            <w:r>
+              <w:rPr>
+                <w:rStyle w:val="Hipervnculo"/>
+                <w:noProof/>
+              </w:rPr>
+              <w:t>2.4</w:t>
+            </w:r>
+            <w:r>
+              <w:rPr>
+                <w:rFonts w:eastAsiaTheme="minorEastAsia"/>
+                <w:noProof/>
+                <w:lang w:eastAsia="es-PE"/>
+              </w:rPr>
+              <w:tab/>
+            </w:r>
+            <w:r>
+              <w:rPr>
+                <w:rStyle w:val="Hipervnculo"/>
+                <w:noProof/>
+              </w:rPr>
+              <w:t>Paquete Seguridad</w:t>
+            </w:r>
+            <w:r>
+              <w:rPr>
+                <w:noProof/>
+                <w:webHidden/>
+              </w:rPr>
+              <w:tab/>
+            </w:r>
+            <w:r>
+              <w:rPr>
+                <w:noProof/>
+                <w:webHidden/>
+              </w:rPr>
+              <w:fldChar w:fldCharType="begin"/>
+            </w:r>
+            <w:r>
+              <w:rPr>
+                <w:noProof/>
+                <w:webHidden/>
+              </w:rPr>
+              <w:instrText xml:space="preserve"> PAGEREF _Toc369915747 \h </w:instrText>
+            </w:r>
+            <w:r>
+              <w:rPr>
+                <w:noProof/>
+                <w:webHidden/>
+              </w:rPr>
+            </w:r>
+            <w:r>
+              <w:rPr>
+                <w:noProof/>
+                <w:webHidden/>
+              </w:rPr>
+              <w:fldChar w:fldCharType="separate"/>
+            </w:r>
+            <w:r>
+              <w:rPr>
+                <w:noProof/>
+                <w:webHidden/>
+              </w:rPr>
+              <w:t>5</w:t>
+            </w:r>
+            <w:r>
+              <w:rPr>
+                <w:noProof/>
+                <w:webHidden/>
+              </w:rPr>
+              <w:fldChar w:fldCharType="end"/>
+            </w:r>
+          </w:hyperlink>
+        </w:p>
+        <w:p>
+          <w:pPr>
+            <w:pStyle w:val="TDC1"/>
+            <w:tabs>
+              <w:tab w:val="left" w:pos="440"/>
+              <w:tab w:val="right" w:leader="dot" w:pos="8828"/>
+            </w:tabs>
+            <w:rPr>
+              <w:rFonts w:eastAsiaTheme="minorEastAsia"/>
+              <w:noProof/>
+              <w:lang w:eastAsia="es-PE"/>
+            </w:rPr>
+          </w:pPr>
+          <w:hyperlink w:anchor="_Toc369915748" w:history="1">
+            <w:r>
+              <w:rPr>
+                <w:rStyle w:val="Hipervnculo"/>
+                <w:noProof/>
+              </w:rPr>
+              <w:t>3.</w:t>
+            </w:r>
+            <w:r>
+              <w:rPr>
+                <w:rFonts w:eastAsiaTheme="minorEastAsia"/>
+                <w:noProof/>
+                <w:lang w:eastAsia="es-PE"/>
+              </w:rPr>
+              <w:tab/>
+            </w:r>
+            <w:r>
+              <w:rPr>
+                <w:rStyle w:val="Hipervnculo"/>
+                <w:noProof/>
+              </w:rPr>
+              <w:t>Diagrama de Secuencia</w:t>
+            </w:r>
+            <w:r>
+              <w:rPr>
+                <w:noProof/>
+                <w:webHidden/>
+              </w:rPr>
+              <w:tab/>
+            </w:r>
+            <w:r>
+              <w:rPr>
+                <w:noProof/>
+                <w:webHidden/>
+              </w:rPr>
+              <w:fldChar w:fldCharType="begin"/>
+            </w:r>
+            <w:r>
+              <w:rPr>
+                <w:noProof/>
+                <w:webHidden/>
+              </w:rPr>
+              <w:instrText xml:space="preserve"> PAGEREF _Toc369915748 \h </w:instrText>
+            </w:r>
+            <w:r>
+              <w:rPr>
+                <w:noProof/>
+                <w:webHidden/>
+              </w:rPr>
+            </w:r>
+            <w:r>
+              <w:rPr>
+                <w:noProof/>
+                <w:webHidden/>
+              </w:rPr>
+              <w:fldChar w:fldCharType="separate"/>
+            </w:r>
+            <w:r>
+              <w:rPr>
+                <w:noProof/>
+                <w:webHidden/>
+              </w:rPr>
+              <w:t>6</w:t>
+            </w:r>
+            <w:r>
+              <w:rPr>
+                <w:noProof/>
+                <w:webHidden/>
+              </w:rPr>
+              <w:fldChar w:fldCharType="end"/>
+            </w:r>
+          </w:hyperlink>
+        </w:p>
+        <w:p>
+          <w:pPr>
+            <w:pStyle w:val="TDC2"/>
+            <w:tabs>
+              <w:tab w:val="left" w:pos="880"/>
+              <w:tab w:val="right" w:leader="dot" w:pos="8828"/>
+            </w:tabs>
+            <w:rPr>
+              <w:rFonts w:eastAsiaTheme="minorEastAsia"/>
+              <w:noProof/>
+              <w:lang w:eastAsia="es-PE"/>
+            </w:rPr>
+          </w:pPr>
+          <w:hyperlink w:anchor="_Toc369915749" w:history="1">
+            <w:r>
+              <w:rPr>
+                <w:rStyle w:val="Hipervnculo"/>
+                <w:noProof/>
+              </w:rPr>
+              <w:t>3.1.</w:t>
+            </w:r>
+            <w:r>
+              <w:rPr>
+                <w:rFonts w:eastAsiaTheme="minorEastAsia"/>
+                <w:noProof/>
+                <w:lang w:eastAsia="es-PE"/>
+              </w:rPr>
+              <w:tab/>
+            </w:r>
+            <w:r>
+              <w:rPr>
+                <w:rStyle w:val="Hipervnculo"/>
+                <w:noProof/>
+              </w:rPr>
+              <w:t>Registra requisitos</w:t>
+            </w:r>
+            <w:r>
+              <w:rPr>
+                <w:noProof/>
+                <w:webHidden/>
+              </w:rPr>
+              <w:tab/>
+            </w:r>
+            <w:r>
+              <w:rPr>
+                <w:noProof/>
+                <w:webHidden/>
+              </w:rPr>
+              <w:fldChar w:fldCharType="begin"/>
+            </w:r>
+            <w:r>
+              <w:rPr>
+                <w:noProof/>
+                <w:webHidden/>
+              </w:rPr>
+              <w:instrText xml:space="preserve"> PAGEREF _Toc369915749 \h </w:instrText>
+            </w:r>
+            <w:r>
+              <w:rPr>
+                <w:noProof/>
+                <w:webHidden/>
+              </w:rPr>
+            </w:r>
+            <w:r>
+              <w:rPr>
+                <w:noProof/>
+                <w:webHidden/>
+              </w:rPr>
+              <w:fldChar w:fldCharType="separate"/>
+            </w:r>
+            <w:r>
+              <w:rPr>
+                <w:noProof/>
+                <w:webHidden/>
+              </w:rPr>
+              <w:t>6</w:t>
+            </w:r>
+            <w:r>
+              <w:rPr>
+                <w:noProof/>
+                <w:webHidden/>
+              </w:rPr>
+              <w:fldChar w:fldCharType="end"/>
+            </w:r>
+          </w:hyperlink>
+        </w:p>
+        <w:p>
+          <w:pPr>
+            <w:pStyle w:val="TDC2"/>
+            <w:tabs>
+              <w:tab w:val="left" w:pos="880"/>
+              <w:tab w:val="right" w:leader="dot" w:pos="8828"/>
+            </w:tabs>
+            <w:rPr>
+              <w:rFonts w:eastAsiaTheme="minorEastAsia"/>
+              <w:noProof/>
+              <w:lang w:eastAsia="es-PE"/>
+            </w:rPr>
+          </w:pPr>
+          <w:hyperlink w:anchor="_Toc369915750" w:history="1">
+            <w:r>
+              <w:rPr>
+                <w:rStyle w:val="Hipervnculo"/>
+                <w:noProof/>
+              </w:rPr>
+              <w:t>3.2.</w:t>
+            </w:r>
+            <w:r>
+              <w:rPr>
+                <w:rFonts w:eastAsiaTheme="minorEastAsia"/>
+                <w:noProof/>
+                <w:lang w:eastAsia="es-PE"/>
+              </w:rPr>
+              <w:tab/>
+            </w:r>
+            <w:r>
+              <w:rPr>
+                <w:rStyle w:val="Hipervnculo"/>
+                <w:noProof/>
+              </w:rPr>
+              <w:t>Registra trámite</w:t>
+            </w:r>
+            <w:r>
+              <w:rPr>
+                <w:noProof/>
+                <w:webHidden/>
+              </w:rPr>
+              <w:tab/>
+            </w:r>
+            <w:r>
+              <w:rPr>
+                <w:noProof/>
+                <w:webHidden/>
+              </w:rPr>
+              <w:fldChar w:fldCharType="begin"/>
+            </w:r>
+            <w:r>
+              <w:rPr>
+                <w:noProof/>
+                <w:webHidden/>
+              </w:rPr>
+              <w:instrText xml:space="preserve"> PAGEREF _Toc369915750 \h </w:instrText>
+            </w:r>
+            <w:r>
+              <w:rPr>
+                <w:noProof/>
+                <w:webHidden/>
+              </w:rPr>
+            </w:r>
+            <w:r>
+              <w:rPr>
+                <w:noProof/>
+                <w:webHidden/>
+              </w:rPr>
+              <w:fldChar w:fldCharType="separate"/>
+            </w:r>
+            <w:r>
+              <w:rPr>
+                <w:noProof/>
+                <w:webHidden/>
+              </w:rPr>
+              <w:t>6</w:t>
+            </w:r>
+            <w:r>
+              <w:rPr>
+                <w:noProof/>
+                <w:webHidden/>
+              </w:rPr>
+              <w:fldChar w:fldCharType="end"/>
+            </w:r>
+          </w:hyperlink>
+        </w:p>
+        <w:p>
+          <w:pPr>
+            <w:pStyle w:val="TDC2"/>
+            <w:tabs>
+              <w:tab w:val="left" w:pos="880"/>
+              <w:tab w:val="right" w:leader="dot" w:pos="8828"/>
+            </w:tabs>
+            <w:rPr>
+              <w:rFonts w:eastAsiaTheme="minorEastAsia"/>
+              <w:noProof/>
+              <w:lang w:eastAsia="es-PE"/>
+            </w:rPr>
+          </w:pPr>
+          <w:hyperlink w:anchor="_Toc369915751" w:history="1">
+            <w:r>
+              <w:rPr>
+                <w:rStyle w:val="Hipervnculo"/>
+                <w:noProof/>
+              </w:rPr>
+              <w:t>3.3.</w:t>
+            </w:r>
+            <w:r>
+              <w:rPr>
+                <w:rFonts w:eastAsiaTheme="minorEastAsia"/>
+                <w:noProof/>
+                <w:lang w:eastAsia="es-PE"/>
+              </w:rPr>
+              <w:tab/>
+            </w:r>
+            <w:r>
+              <w:rPr>
+                <w:rStyle w:val="Hipervnculo"/>
+                <w:noProof/>
+              </w:rPr>
+              <w:t>Registra área</w:t>
+            </w:r>
+            <w:r>
+              <w:rPr>
+                <w:noProof/>
+                <w:webHidden/>
+              </w:rPr>
+              <w:tab/>
+            </w:r>
+            <w:r>
+              <w:rPr>
+                <w:noProof/>
+                <w:webHidden/>
+              </w:rPr>
+              <w:fldChar w:fldCharType="begin"/>
+            </w:r>
+            <w:r>
+              <w:rPr>
+                <w:noProof/>
+                <w:webHidden/>
+              </w:rPr>
+              <w:instrText xml:space="preserve"> PAGEREF _Toc369915751 \h </w:instrText>
+            </w:r>
+            <w:r>
+              <w:rPr>
+                <w:noProof/>
+                <w:webHidden/>
+              </w:rPr>
+            </w:r>
+            <w:r>
+              <w:rPr>
+                <w:noProof/>
+                <w:webHidden/>
+              </w:rPr>
+              <w:fldChar w:fldCharType="separate"/>
+            </w:r>
+            <w:r>
+              <w:rPr>
+                <w:noProof/>
+                <w:webHidden/>
+              </w:rPr>
+              <w:t>7</w:t>
+            </w:r>
+            <w:r>
+              <w:rPr>
+                <w:noProof/>
+                <w:webHidden/>
+              </w:rPr>
+              <w:fldChar w:fldCharType="end"/>
+            </w:r>
+          </w:hyperlink>
+        </w:p>
+        <w:p>
+          <w:pPr>
+            <w:pStyle w:val="TDC1"/>
+            <w:tabs>
+              <w:tab w:val="left" w:pos="440"/>
+              <w:tab w:val="right" w:leader="dot" w:pos="8828"/>
+            </w:tabs>
+            <w:rPr>
+              <w:rFonts w:eastAsiaTheme="minorEastAsia"/>
+              <w:noProof/>
+              <w:lang w:eastAsia="es-PE"/>
+            </w:rPr>
+          </w:pPr>
+          <w:hyperlink w:anchor="_Toc369915752" w:history="1">
+            <w:r>
+              <w:rPr>
+                <w:rStyle w:val="Hipervnculo"/>
+                <w:noProof/>
+              </w:rPr>
+              <w:t>4.</w:t>
+            </w:r>
+            <w:r>
+              <w:rPr>
+                <w:rFonts w:eastAsiaTheme="minorEastAsia"/>
+                <w:noProof/>
+                <w:lang w:eastAsia="es-PE"/>
+              </w:rPr>
+              <w:tab/>
+            </w:r>
+            <w:r>
+              <w:rPr>
+                <w:rStyle w:val="Hipervnculo"/>
+                <w:noProof/>
+              </w:rPr>
+              <w:t>Diagrama de Clases Estereotipadas</w:t>
+            </w:r>
+            <w:r>
+              <w:rPr>
+                <w:noProof/>
+                <w:webHidden/>
+              </w:rPr>
+              <w:tab/>
+            </w:r>
+            <w:r>
+              <w:rPr>
+                <w:noProof/>
+                <w:webHidden/>
+              </w:rPr>
+              <w:fldChar w:fldCharType="begin"/>
+            </w:r>
+            <w:r>
+              <w:rPr>
+                <w:noProof/>
+                <w:webHidden/>
+              </w:rPr>
+              <w:instrText xml:space="preserve"> PAGEREF _Toc369915752 \h </w:instrText>
+            </w:r>
+            <w:r>
+              <w:rPr>
+                <w:noProof/>
+                <w:webHidden/>
+              </w:rPr>
+            </w:r>
+            <w:r>
+              <w:rPr>
+                <w:noProof/>
+                <w:webHidden/>
+              </w:rPr>
+              <w:fldChar w:fldCharType="separate"/>
+            </w:r>
+            <w:r>
+              <w:rPr>
+                <w:noProof/>
+                <w:webHidden/>
+              </w:rPr>
+              <w:t>8</w:t>
+            </w:r>
+            <w:r>
+              <w:rPr>
+                <w:noProof/>
+                <w:webHidden/>
+              </w:rPr>
+              <w:fldChar w:fldCharType="end"/>
+            </w:r>
+          </w:hyperlink>
+        </w:p>
+        <w:p>
+          <w:pPr>
+            <w:pStyle w:val="TDC2"/>
+            <w:tabs>
+              <w:tab w:val="left" w:pos="880"/>
+              <w:tab w:val="right" w:leader="dot" w:pos="8828"/>
+            </w:tabs>
+            <w:rPr>
+              <w:rFonts w:eastAsiaTheme="minorEastAsia"/>
+              <w:noProof/>
+              <w:lang w:eastAsia="es-PE"/>
+            </w:rPr>
+          </w:pPr>
+          <w:hyperlink w:anchor="_Toc369915753" w:history="1">
+            <w:r>
+              <w:rPr>
+                <w:rStyle w:val="Hipervnculo"/>
+                <w:noProof/>
+              </w:rPr>
+              <w:t>4.1.</w:t>
+            </w:r>
+            <w:r>
+              <w:rPr>
+                <w:rFonts w:eastAsiaTheme="minorEastAsia"/>
+                <w:noProof/>
+                <w:lang w:eastAsia="es-PE"/>
+              </w:rPr>
+              <w:tab/>
+            </w:r>
+            <w:r>
+              <w:rPr>
+                <w:rStyle w:val="Hipervnculo"/>
+                <w:noProof/>
+              </w:rPr>
+              <w:t>CUS Validar Usuario</w:t>
+            </w:r>
+            <w:r>
+              <w:rPr>
+                <w:noProof/>
+                <w:webHidden/>
+              </w:rPr>
+              <w:tab/>
+            </w:r>
+            <w:r>
+              <w:rPr>
+                <w:noProof/>
+                <w:webHidden/>
+              </w:rPr>
+              <w:fldChar w:fldCharType="begin"/>
+            </w:r>
+            <w:r>
+              <w:rPr>
+                <w:noProof/>
+                <w:webHidden/>
+              </w:rPr>
+              <w:instrText xml:space="preserve"> PAGEREF _Toc369915753 \h </w:instrText>
+            </w:r>
+            <w:r>
+              <w:rPr>
+                <w:noProof/>
+                <w:webHidden/>
+              </w:rPr>
+            </w:r>
+            <w:r>
+              <w:rPr>
+                <w:noProof/>
+                <w:webHidden/>
+              </w:rPr>
+              <w:fldChar w:fldCharType="separate"/>
+            </w:r>
+            <w:r>
+              <w:rPr>
+                <w:noProof/>
+                <w:webHidden/>
+              </w:rPr>
+              <w:t>8</w:t>
+            </w:r>
+            <w:r>
+              <w:rPr>
+                <w:noProof/>
+                <w:webHidden/>
+              </w:rPr>
+              <w:fldChar w:fldCharType="end"/>
+            </w:r>
+          </w:hyperlink>
+        </w:p>
+        <w:p>
+          <w:pPr>
+            <w:pStyle w:val="TDC2"/>
+            <w:tabs>
+              <w:tab w:val="left" w:pos="880"/>
+              <w:tab w:val="right" w:leader="dot" w:pos="8828"/>
+            </w:tabs>
+            <w:rPr>
+              <w:rFonts w:eastAsiaTheme="minorEastAsia"/>
+              <w:noProof/>
+              <w:lang w:eastAsia="es-PE"/>
+            </w:rPr>
+          </w:pPr>
+          <w:hyperlink w:anchor="_Toc369915754" w:history="1">
+            <w:r>
+              <w:rPr>
+                <w:rStyle w:val="Hipervnculo"/>
+                <w:noProof/>
+              </w:rPr>
+              <w:t>4.2.</w:t>
+            </w:r>
+            <w:r>
+              <w:rPr>
+                <w:rFonts w:eastAsiaTheme="minorEastAsia"/>
+                <w:noProof/>
+                <w:lang w:eastAsia="es-PE"/>
+              </w:rPr>
+              <w:tab/>
+            </w:r>
+            <w:r>
+              <w:rPr>
+                <w:rStyle w:val="Hipervnculo"/>
+                <w:noProof/>
+              </w:rPr>
+              <w:t>CUS Consultar Requisitos</w:t>
+            </w:r>
+            <w:r>
+              <w:rPr>
+                <w:noProof/>
+                <w:webHidden/>
+              </w:rPr>
+              <w:tab/>
+            </w:r>
+            <w:r>
+              <w:rPr>
+                <w:noProof/>
+                <w:webHidden/>
+              </w:rPr>
+              <w:fldChar w:fldCharType="begin"/>
+            </w:r>
+            <w:r>
+              <w:rPr>
+                <w:noProof/>
+                <w:webHidden/>
+              </w:rPr>
+              <w:instrText xml:space="preserve"> PAGEREF _Toc369915754 \h </w:instrText>
+            </w:r>
+            <w:r>
+              <w:rPr>
+                <w:noProof/>
+                <w:webHidden/>
+              </w:rPr>
+            </w:r>
+            <w:r>
+              <w:rPr>
+                <w:noProof/>
+                <w:webHidden/>
+              </w:rPr>
+              <w:fldChar w:fldCharType="separate"/>
+            </w:r>
+            <w:r>
+              <w:rPr>
+                <w:noProof/>
+                <w:webHidden/>
+              </w:rPr>
+              <w:t>8</w:t>
+            </w:r>
+            <w:r>
+              <w:rPr>
+                <w:noProof/>
+                <w:webHidden/>
+              </w:rPr>
+              <w:fldChar w:fldCharType="end"/>
+            </w:r>
+          </w:hyperlink>
+        </w:p>
+        <w:p>
+          <w:pPr>
+            <w:pStyle w:val="TDC2"/>
+            <w:tabs>
+              <w:tab w:val="left" w:pos="880"/>
+              <w:tab w:val="right" w:leader="dot" w:pos="8828"/>
+            </w:tabs>
+            <w:rPr>
+              <w:rFonts w:eastAsiaTheme="minorEastAsia"/>
+              <w:noProof/>
+              <w:lang w:eastAsia="es-PE"/>
+            </w:rPr>
+          </w:pPr>
+          <w:hyperlink w:anchor="_Toc369915755" w:history="1">
+            <w:r>
+              <w:rPr>
+                <w:rStyle w:val="Hipervnculo"/>
+                <w:noProof/>
+              </w:rPr>
+              <w:t>4.3.</w:t>
+            </w:r>
+            <w:r>
+              <w:rPr>
+                <w:rFonts w:eastAsiaTheme="minorEastAsia"/>
+                <w:noProof/>
+                <w:lang w:eastAsia="es-PE"/>
+              </w:rPr>
+              <w:tab/>
+            </w:r>
+            <w:r>
+              <w:rPr>
+                <w:rStyle w:val="Hipervnculo"/>
+                <w:noProof/>
+              </w:rPr>
+              <w:t>CUS Registrar Tramite</w:t>
+            </w:r>
+            <w:r>
+              <w:rPr>
+                <w:noProof/>
+                <w:webHidden/>
+              </w:rPr>
+              <w:tab/>
+            </w:r>
+            <w:r>
+              <w:rPr>
+                <w:noProof/>
+                <w:webHidden/>
+              </w:rPr>
+              <w:fldChar w:fldCharType="begin"/>
+            </w:r>
+            <w:r>
+              <w:rPr>
+                <w:noProof/>
+                <w:webHidden/>
+              </w:rPr>
+              <w:instrText xml:space="preserve"> PAGEREF _Toc369915755 \h </w:instrText>
+            </w:r>
+            <w:r>
+              <w:rPr>
+                <w:noProof/>
+                <w:webHidden/>
+              </w:rPr>
+            </w:r>
+            <w:r>
+              <w:rPr>
+                <w:noProof/>
+                <w:webHidden/>
+              </w:rPr>
+              <w:fldChar w:fldCharType="separate"/>
+            </w:r>
+            <w:r>
+              <w:rPr>
+                <w:noProof/>
+                <w:webHidden/>
+              </w:rPr>
+              <w:t>8</w:t>
+            </w:r>
+            <w:r>
+              <w:rPr>
+                <w:noProof/>
+                <w:webHidden/>
+              </w:rPr>
+              <w:fldChar w:fldCharType="end"/>
+            </w:r>
+          </w:hyperlink>
+        </w:p>
+        <w:p>
+          <w:pPr>
+            <w:pStyle w:val="TDC2"/>
+            <w:tabs>
+              <w:tab w:val="left" w:pos="880"/>
+              <w:tab w:val="right" w:leader="dot" w:pos="8828"/>
+            </w:tabs>
+            <w:rPr>
+              <w:rFonts w:eastAsiaTheme="minorEastAsia"/>
+              <w:noProof/>
+              <w:lang w:eastAsia="es-PE"/>
+            </w:rPr>
+          </w:pPr>
+          <w:hyperlink w:anchor="_Toc369915756" w:history="1">
+            <w:r>
+              <w:rPr>
+                <w:rStyle w:val="Hipervnculo"/>
+                <w:noProof/>
+              </w:rPr>
+              <w:t>4.4.</w:t>
+            </w:r>
+            <w:r>
+              <w:rPr>
+                <w:rFonts w:eastAsiaTheme="minorEastAsia"/>
+                <w:noProof/>
+                <w:lang w:eastAsia="es-PE"/>
+              </w:rPr>
+              <w:tab/>
+            </w:r>
+            <w:r>
+              <w:rPr>
+                <w:rStyle w:val="Hipervnculo"/>
+                <w:noProof/>
+              </w:rPr>
+              <w:t>CUS Gestionar Tramite</w:t>
+            </w:r>
+            <w:r>
+              <w:rPr>
+                <w:noProof/>
+                <w:webHidden/>
+              </w:rPr>
+              <w:tab/>
+            </w:r>
+            <w:r>
+              <w:rPr>
+                <w:noProof/>
+                <w:webHidden/>
+              </w:rPr>
+              <w:fldChar w:fldCharType="begin"/>
+            </w:r>
+            <w:r>
+              <w:rPr>
+                <w:noProof/>
+                <w:webHidden/>
+              </w:rPr>
+              <w:instrText xml:space="preserve"> PAGEREF _Toc369915756 \h </w:instrText>
+            </w:r>
+            <w:r>
+              <w:rPr>
+                <w:noProof/>
+                <w:webHidden/>
+              </w:rPr>
+            </w:r>
+            <w:r>
+              <w:rPr>
+                <w:noProof/>
+                <w:webHidden/>
+              </w:rPr>
+              <w:fldChar w:fldCharType="separate"/>
+            </w:r>
+            <w:r>
+              <w:rPr>
+                <w:noProof/>
+                <w:webHidden/>
+              </w:rPr>
+              <w:t>8</w:t>
+            </w:r>
+            <w:r>
+              <w:rPr>
+                <w:noProof/>
+                <w:webHidden/>
+              </w:rPr>
+              <w:fldChar w:fldCharType="end"/>
+            </w:r>
+          </w:hyperlink>
+        </w:p>
+        <w:p>
+          <w:pPr>
+            <w:pStyle w:val="TDC2"/>
+            <w:tabs>
+              <w:tab w:val="left" w:pos="880"/>
+              <w:tab w:val="right" w:leader="dot" w:pos="8828"/>
+            </w:tabs>
+            <w:rPr>
+              <w:rFonts w:eastAsiaTheme="minorEastAsia"/>
+              <w:noProof/>
+              <w:lang w:eastAsia="es-PE"/>
+            </w:rPr>
+          </w:pPr>
+          <w:hyperlink w:anchor="_Toc369915757" w:history="1">
+            <w:r>
+              <w:rPr>
+                <w:rStyle w:val="Hipervnculo"/>
+                <w:noProof/>
+              </w:rPr>
+              <w:t>4.5.</w:t>
+            </w:r>
+            <w:r>
+              <w:rPr>
+                <w:rFonts w:eastAsiaTheme="minorEastAsia"/>
+                <w:noProof/>
+                <w:lang w:eastAsia="es-PE"/>
+              </w:rPr>
+              <w:tab/>
+            </w:r>
+            <w:r>
+              <w:rPr>
+                <w:rStyle w:val="Hipervnculo"/>
+                <w:noProof/>
+              </w:rPr>
+              <w:t>CUS Registrar Requisitos</w:t>
+            </w:r>
+            <w:r>
+              <w:rPr>
+                <w:noProof/>
+                <w:webHidden/>
+              </w:rPr>
+              <w:tab/>
+            </w:r>
+            <w:r>
+              <w:rPr>
+                <w:noProof/>
+                <w:webHidden/>
+              </w:rPr>
+              <w:fldChar w:fldCharType="begin"/>
+            </w:r>
+            <w:r>
+              <w:rPr>
+                <w:noProof/>
+                <w:webHidden/>
+              </w:rPr>
+              <w:instrText xml:space="preserve"> PAGEREF _Toc369915757 \h </w:instrText>
+            </w:r>
+            <w:r>
+              <w:rPr>
+                <w:noProof/>
+                <w:webHidden/>
+              </w:rPr>
+            </w:r>
+            <w:r>
+              <w:rPr>
+                <w:noProof/>
+                <w:webHidden/>
+              </w:rPr>
+              <w:fldChar w:fldCharType="separate"/>
+            </w:r>
+            <w:r>
+              <w:rPr>
+                <w:noProof/>
+                <w:webHidden/>
+              </w:rPr>
+              <w:t>9</w:t>
+            </w:r>
+            <w:r>
+              <w:rPr>
+                <w:noProof/>
+                <w:webHidden/>
+              </w:rPr>
+              <w:fldChar w:fldCharType="end"/>
+            </w:r>
+          </w:hyperlink>
+        </w:p>
+        <w:p>
+          <w:pPr>
+            <w:pStyle w:val="TDC2"/>
+            <w:tabs>
+              <w:tab w:val="left" w:pos="880"/>
+              <w:tab w:val="right" w:leader="dot" w:pos="8828"/>
+            </w:tabs>
+            <w:rPr>
+              <w:rFonts w:eastAsiaTheme="minorEastAsia"/>
+              <w:noProof/>
+              <w:lang w:eastAsia="es-PE"/>
+            </w:rPr>
+          </w:pPr>
+          <w:hyperlink w:anchor="_Toc369915758" w:history="1">
+            <w:r>
+              <w:rPr>
+                <w:rStyle w:val="Hipervnculo"/>
+                <w:noProof/>
+              </w:rPr>
+              <w:t>4.6.</w:t>
+            </w:r>
+            <w:r>
+              <w:rPr>
+                <w:rFonts w:eastAsiaTheme="minorEastAsia"/>
+                <w:noProof/>
+                <w:lang w:eastAsia="es-PE"/>
+              </w:rPr>
+              <w:tab/>
+            </w:r>
+            <w:r>
+              <w:rPr>
+                <w:rStyle w:val="Hipervnculo"/>
+                <w:noProof/>
+              </w:rPr>
+              <w:t>CUS Gestionar Requisitos</w:t>
+            </w:r>
+            <w:r>
+              <w:rPr>
+                <w:noProof/>
+                <w:webHidden/>
+              </w:rPr>
+              <w:tab/>
+            </w:r>
+            <w:r>
+              <w:rPr>
+                <w:noProof/>
+                <w:webHidden/>
+              </w:rPr>
+              <w:fldChar w:fldCharType="begin"/>
+            </w:r>
+            <w:r>
+              <w:rPr>
+                <w:noProof/>
+                <w:webHidden/>
+              </w:rPr>
+              <w:instrText xml:space="preserve"> PAGEREF _Toc369915758 \h </w:instrText>
+            </w:r>
+            <w:r>
+              <w:rPr>
+                <w:noProof/>
+                <w:webHidden/>
+              </w:rPr>
+            </w:r>
+            <w:r>
+              <w:rPr>
+                <w:noProof/>
+                <w:webHidden/>
+              </w:rPr>
+              <w:fldChar w:fldCharType="separate"/>
+            </w:r>
+            <w:r>
+              <w:rPr>
+                <w:noProof/>
+                <w:webHidden/>
+              </w:rPr>
+              <w:t>9</w:t>
+            </w:r>
+            <w:r>
+              <w:rPr>
+                <w:noProof/>
+                <w:webHidden/>
+              </w:rPr>
+              <w:fldChar w:fldCharType="end"/>
+            </w:r>
+          </w:hyperlink>
+        </w:p>
+        <w:p>
+          <w:pPr>
+            <w:pStyle w:val="TDC2"/>
+            <w:tabs>
+              <w:tab w:val="left" w:pos="880"/>
+              <w:tab w:val="right" w:leader="dot" w:pos="8828"/>
+            </w:tabs>
+            <w:rPr>
+              <w:rFonts w:eastAsiaTheme="minorEastAsia"/>
+              <w:noProof/>
+              <w:lang w:eastAsia="es-PE"/>
+            </w:rPr>
+          </w:pPr>
+          <w:hyperlink w:anchor="_Toc369915759" w:history="1">
+            <w:r>
+              <w:rPr>
+                <w:rStyle w:val="Hipervnculo"/>
+                <w:noProof/>
+              </w:rPr>
+              <w:t>4.7.</w:t>
+            </w:r>
+            <w:r>
+              <w:rPr>
+                <w:rFonts w:eastAsiaTheme="minorEastAsia"/>
+                <w:noProof/>
+                <w:lang w:eastAsia="es-PE"/>
+              </w:rPr>
+              <w:tab/>
+            </w:r>
+            <w:r>
+              <w:rPr>
+                <w:rStyle w:val="Hipervnculo"/>
+                <w:noProof/>
+              </w:rPr>
+              <w:t>CUS Registrar Usuarios</w:t>
+            </w:r>
+            <w:r>
+              <w:rPr>
+                <w:noProof/>
+                <w:webHidden/>
+              </w:rPr>
+              <w:tab/>
+            </w:r>
+            <w:r>
+              <w:rPr>
+                <w:noProof/>
+                <w:webHidden/>
+              </w:rPr>
+              <w:fldChar w:fldCharType="begin"/>
+            </w:r>
+            <w:r>
+              <w:rPr>
+                <w:noProof/>
+                <w:webHidden/>
+              </w:rPr>
+              <w:instrText xml:space="preserve"> PAGEREF _Toc369915759 \h </w:instrText>
+            </w:r>
+            <w:r>
+              <w:rPr>
+                <w:noProof/>
+                <w:webHidden/>
+              </w:rPr>
+            </w:r>
+            <w:r>
+              <w:rPr>
+                <w:noProof/>
+                <w:webHidden/>
+              </w:rPr>
+              <w:fldChar w:fldCharType="separate"/>
+            </w:r>
+            <w:r>
+              <w:rPr>
+                <w:noProof/>
+                <w:webHidden/>
+              </w:rPr>
+              <w:t>9</w:t>
+            </w:r>
+            <w:r>
+              <w:rPr>
+                <w:noProof/>
+                <w:webHidden/>
+              </w:rPr>
+              <w:fldChar w:fldCharType="end"/>
+            </w:r>
+          </w:hyperlink>
+        </w:p>
+        <w:p>
+          <w:pPr>
+            <w:pStyle w:val="TDC2"/>
+            <w:tabs>
+              <w:tab w:val="left" w:pos="880"/>
+              <w:tab w:val="right" w:leader="dot" w:pos="8828"/>
+            </w:tabs>
+            <w:rPr>
+              <w:rFonts w:eastAsiaTheme="minorEastAsia"/>
+              <w:noProof/>
+              <w:lang w:eastAsia="es-PE"/>
+            </w:rPr>
+          </w:pPr>
+          <w:hyperlink w:anchor="_Toc369915760" w:history="1">
+            <w:r>
+              <w:rPr>
+                <w:rStyle w:val="Hipervnculo"/>
+                <w:noProof/>
+              </w:rPr>
+              <w:t>4.8.</w:t>
+            </w:r>
+            <w:r>
+              <w:rPr>
+                <w:rFonts w:eastAsiaTheme="minorEastAsia"/>
+                <w:noProof/>
+                <w:lang w:eastAsia="es-PE"/>
+              </w:rPr>
+              <w:tab/>
+            </w:r>
+            <w:r>
+              <w:rPr>
+                <w:rStyle w:val="Hipervnculo"/>
+                <w:noProof/>
+              </w:rPr>
+              <w:t>CUS Gestionar Usuarios</w:t>
+            </w:r>
+            <w:r>
+              <w:rPr>
+                <w:noProof/>
+                <w:webHidden/>
+              </w:rPr>
+              <w:tab/>
+            </w:r>
+            <w:r>
+              <w:rPr>
+                <w:noProof/>
+                <w:webHidden/>
+              </w:rPr>
+              <w:fldChar w:fldCharType="begin"/>
+            </w:r>
+            <w:r>
+              <w:rPr>
+                <w:noProof/>
+                <w:webHidden/>
+              </w:rPr>
+              <w:instrText xml:space="preserve"> PAGEREF _Toc369915760 \h </w:instrText>
+            </w:r>
+            <w:r>
+              <w:rPr>
+                <w:noProof/>
+                <w:webHidden/>
+              </w:rPr>
+            </w:r>
+            <w:r>
+              <w:rPr>
+                <w:noProof/>
+                <w:webHidden/>
+              </w:rPr>
+              <w:fldChar w:fldCharType="separate"/>
+            </w:r>
+            <w:r>
+              <w:rPr>
+                <w:noProof/>
+                <w:webHidden/>
+              </w:rPr>
+              <w:t>9</w:t>
+            </w:r>
+            <w:r>
+              <w:rPr>
+                <w:noProof/>
+                <w:webHidden/>
+              </w:rPr>
+              <w:fldChar w:fldCharType="end"/>
+            </w:r>
+          </w:hyperlink>
+        </w:p>
+        <w:p>
+          <w:pPr>
+            <w:pStyle w:val="TDC2"/>
+            <w:tabs>
+              <w:tab w:val="left" w:pos="880"/>
+              <w:tab w:val="right" w:leader="dot" w:pos="8828"/>
+            </w:tabs>
+            <w:rPr>
+              <w:rFonts w:eastAsiaTheme="minorEastAsia"/>
+              <w:noProof/>
+              <w:lang w:eastAsia="es-PE"/>
+            </w:rPr>
+          </w:pPr>
+          <w:hyperlink w:anchor="_Toc369915761" w:history="1">
+            <w:r>
+              <w:rPr>
+                <w:rStyle w:val="Hipervnculo"/>
+                <w:noProof/>
+              </w:rPr>
+              <w:t>4.9.</w:t>
+            </w:r>
+            <w:r>
+              <w:rPr>
+                <w:rFonts w:eastAsiaTheme="minorEastAsia"/>
+                <w:noProof/>
+                <w:lang w:eastAsia="es-PE"/>
+              </w:rPr>
+              <w:tab/>
+            </w:r>
+            <w:r>
+              <w:rPr>
+                <w:rStyle w:val="Hipervnculo"/>
+                <w:noProof/>
+              </w:rPr>
+              <w:t>CUS Consultar Reportes</w:t>
+            </w:r>
+            <w:r>
+              <w:rPr>
+                <w:noProof/>
+                <w:webHidden/>
+              </w:rPr>
+              <w:tab/>
+            </w:r>
+            <w:r>
+              <w:rPr>
+                <w:noProof/>
+                <w:webHidden/>
+              </w:rPr>
+              <w:fldChar w:fldCharType="begin"/>
+            </w:r>
+            <w:r>
+              <w:rPr>
+                <w:noProof/>
+                <w:webHidden/>
+              </w:rPr>
+              <w:instrText xml:space="preserve"> PAGEREF _Toc369915761 \h </w:instrText>
+            </w:r>
+            <w:r>
+              <w:rPr>
+                <w:noProof/>
+                <w:webHidden/>
+              </w:rPr>
+            </w:r>
+            <w:r>
+              <w:rPr>
+                <w:noProof/>
+                <w:webHidden/>
+              </w:rPr>
+              <w:fldChar w:fldCharType="separate"/>
+            </w:r>
+            <w:r>
+              <w:rPr>
+                <w:noProof/>
+                <w:webHidden/>
+              </w:rPr>
+              <w:t>9</w:t>
+            </w:r>
+            <w:r>
+              <w:rPr>
+                <w:noProof/>
+                <w:webHidden/>
+              </w:rPr>
+              <w:fldChar w:fldCharType="end"/>
+            </w:r>
+          </w:hyperlink>
+        </w:p>
+        <w:p>
+          <w:pPr>
+            <w:pStyle w:val="TDC2"/>
+            <w:tabs>
+              <w:tab w:val="left" w:pos="1100"/>
+              <w:tab w:val="right" w:leader="dot" w:pos="8828"/>
+            </w:tabs>
+            <w:rPr>
+              <w:rFonts w:eastAsiaTheme="minorEastAsia"/>
+              <w:noProof/>
+              <w:lang w:eastAsia="es-PE"/>
+            </w:rPr>
+          </w:pPr>
+          <w:hyperlink w:anchor="_Toc369915762" w:history="1">
+            <w:r>
+              <w:rPr>
+                <w:rStyle w:val="Hipervnculo"/>
+                <w:noProof/>
+              </w:rPr>
+              <w:t>4.10.</w:t>
+            </w:r>
+            <w:r>
+              <w:rPr>
+                <w:rFonts w:eastAsiaTheme="minorEastAsia"/>
+                <w:noProof/>
+                <w:lang w:eastAsia="es-PE"/>
+              </w:rPr>
+              <w:tab/>
+            </w:r>
+            <w:r>
+              <w:rPr>
+                <w:rStyle w:val="Hipervnculo"/>
+                <w:noProof/>
+              </w:rPr>
+              <w:t>CUS Registrar Informes</w:t>
+            </w:r>
+            <w:r>
+              <w:rPr>
+                <w:noProof/>
+                <w:webHidden/>
+              </w:rPr>
+              <w:tab/>
+            </w:r>
+            <w:r>
+              <w:rPr>
+                <w:noProof/>
+                <w:webHidden/>
+              </w:rPr>
+              <w:fldChar w:fldCharType="begin"/>
+            </w:r>
+            <w:r>
+              <w:rPr>
+                <w:noProof/>
+                <w:webHidden/>
+              </w:rPr>
+              <w:instrText xml:space="preserve"> PAGEREF _Toc369915762 \h </w:instrText>
+            </w:r>
+            <w:r>
+              <w:rPr>
+                <w:noProof/>
+                <w:webHidden/>
+              </w:rPr>
+            </w:r>
+            <w:r>
+              <w:rPr>
+                <w:noProof/>
+                <w:webHidden/>
+              </w:rPr>
+              <w:fldChar w:fldCharType="separate"/>
+            </w:r>
+            <w:r>
+              <w:rPr>
+                <w:noProof/>
+                <w:webHidden/>
+              </w:rPr>
+              <w:t>10</w:t>
+            </w:r>
+            <w:r>
+              <w:rPr>
+                <w:noProof/>
+                <w:webHidden/>
+              </w:rPr>
+              <w:fldChar w:fldCharType="end"/>
+            </w:r>
+          </w:hyperlink>
+        </w:p>
+        <w:p>
+          <w:pPr>
+            <w:pStyle w:val="TDC2"/>
+            <w:tabs>
+              <w:tab w:val="left" w:pos="1100"/>
+              <w:tab w:val="right" w:leader="dot" w:pos="8828"/>
+            </w:tabs>
+            <w:rPr>
+              <w:rFonts w:eastAsiaTheme="minorEastAsia"/>
+              <w:noProof/>
+              <w:lang w:eastAsia="es-PE"/>
+            </w:rPr>
+          </w:pPr>
+          <w:hyperlink w:anchor="_Toc369915763" w:history="1">
+            <w:r>
+              <w:rPr>
+                <w:rStyle w:val="Hipervnculo"/>
+                <w:noProof/>
+              </w:rPr>
+              <w:t>4.11.</w:t>
+            </w:r>
+            <w:r>
+              <w:rPr>
+                <w:rFonts w:eastAsiaTheme="minorEastAsia"/>
+                <w:noProof/>
+                <w:lang w:eastAsia="es-PE"/>
+              </w:rPr>
+              <w:tab/>
+            </w:r>
+            <w:r>
+              <w:rPr>
+                <w:rStyle w:val="Hipervnculo"/>
+                <w:noProof/>
+              </w:rPr>
+              <w:t>CUS Gestionar Informes</w:t>
+            </w:r>
+            <w:r>
+              <w:rPr>
+                <w:noProof/>
+                <w:webHidden/>
+              </w:rPr>
+              <w:tab/>
+            </w:r>
+            <w:r>
+              <w:rPr>
+                <w:noProof/>
+                <w:webHidden/>
+              </w:rPr>
+              <w:fldChar w:fldCharType="begin"/>
+            </w:r>
+            <w:r>
+              <w:rPr>
+                <w:noProof/>
+                <w:webHidden/>
+              </w:rPr>
+              <w:instrText xml:space="preserve"> PAGEREF _Toc369915763 \h </w:instrText>
+            </w:r>
+            <w:r>
+              <w:rPr>
+                <w:noProof/>
+                <w:webHidden/>
+              </w:rPr>
+            </w:r>
+            <w:r>
+              <w:rPr>
+                <w:noProof/>
+                <w:webHidden/>
+              </w:rPr>
+              <w:fldChar w:fldCharType="separate"/>
+            </w:r>
+            <w:r>
+              <w:rPr>
+                <w:noProof/>
+                <w:webHidden/>
+              </w:rPr>
+              <w:t>10</w:t>
+            </w:r>
+            <w:r>
+              <w:rPr>
+                <w:noProof/>
+                <w:webHidden/>
+              </w:rPr>
+              <w:fldChar w:fldCharType="end"/>
+            </w:r>
+          </w:hyperlink>
+        </w:p>
+        <w:p>
+          <w:r>
+            <w:rPr>
+              <w:b/>
+              <w:bCs/>
+              <w:lang w:val="es-ES"/>
+            </w:rPr>
+            <w:fldChar w:fldCharType="end"/>
+          </w:r>
+        </w:p>
+      </w:sdtContent>
+    </w:sdt>
+    <w:p>
+      <w:pPr>
+        <w:ind w:left="2124" w:firstLine="708"/>
+        <w:rPr>
+          <w:b/>
+          <w:sz w:val="32"/>
+        </w:rPr>
+      </w:pPr>
+    </w:p>
+    <w:p>
+      <w:pPr>
+        <w:ind w:left="2124" w:firstLine="708"/>
+        <w:rPr>
+          <w:b/>
+          <w:sz w:val="32"/>
+        </w:rPr>
+      </w:pPr>
+    </w:p>
+    <w:p>
+      <w:pPr>
+        <w:ind w:left="2124" w:firstLine="708"/>
+        <w:rPr>
+          <w:b/>
+          <w:sz w:val="32"/>
+        </w:rPr>
+      </w:pPr>
+    </w:p>
+    <w:p>
+      <w:pPr>
+        <w:ind w:left="2124" w:firstLine="708"/>
+        <w:rPr>
+          <w:b/>
+          <w:sz w:val="32"/>
+        </w:rPr>
       </w:pPr>
     </w:p>
     <w:p>
@@ -361,8 +2307,11 @@
         <w:rPr>
           <w:b/>
           <w:sz w:val="32"/>
-        </w:rPr>
-        <w:br w:type="page"/>
+          <w:szCs w:val="32"/>
+          <w:u w:val="single"/>
+        </w:rPr>
+        <w:lastRenderedPageBreak/>
+        <w:t>D</w:t>
       </w:r>
       <w:r>
         <w:rPr>
@@ -371,8 +2320,7 @@
           <w:szCs w:val="32"/>
           <w:u w:val="single"/>
         </w:rPr>
-        <w:lastRenderedPageBreak/>
-        <w:t>D</w:t>
+        <w:t>ocumento de A</w:t>
       </w:r>
       <w:r>
         <w:rPr>
@@ -381,15 +2329,6 @@
           <w:szCs w:val="32"/>
           <w:u w:val="single"/>
         </w:rPr>
-        <w:t>ocumento de A</w:t>
-      </w:r>
-      <w:r>
-        <w:rPr>
-          <w:b/>
-          <w:sz w:val="32"/>
-          <w:szCs w:val="32"/>
-          <w:u w:val="single"/>
-        </w:rPr>
         <w:t>nálisis</w:t>
       </w:r>
     </w:p>
@@ -398,9 +2337,11 @@
       <w:pPr>
         <w:pStyle w:val="Ttulo1"/>
       </w:pPr>
+      <w:bookmarkStart w:id="5" w:name="_Toc369915742"/>
       <w:r>
         <w:t>Modelo de Casos de Uso</w:t>
       </w:r>
+      <w:bookmarkEnd w:id="5"/>
     </w:p>
     <w:p>
       <w:pPr>
@@ -431,7 +2372,7 @@
                     <pic:cNvPicPr/>
                   </pic:nvPicPr>
                   <pic:blipFill rotWithShape="1">
-                    <a:blip r:embed="rId7"/>
+                    <a:blip r:embed="rId10"/>
                     <a:srcRect l="22420" t="11471" r="15479" b="18192"/>
                     <a:stretch/>
                   </pic:blipFill>
@@ -527,9 +2468,10 @@
       <w:pPr>
         <w:pStyle w:val="Ttulo1"/>
       </w:pPr>
-      <w:bookmarkStart w:id="5" w:name="_Toc147404714"/>
-      <w:bookmarkStart w:id="6" w:name="_Toc184070011"/>
-      <w:bookmarkStart w:id="7" w:name="_Toc343327252"/>
+      <w:bookmarkStart w:id="6" w:name="_Toc147404714"/>
+      <w:bookmarkStart w:id="7" w:name="_Toc184070011"/>
+      <w:bookmarkStart w:id="8" w:name="_Toc343327252"/>
+      <w:bookmarkStart w:id="9" w:name="_Toc369915743"/>
       <w:r>
         <w:lastRenderedPageBreak/>
         <w:t>Paquete</w:t>
@@ -537,10 +2479,8 @@
       <w:r>
         <w:t>s</w:t>
       </w:r>
-    </w:p>
-    <w:bookmarkEnd w:id="5"/>
-    <w:bookmarkEnd w:id="6"/>
-    <w:bookmarkEnd w:id="7"/>
+      <w:bookmarkEnd w:id="9"/>
+    </w:p>
     <w:p>
       <w:pPr>
         <w:pStyle w:val="Ttulo1"/>
@@ -549,12 +2489,17 @@
           <w:numId w:val="5"/>
         </w:numPr>
       </w:pPr>
+      <w:bookmarkStart w:id="10" w:name="_Toc369915744"/>
+      <w:bookmarkEnd w:id="6"/>
+      <w:bookmarkEnd w:id="7"/>
+      <w:bookmarkEnd w:id="8"/>
       <w:r>
         <w:t xml:space="preserve">Paquete </w:t>
       </w:r>
       <w:r>
         <w:t>Trámite</w:t>
       </w:r>
+      <w:bookmarkEnd w:id="10"/>
     </w:p>
     <w:p>
       <w:pPr>
@@ -583,7 +2528,7 @@
                     <pic:cNvPicPr/>
                   </pic:nvPicPr>
                   <pic:blipFill rotWithShape="1">
-                    <a:blip r:embed="rId8"/>
+                    <a:blip r:embed="rId11"/>
                     <a:srcRect l="44637" t="15395" r="46877" b="72530"/>
                     <a:stretch/>
                   </pic:blipFill>
@@ -640,7 +2585,7 @@
                     </pic:cNvPicPr>
                   </pic:nvPicPr>
                   <pic:blipFill>
-                    <a:blip r:embed="rId9">
+                    <a:blip r:embed="rId12">
                       <a:extLst>
                         <a:ext uri="{28A0092B-C50C-407E-A947-70E740481C1C}">
                           <a14:useLocalDpi xmlns:a14="http://schemas.microsoft.com/office/drawing/2010/main" val="0"/>
@@ -706,12 +2651,14 @@
           <w:numId w:val="5"/>
         </w:numPr>
       </w:pPr>
+      <w:bookmarkStart w:id="11" w:name="_Toc369915745"/>
       <w:r>
         <w:t xml:space="preserve">Paquete </w:t>
       </w:r>
       <w:r>
         <w:t>Usuario</w:t>
       </w:r>
+      <w:bookmarkEnd w:id="11"/>
     </w:p>
     <w:p>
       <w:pPr>
@@ -754,7 +2701,7 @@
                     <pic:cNvPicPr/>
                   </pic:nvPicPr>
                   <pic:blipFill rotWithShape="1">
-                    <a:blip r:embed="rId8"/>
+                    <a:blip r:embed="rId11"/>
                     <a:srcRect l="24609" t="16905" r="65547" b="68605"/>
                     <a:stretch/>
                   </pic:blipFill>
@@ -812,7 +2759,7 @@
                     </pic:cNvPicPr>
                   </pic:nvPicPr>
                   <pic:blipFill>
-                    <a:blip r:embed="rId10">
+                    <a:blip r:embed="rId13">
                       <a:extLst>
                         <a:ext uri="{28A0092B-C50C-407E-A947-70E740481C1C}">
                           <a14:useLocalDpi xmlns:a14="http://schemas.microsoft.com/office/drawing/2010/main" val="0"/>
@@ -866,12 +2813,14 @@
           <w:numId w:val="5"/>
         </w:numPr>
       </w:pPr>
+      <w:bookmarkStart w:id="12" w:name="_Toc369915746"/>
       <w:r>
         <w:t xml:space="preserve">Paquete </w:t>
       </w:r>
       <w:r>
         <w:t>Reportes</w:t>
       </w:r>
+      <w:bookmarkEnd w:id="12"/>
     </w:p>
     <w:p>
       <w:pPr>
@@ -907,7 +2856,7 @@
                     <pic:cNvPicPr/>
                   </pic:nvPicPr>
                   <pic:blipFill rotWithShape="1">
-                    <a:blip r:embed="rId8"/>
+                    <a:blip r:embed="rId11"/>
                     <a:srcRect l="27155" t="31395" r="64019" b="56228"/>
                     <a:stretch/>
                   </pic:blipFill>
@@ -964,7 +2913,7 @@
                     </pic:cNvPicPr>
                   </pic:nvPicPr>
                   <pic:blipFill>
-                    <a:blip r:embed="rId11">
+                    <a:blip r:embed="rId14">
                       <a:extLst>
                         <a:ext uri="{28A0092B-C50C-407E-A947-70E740481C1C}">
                           <a14:useLocalDpi xmlns:a14="http://schemas.microsoft.com/office/drawing/2010/main" val="0"/>
@@ -1004,12 +2953,14 @@
           <w:numId w:val="5"/>
         </w:numPr>
       </w:pPr>
+      <w:bookmarkStart w:id="13" w:name="_Toc369915747"/>
       <w:r>
         <w:t xml:space="preserve">Paquete </w:t>
       </w:r>
       <w:r>
         <w:t>Seguridad</w:t>
       </w:r>
+      <w:bookmarkEnd w:id="13"/>
     </w:p>
     <w:p>
       <w:pPr>
@@ -1045,7 +2996,7 @@
                     <pic:cNvPicPr/>
                   </pic:nvPicPr>
                   <pic:blipFill rotWithShape="1">
-                    <a:blip r:embed="rId8"/>
+                    <a:blip r:embed="rId11"/>
                     <a:srcRect l="49050" t="28979" r="42464" b="58040"/>
                     <a:stretch/>
                   </pic:blipFill>
@@ -1102,7 +3053,7 @@
                     </pic:cNvPicPr>
                   </pic:nvPicPr>
                   <pic:blipFill>
-                    <a:blip r:embed="rId12">
+                    <a:blip r:embed="rId15">
                       <a:extLst>
                         <a:ext uri="{28A0092B-C50C-407E-A947-70E740481C1C}">
                           <a14:useLocalDpi xmlns:a14="http://schemas.microsoft.com/office/drawing/2010/main" val="0"/>
@@ -1145,9 +3096,11 @@
       <w:pPr>
         <w:pStyle w:val="Ttulo1"/>
       </w:pPr>
+      <w:bookmarkStart w:id="14" w:name="_Toc369915748"/>
       <w:r>
         <w:t>Diagrama de Secuencia</w:t>
       </w:r>
+      <w:bookmarkEnd w:id="14"/>
     </w:p>
     <w:p>
       <w:pPr>
@@ -1158,6 +3111,16 @@
     </w:p>
     <w:p>
       <w:pPr>
+        <w:pStyle w:val="Ttulo2"/>
+      </w:pPr>
+      <w:bookmarkStart w:id="15" w:name="_Toc369915749"/>
+      <w:r>
+        <w:t>Registra requisitos</w:t>
+      </w:r>
+      <w:bookmarkEnd w:id="15"/>
+    </w:p>
+    <w:p>
+      <w:pPr>
         <w:rPr>
           <w:lang w:val="es-ES_tradnl" w:eastAsia="ja-JP"/>
         </w:rPr>
@@ -1165,6 +3128,77 @@
     </w:p>
     <w:p>
       <w:pPr>
+        <w:spacing w:after="0" w:line="240" w:lineRule="auto"/>
+        <w:rPr>
+          <w:rFonts w:ascii="Times New Roman" w:eastAsia="Times New Roman" w:hAnsi="Times New Roman" w:cs="Times New Roman"/>
+          <w:sz w:val="24"/>
+          <w:szCs w:val="24"/>
+          <w:lang w:eastAsia="es-PE"/>
+        </w:rPr>
+      </w:pPr>
+      <w:r>
+        <w:rPr>
+          <w:rFonts w:ascii="Times New Roman" w:eastAsia="Times New Roman" w:hAnsi="Times New Roman" w:cs="Times New Roman"/>
+          <w:noProof/>
+          <w:sz w:val="24"/>
+          <w:szCs w:val="24"/>
+          <w:lang w:eastAsia="es-PE"/>
+        </w:rPr>
+        <w:drawing>
+          <wp:inline distT="0" distB="0" distL="0" distR="0">
+            <wp:extent cx="4676775" cy="2676525"/>
+            <wp:effectExtent l="0" t="0" r="9525" b="9525"/>
+            <wp:docPr id="2" name="Imagen 2" descr="C:\Users\Jorge\AppData\Local\Temp\x10sctmp0.png"/>
+            <wp:cNvGraphicFramePr>
+              <a:graphicFrameLocks xmlns:a="http://schemas.openxmlformats.org/drawingml/2006/main" noChangeAspect="1"/>
+            </wp:cNvGraphicFramePr>
+            <a:graphic xmlns:a="http://schemas.openxmlformats.org/drawingml/2006/main">
+              <a:graphicData uri="http://schemas.openxmlformats.org/drawingml/2006/picture">
+                <pic:pic xmlns:pic="http://schemas.openxmlformats.org/drawingml/2006/picture">
+                  <pic:nvPicPr>
+                    <pic:cNvPr id="0" name="Picture 1" descr="C:\Users\Jorge\AppData\Local\Temp\x10sctmp0.png"/>
+                    <pic:cNvPicPr>
+                      <a:picLocks noChangeAspect="1" noChangeArrowheads="1"/>
+                    </pic:cNvPicPr>
+                  </pic:nvPicPr>
+                  <pic:blipFill rotWithShape="1">
+                    <a:blip r:embed="rId16">
+                      <a:extLst>
+                        <a:ext uri="{28A0092B-C50C-407E-A947-70E740481C1C}">
+                          <a14:useLocalDpi xmlns:a14="http://schemas.microsoft.com/office/drawing/2010/main" val="0"/>
+                        </a:ext>
+                      </a:extLst>
+                    </a:blip>
+                    <a:srcRect l="14959" t="16752" r="17036" b="14023"/>
+                    <a:stretch/>
+                  </pic:blipFill>
+                  <pic:spPr bwMode="auto">
+                    <a:xfrm>
+                      <a:off x="0" y="0"/>
+                      <a:ext cx="4676775" cy="2676525"/>
+                    </a:xfrm>
+                    <a:prstGeom prst="rect">
+                      <a:avLst/>
+                    </a:prstGeom>
+                    <a:noFill/>
+                    <a:ln>
+                      <a:noFill/>
+                    </a:ln>
+                    <a:extLst>
+                      <a:ext uri="{53640926-AAD7-44D8-BBD7-CCE9431645EC}">
+                        <a14:shadowObscured xmlns:a14="http://schemas.microsoft.com/office/drawing/2010/main"/>
+                      </a:ext>
+                    </a:extLst>
+                  </pic:spPr>
+                </pic:pic>
+              </a:graphicData>
+            </a:graphic>
+          </wp:inline>
+        </w:drawing>
+      </w:r>
+    </w:p>
+    <w:p>
+      <w:pPr>
         <w:rPr>
           <w:lang w:val="es-ES_tradnl" w:eastAsia="ja-JP"/>
         </w:rPr>
@@ -1172,6 +3206,16 @@
     </w:p>
     <w:p>
       <w:pPr>
+        <w:pStyle w:val="Ttulo2"/>
+      </w:pPr>
+      <w:bookmarkStart w:id="16" w:name="_Toc369915750"/>
+      <w:r>
+        <w:t>Registra trámite</w:t>
+      </w:r>
+      <w:bookmarkEnd w:id="16"/>
+    </w:p>
+    <w:p>
+      <w:pPr>
         <w:rPr>
           <w:lang w:val="es-ES_tradnl" w:eastAsia="ja-JP"/>
         </w:rPr>
@@ -1179,6 +3223,77 @@
     </w:p>
     <w:p>
       <w:pPr>
+        <w:spacing w:after="0" w:line="240" w:lineRule="auto"/>
+        <w:rPr>
+          <w:rFonts w:ascii="Times New Roman" w:eastAsia="Times New Roman" w:hAnsi="Times New Roman" w:cs="Times New Roman"/>
+          <w:sz w:val="24"/>
+          <w:szCs w:val="24"/>
+          <w:lang w:eastAsia="es-PE"/>
+        </w:rPr>
+      </w:pPr>
+      <w:r>
+        <w:rPr>
+          <w:rFonts w:ascii="Times New Roman" w:eastAsia="Times New Roman" w:hAnsi="Times New Roman" w:cs="Times New Roman"/>
+          <w:noProof/>
+          <w:sz w:val="24"/>
+          <w:szCs w:val="24"/>
+          <w:lang w:eastAsia="es-PE"/>
+        </w:rPr>
+        <w:drawing>
+          <wp:inline distT="0" distB="0" distL="0" distR="0">
+            <wp:extent cx="4953000" cy="3026833"/>
+            <wp:effectExtent l="0" t="0" r="0" b="2540"/>
+            <wp:docPr id="3" name="Imagen 3" descr="C:\Users\Jorge\AppData\Local\Temp\x10sctmp1.png"/>
+            <wp:cNvGraphicFramePr>
+              <a:graphicFrameLocks xmlns:a="http://schemas.openxmlformats.org/drawingml/2006/main" noChangeAspect="1"/>
+            </wp:cNvGraphicFramePr>
+            <a:graphic xmlns:a="http://schemas.openxmlformats.org/drawingml/2006/main">
+              <a:graphicData uri="http://schemas.openxmlformats.org/drawingml/2006/picture">
+                <pic:pic xmlns:pic="http://schemas.openxmlformats.org/drawingml/2006/picture">
+                  <pic:nvPicPr>
+                    <pic:cNvPr id="0" name="Picture 3" descr="C:\Users\Jorge\AppData\Local\Temp\x10sctmp1.png"/>
+                    <pic:cNvPicPr>
+                      <a:picLocks noChangeAspect="1" noChangeArrowheads="1"/>
+                    </pic:cNvPicPr>
+                  </pic:nvPicPr>
+                  <pic:blipFill rotWithShape="1">
+                    <a:blip r:embed="rId17">
+                      <a:extLst>
+                        <a:ext uri="{28A0092B-C50C-407E-A947-70E740481C1C}">
+                          <a14:useLocalDpi xmlns:a14="http://schemas.microsoft.com/office/drawing/2010/main" val="0"/>
+                        </a:ext>
+                      </a:extLst>
+                    </a:blip>
+                    <a:srcRect l="24478" t="17786" r="16418" b="17970"/>
+                    <a:stretch/>
+                  </pic:blipFill>
+                  <pic:spPr bwMode="auto">
+                    <a:xfrm>
+                      <a:off x="0" y="0"/>
+                      <a:ext cx="4959539" cy="3030829"/>
+                    </a:xfrm>
+                    <a:prstGeom prst="rect">
+                      <a:avLst/>
+                    </a:prstGeom>
+                    <a:noFill/>
+                    <a:ln>
+                      <a:noFill/>
+                    </a:ln>
+                    <a:extLst>
+                      <a:ext uri="{53640926-AAD7-44D8-BBD7-CCE9431645EC}">
+                        <a14:shadowObscured xmlns:a14="http://schemas.microsoft.com/office/drawing/2010/main"/>
+                      </a:ext>
+                    </a:extLst>
+                  </pic:spPr>
+                </pic:pic>
+              </a:graphicData>
+            </a:graphic>
+          </wp:inline>
+        </w:drawing>
+      </w:r>
+    </w:p>
+    <w:p>
+      <w:pPr>
         <w:rPr>
           <w:lang w:val="es-ES_tradnl" w:eastAsia="ja-JP"/>
         </w:rPr>
@@ -1186,19 +3301,249 @@
     </w:p>
     <w:p>
       <w:pPr>
+        <w:pStyle w:val="Ttulo2"/>
+      </w:pPr>
+      <w:bookmarkStart w:id="17" w:name="_Toc369915751"/>
+      <w:r>
+        <w:lastRenderedPageBreak/>
+        <w:t>Registra área</w:t>
+      </w:r>
+      <w:bookmarkEnd w:id="17"/>
+    </w:p>
+    <w:p>
+      <w:pPr>
+        <w:rPr>
+          <w:lang w:val="es-ES_tradnl" w:eastAsia="ja-JP"/>
+        </w:rPr>
+      </w:pPr>
+    </w:p>
+    <w:p>
+      <w:pPr>
+        <w:spacing w:after="0" w:line="240" w:lineRule="auto"/>
+        <w:rPr>
+          <w:rFonts w:ascii="Times New Roman" w:eastAsia="Times New Roman" w:hAnsi="Times New Roman" w:cs="Times New Roman"/>
+          <w:sz w:val="24"/>
+          <w:szCs w:val="24"/>
+          <w:lang w:eastAsia="es-PE"/>
+        </w:rPr>
+      </w:pPr>
+      <w:r>
+        <w:rPr>
+          <w:rFonts w:ascii="Times New Roman" w:eastAsia="Times New Roman" w:hAnsi="Times New Roman" w:cs="Times New Roman"/>
+          <w:noProof/>
+          <w:sz w:val="24"/>
+          <w:szCs w:val="24"/>
+          <w:lang w:eastAsia="es-PE"/>
+        </w:rPr>
+        <w:drawing>
+          <wp:inline distT="0" distB="0" distL="0" distR="0">
+            <wp:extent cx="4791075" cy="5962650"/>
+            <wp:effectExtent l="0" t="0" r="0" b="0"/>
+            <wp:docPr id="4" name="Imagen 4" descr="C:\Users\Jorge\AppData\Local\Temp\x10sctmp2.png"/>
+            <wp:cNvGraphicFramePr>
+              <a:graphicFrameLocks xmlns:a="http://schemas.openxmlformats.org/drawingml/2006/main" noChangeAspect="1"/>
+            </wp:cNvGraphicFramePr>
+            <a:graphic xmlns:a="http://schemas.openxmlformats.org/drawingml/2006/main">
+              <a:graphicData uri="http://schemas.openxmlformats.org/drawingml/2006/picture">
+                <pic:pic xmlns:pic="http://schemas.openxmlformats.org/drawingml/2006/picture">
+                  <pic:nvPicPr>
+                    <pic:cNvPr id="0" name="Picture 5" descr="C:\Users\Jorge\AppData\Local\Temp\x10sctmp2.png"/>
+                    <pic:cNvPicPr>
+                      <a:picLocks noChangeAspect="1" noChangeArrowheads="1"/>
+                    </pic:cNvPicPr>
+                  </pic:nvPicPr>
+                  <pic:blipFill rotWithShape="1">
+                    <a:blip r:embed="rId18">
+                      <a:extLst>
+                        <a:ext uri="{28A0092B-C50C-407E-A947-70E740481C1C}">
+                          <a14:useLocalDpi xmlns:a14="http://schemas.microsoft.com/office/drawing/2010/main" val="0"/>
+                        </a:ext>
+                      </a:extLst>
+                    </a:blip>
+                    <a:srcRect l="30263" t="15212" r="30921" b="8532"/>
+                    <a:stretch/>
+                  </pic:blipFill>
+                  <pic:spPr bwMode="auto">
+                    <a:xfrm>
+                      <a:off x="0" y="0"/>
+                      <a:ext cx="4793415" cy="5965563"/>
+                    </a:xfrm>
+                    <a:prstGeom prst="rect">
+                      <a:avLst/>
+                    </a:prstGeom>
+                    <a:noFill/>
+                    <a:ln>
+                      <a:noFill/>
+                    </a:ln>
+                    <a:extLst>
+                      <a:ext uri="{53640926-AAD7-44D8-BBD7-CCE9431645EC}">
+                        <a14:shadowObscured xmlns:a14="http://schemas.microsoft.com/office/drawing/2010/main"/>
+                      </a:ext>
+                    </a:extLst>
+                  </pic:spPr>
+                </pic:pic>
+              </a:graphicData>
+            </a:graphic>
+          </wp:inline>
+        </w:drawing>
+      </w:r>
+    </w:p>
+    <w:p>
+      <w:pPr>
+        <w:spacing w:after="0" w:line="240" w:lineRule="auto"/>
+        <w:rPr>
+          <w:rFonts w:ascii="Times New Roman" w:eastAsia="Times New Roman" w:hAnsi="Times New Roman" w:cs="Times New Roman"/>
+          <w:noProof/>
+          <w:sz w:val="24"/>
+          <w:szCs w:val="24"/>
+          <w:lang w:eastAsia="es-PE"/>
+        </w:rPr>
+      </w:pPr>
+    </w:p>
+    <w:p>
+      <w:pPr>
+        <w:spacing w:after="0" w:line="240" w:lineRule="auto"/>
+        <w:rPr>
+          <w:rFonts w:ascii="Times New Roman" w:eastAsia="Times New Roman" w:hAnsi="Times New Roman" w:cs="Times New Roman"/>
+          <w:noProof/>
+          <w:sz w:val="24"/>
+          <w:szCs w:val="24"/>
+          <w:lang w:eastAsia="es-PE"/>
+        </w:rPr>
+      </w:pPr>
+    </w:p>
+    <w:p>
+      <w:pPr>
+        <w:spacing w:after="0" w:line="240" w:lineRule="auto"/>
+        <w:rPr>
+          <w:rFonts w:ascii="Times New Roman" w:eastAsia="Times New Roman" w:hAnsi="Times New Roman" w:cs="Times New Roman"/>
+          <w:noProof/>
+          <w:sz w:val="24"/>
+          <w:szCs w:val="24"/>
+          <w:lang w:eastAsia="es-PE"/>
+        </w:rPr>
+      </w:pPr>
+      <w:r>
+        <w:rPr>
+          <w:rFonts w:ascii="Times New Roman" w:eastAsia="Times New Roman" w:hAnsi="Times New Roman" w:cs="Times New Roman"/>
+          <w:noProof/>
+          <w:sz w:val="24"/>
+          <w:szCs w:val="24"/>
+          <w:lang w:eastAsia="es-PE"/>
+        </w:rPr>
+        <w:t xml:space="preserve"> </w:t>
+      </w:r>
+    </w:p>
+    <w:p>
+      <w:pPr>
+        <w:spacing w:after="0" w:line="240" w:lineRule="auto"/>
+        <w:rPr>
+          <w:rFonts w:ascii="Times New Roman" w:eastAsia="Times New Roman" w:hAnsi="Times New Roman" w:cs="Times New Roman"/>
+          <w:noProof/>
+          <w:sz w:val="24"/>
+          <w:szCs w:val="24"/>
+          <w:lang w:eastAsia="es-PE"/>
+        </w:rPr>
+      </w:pPr>
+    </w:p>
+    <w:p>
+      <w:pPr>
+        <w:spacing w:after="0" w:line="240" w:lineRule="auto"/>
+        <w:rPr>
+          <w:rFonts w:ascii="Times New Roman" w:eastAsia="Times New Roman" w:hAnsi="Times New Roman" w:cs="Times New Roman"/>
+          <w:noProof/>
+          <w:sz w:val="24"/>
+          <w:szCs w:val="24"/>
+          <w:lang w:eastAsia="es-PE"/>
+        </w:rPr>
+      </w:pPr>
+    </w:p>
+    <w:p>
+      <w:pPr>
+        <w:spacing w:after="0" w:line="240" w:lineRule="auto"/>
+        <w:rPr>
+          <w:rFonts w:ascii="Times New Roman" w:eastAsia="Times New Roman" w:hAnsi="Times New Roman" w:cs="Times New Roman"/>
+          <w:noProof/>
+          <w:sz w:val="24"/>
+          <w:szCs w:val="24"/>
+          <w:lang w:eastAsia="es-PE"/>
+        </w:rPr>
+      </w:pPr>
+    </w:p>
+    <w:p>
+      <w:pPr>
+        <w:spacing w:after="0" w:line="240" w:lineRule="auto"/>
+        <w:rPr>
+          <w:rFonts w:ascii="Times New Roman" w:eastAsia="Times New Roman" w:hAnsi="Times New Roman" w:cs="Times New Roman"/>
+          <w:noProof/>
+          <w:sz w:val="24"/>
+          <w:szCs w:val="24"/>
+          <w:lang w:eastAsia="es-PE"/>
+        </w:rPr>
+      </w:pPr>
+    </w:p>
+    <w:p>
+      <w:pPr>
+        <w:spacing w:after="0" w:line="240" w:lineRule="auto"/>
+        <w:rPr>
+          <w:rFonts w:ascii="Times New Roman" w:eastAsia="Times New Roman" w:hAnsi="Times New Roman" w:cs="Times New Roman"/>
+          <w:noProof/>
+          <w:sz w:val="24"/>
+          <w:szCs w:val="24"/>
+          <w:lang w:eastAsia="es-PE"/>
+        </w:rPr>
+      </w:pPr>
+    </w:p>
+    <w:p>
+      <w:pPr>
+        <w:spacing w:after="0" w:line="240" w:lineRule="auto"/>
+        <w:rPr>
+          <w:rFonts w:ascii="Times New Roman" w:eastAsia="Times New Roman" w:hAnsi="Times New Roman" w:cs="Times New Roman"/>
+          <w:noProof/>
+          <w:sz w:val="24"/>
+          <w:szCs w:val="24"/>
+          <w:lang w:eastAsia="es-PE"/>
+        </w:rPr>
+      </w:pPr>
+    </w:p>
+    <w:p>
+      <w:pPr>
+        <w:spacing w:after="0" w:line="240" w:lineRule="auto"/>
+        <w:rPr>
+          <w:rFonts w:ascii="Times New Roman" w:eastAsia="Times New Roman" w:hAnsi="Times New Roman" w:cs="Times New Roman"/>
+          <w:sz w:val="24"/>
+          <w:szCs w:val="24"/>
+          <w:lang w:eastAsia="es-PE"/>
+        </w:rPr>
+      </w:pPr>
+    </w:p>
+    <w:p>
+      <w:pPr>
         <w:pStyle w:val="Ttulo1"/>
       </w:pPr>
-      <w:r>
+      <w:bookmarkStart w:id="18" w:name="_Toc369915752"/>
+      <w:r>
+        <w:lastRenderedPageBreak/>
         <w:t>Diagrama de Clases Estereotipadas</w:t>
       </w:r>
+      <w:bookmarkEnd w:id="18"/>
+    </w:p>
+    <w:p>
+      <w:pPr>
+        <w:rPr>
+          <w:lang w:val="es-ES_tradnl" w:eastAsia="ja-JP"/>
+        </w:rPr>
+      </w:pPr>
     </w:p>
     <w:p>
       <w:pPr>
         <w:pStyle w:val="Ttulo2"/>
       </w:pPr>
+      <w:bookmarkStart w:id="19" w:name="_Toc369915753"/>
       <w:r>
         <w:t>CUS Validar Usuario</w:t>
       </w:r>
+      <w:bookmarkEnd w:id="19"/>
     </w:p>
     <w:p>
       <w:pPr>
@@ -1234,7 +3579,7 @@
                     <pic:cNvPicPr/>
                   </pic:nvPicPr>
                   <pic:blipFill rotWithShape="1">
-                    <a:blip r:embed="rId13"/>
+                    <a:blip r:embed="rId19"/>
                     <a:srcRect l="29191" t="17206" r="12764" b="61663"/>
                     <a:stretch/>
                   </pic:blipFill>
@@ -1266,9 +3611,11 @@
       <w:pPr>
         <w:pStyle w:val="Ttulo2"/>
       </w:pPr>
+      <w:bookmarkStart w:id="20" w:name="_Toc369915754"/>
       <w:r>
         <w:t>CUS Consultar Requisitos</w:t>
       </w:r>
+      <w:bookmarkEnd w:id="20"/>
     </w:p>
     <w:p>
       <w:pPr>
@@ -1304,7 +3651,7 @@
                     <pic:cNvPicPr/>
                   </pic:nvPicPr>
                   <pic:blipFill rotWithShape="1">
-                    <a:blip r:embed="rId14"/>
+                    <a:blip r:embed="rId20"/>
                     <a:srcRect l="28513" t="12679" r="18703" b="67398"/>
                     <a:stretch/>
                   </pic:blipFill>
@@ -1336,9 +3683,11 @@
       <w:pPr>
         <w:pStyle w:val="Ttulo2"/>
       </w:pPr>
+      <w:bookmarkStart w:id="21" w:name="_Toc369915755"/>
       <w:r>
         <w:t>CUS Registrar Tramite</w:t>
       </w:r>
+      <w:bookmarkEnd w:id="21"/>
     </w:p>
     <w:p>
       <w:pPr>
@@ -1374,7 +3723,7 @@
                     <pic:cNvPicPr/>
                   </pic:nvPicPr>
                   <pic:blipFill rotWithShape="1">
-                    <a:blip r:embed="rId15"/>
+                    <a:blip r:embed="rId21"/>
                     <a:srcRect l="28343" t="12075" r="12593" b="65586"/>
                     <a:stretch/>
                   </pic:blipFill>
@@ -1413,10 +3762,11 @@
       <w:pPr>
         <w:pStyle w:val="Ttulo2"/>
       </w:pPr>
-      <w:r>
-        <w:lastRenderedPageBreak/>
+      <w:bookmarkStart w:id="22" w:name="_Toc369915756"/>
+      <w:r>
         <w:t>CUS Gestionar Tramite</w:t>
       </w:r>
+      <w:bookmarkEnd w:id="22"/>
     </w:p>
     <w:p>
       <w:pPr>
@@ -1452,7 +3802,7 @@
                     <pic:cNvPicPr/>
                   </pic:nvPicPr>
                   <pic:blipFill rotWithShape="1">
-                    <a:blip r:embed="rId16"/>
+                    <a:blip r:embed="rId22"/>
                     <a:srcRect l="28004" t="12980" r="15988" b="66191"/>
                     <a:stretch/>
                   </pic:blipFill>
@@ -1484,9 +3834,12 @@
       <w:pPr>
         <w:pStyle w:val="Ttulo2"/>
       </w:pPr>
-      <w:r>
+      <w:bookmarkStart w:id="23" w:name="_Toc369915757"/>
+      <w:r>
+        <w:lastRenderedPageBreak/>
         <w:t>CUS Registrar Requisitos</w:t>
       </w:r>
+      <w:bookmarkEnd w:id="23"/>
     </w:p>
     <w:p>
       <w:pPr>
@@ -1522,7 +3875,7 @@
                     <pic:cNvPicPr/>
                   </pic:nvPicPr>
                   <pic:blipFill rotWithShape="1">
-                    <a:blip r:embed="rId17"/>
+                    <a:blip r:embed="rId23"/>
                     <a:srcRect l="28513" t="12679" r="12254" b="67699"/>
                     <a:stretch/>
                   </pic:blipFill>
@@ -1561,9 +3914,11 @@
       <w:pPr>
         <w:pStyle w:val="Ttulo2"/>
       </w:pPr>
+      <w:bookmarkStart w:id="24" w:name="_Toc369915758"/>
       <w:r>
         <w:t>CUS Gestionar Requisitos</w:t>
       </w:r>
+      <w:bookmarkEnd w:id="24"/>
     </w:p>
     <w:p>
       <w:pPr>
@@ -1599,7 +3954,7 @@
                     <pic:cNvPicPr/>
                   </pic:nvPicPr>
                   <pic:blipFill rotWithShape="1">
-                    <a:blip r:embed="rId18"/>
+                    <a:blip r:embed="rId24"/>
                     <a:srcRect l="29362" t="13585" r="11575" b="63473"/>
                     <a:stretch/>
                   </pic:blipFill>
@@ -1631,9 +3986,11 @@
       <w:pPr>
         <w:pStyle w:val="Ttulo2"/>
       </w:pPr>
+      <w:bookmarkStart w:id="25" w:name="_Toc369915759"/>
       <w:r>
         <w:t>CUS Registrar Usuarios</w:t>
       </w:r>
+      <w:bookmarkEnd w:id="25"/>
     </w:p>
     <w:p>
       <w:pPr>
@@ -1669,7 +4026,7 @@
                     <pic:cNvPicPr/>
                   </pic:nvPicPr>
                   <pic:blipFill rotWithShape="1">
-                    <a:blip r:embed="rId19"/>
+                    <a:blip r:embed="rId25"/>
                     <a:srcRect l="28513" t="12376" r="8860" b="65889"/>
                     <a:stretch/>
                   </pic:blipFill>
@@ -1701,10 +4058,11 @@
       <w:pPr>
         <w:pStyle w:val="Ttulo2"/>
       </w:pPr>
-      <w:r>
-        <w:lastRenderedPageBreak/>
+      <w:bookmarkStart w:id="26" w:name="_Toc369915760"/>
+      <w:r>
         <w:t>CUS Gestionar Usuarios</w:t>
       </w:r>
+      <w:bookmarkEnd w:id="26"/>
     </w:p>
     <w:p>
       <w:pPr>
@@ -1733,7 +4091,7 @@
                     <pic:cNvPicPr/>
                   </pic:nvPicPr>
                   <pic:blipFill rotWithShape="1">
-                    <a:blip r:embed="rId20"/>
+                    <a:blip r:embed="rId26"/>
                     <a:srcRect l="28343" t="11471" r="8520" b="67398"/>
                     <a:stretch/>
                   </pic:blipFill>
@@ -1765,9 +4123,11 @@
       <w:pPr>
         <w:pStyle w:val="Ttulo2"/>
       </w:pPr>
+      <w:bookmarkStart w:id="27" w:name="_Toc369915761"/>
       <w:r>
         <w:t>CUS Consultar Reportes</w:t>
       </w:r>
+      <w:bookmarkEnd w:id="27"/>
     </w:p>
     <w:p>
       <w:pPr>
@@ -1796,7 +4156,7 @@
                     <pic:cNvPicPr/>
                   </pic:nvPicPr>
                   <pic:blipFill rotWithShape="1">
-                    <a:blip r:embed="rId21"/>
+                    <a:blip r:embed="rId27"/>
                     <a:srcRect l="28513" t="11773" r="16667" b="66794"/>
                     <a:stretch/>
                   </pic:blipFill>
@@ -1828,9 +4188,12 @@
       <w:pPr>
         <w:pStyle w:val="Ttulo2"/>
       </w:pPr>
-      <w:r>
+      <w:bookmarkStart w:id="28" w:name="_Toc369915762"/>
+      <w:r>
+        <w:lastRenderedPageBreak/>
         <w:t>CUS Registrar Informes</w:t>
       </w:r>
+      <w:bookmarkEnd w:id="28"/>
     </w:p>
     <w:p>
       <w:pPr>
@@ -1859,7 +4222,7 @@
                     <pic:cNvPicPr/>
                   </pic:nvPicPr>
                   <pic:blipFill rotWithShape="1">
-                    <a:blip r:embed="rId22"/>
+                    <a:blip r:embed="rId28"/>
                     <a:srcRect l="28853" t="11471" r="15309" b="51096"/>
                     <a:stretch/>
                   </pic:blipFill>
@@ -1891,9 +4254,11 @@
       <w:pPr>
         <w:pStyle w:val="Ttulo2"/>
       </w:pPr>
+      <w:bookmarkStart w:id="29" w:name="_Toc369915763"/>
       <w:r>
         <w:t>CUS Gestionar Informes</w:t>
       </w:r>
+      <w:bookmarkEnd w:id="29"/>
     </w:p>
     <w:p>
       <w:pPr>
@@ -1929,7 +4294,7 @@
                     <pic:cNvPicPr/>
                   </pic:nvPicPr>
                   <pic:blipFill rotWithShape="1">
-                    <a:blip r:embed="rId23"/>
+                    <a:blip r:embed="rId29"/>
                     <a:srcRect l="28173" t="14490" r="11066" b="42040"/>
                     <a:stretch/>
                   </pic:blipFill>
@@ -2001,23 +4366,121 @@
     </w:p>
     <w:p>
       <w:pPr>
-        <w:pStyle w:val="Puesto"/>
+        <w:pStyle w:val="Ttulo"/>
         <w:jc w:val="left"/>
       </w:pPr>
     </w:p>
     <w:p/>
     <w:sectPr>
+      <w:footerReference w:type="default" r:id="rId30"/>
       <w:pgSz w:w="12240" w:h="15840"/>
       <w:pgMar w:top="1417" w:right="1701" w:bottom="1417" w:left="1701" w:header="708" w:footer="708" w:gutter="0"/>
       <w:cols w:space="708"/>
+      <w:titlePg/>
       <w:docGrid w:linePitch="360"/>
     </w:sectPr>
   </w:body>
 </w:document>
 </file>
 
+<file path=word/endnotes.xml><?xml version="1.0" encoding="utf-8"?>
+<w:endnotes xmlns:wpc="http://schemas.microsoft.com/office/word/2010/wordprocessingCanvas" xmlns:mc="http://schemas.openxmlformats.org/markup-compatibility/2006" xmlns:o="urn:schemas-microsoft-com:office:office" xmlns:r="http://schemas.openxmlformats.org/officeDocument/2006/relationships" xmlns:m="http://schemas.openxmlformats.org/officeDocument/2006/math" xmlns:v="urn:schemas-microsoft-com:vml" xmlns:wp14="http://schemas.microsoft.com/office/word/2010/wordprocessingDrawing" xmlns:wp="http://schemas.openxmlformats.org/drawingml/2006/wordprocessingDrawing" xmlns:w10="urn:schemas-microsoft-com:office:word" xmlns:w="http://schemas.openxmlformats.org/wordprocessingml/2006/main" xmlns:w14="http://schemas.microsoft.com/office/word/2010/wordml" xmlns:wpg="http://schemas.microsoft.com/office/word/2010/wordprocessingGroup" xmlns:wpi="http://schemas.microsoft.com/office/word/2010/wordprocessingInk" xmlns:wne="http://schemas.microsoft.com/office/word/2006/wordml" xmlns:wps="http://schemas.microsoft.com/office/word/2010/wordprocessingShape" mc:Ignorable="w14 wp14">
+  <w:endnote w:type="separator" w:id="-1">
+    <w:p>
+      <w:pPr>
+        <w:spacing w:after="0" w:line="240" w:lineRule="auto"/>
+      </w:pPr>
+      <w:r>
+        <w:separator/>
+      </w:r>
+    </w:p>
+  </w:endnote>
+  <w:endnote w:type="continuationSeparator" w:id="0">
+    <w:p>
+      <w:pPr>
+        <w:spacing w:after="0" w:line="240" w:lineRule="auto"/>
+      </w:pPr>
+      <w:r>
+        <w:continuationSeparator/>
+      </w:r>
+    </w:p>
+  </w:endnote>
+</w:endnotes>
+</file>
+
+<file path=word/footer1.xml><?xml version="1.0" encoding="utf-8"?>
+<w:ftr xmlns:wpc="http://schemas.microsoft.com/office/word/2010/wordprocessingCanvas" xmlns:mc="http://schemas.openxmlformats.org/markup-compatibility/2006" xmlns:o="urn:schemas-microsoft-com:office:office" xmlns:r="http://schemas.openxmlformats.org/officeDocument/2006/relationships" xmlns:m="http://schemas.openxmlformats.org/officeDocument/2006/math" xmlns:v="urn:schemas-microsoft-com:vml" xmlns:wp14="http://schemas.microsoft.com/office/word/2010/wordprocessingDrawing" xmlns:wp="http://schemas.openxmlformats.org/drawingml/2006/wordprocessingDrawing" xmlns:w10="urn:schemas-microsoft-com:office:word" xmlns:w="http://schemas.openxmlformats.org/wordprocessingml/2006/main" xmlns:w14="http://schemas.microsoft.com/office/word/2010/wordml" xmlns:wpg="http://schemas.microsoft.com/office/word/2010/wordprocessingGroup" xmlns:wpi="http://schemas.microsoft.com/office/word/2010/wordprocessingInk" xmlns:wne="http://schemas.microsoft.com/office/word/2006/wordml" xmlns:wps="http://schemas.microsoft.com/office/word/2010/wordprocessingShape" mc:Ignorable="w14 wp14">
+  <w:sdt>
+    <w:sdtPr>
+      <w:id w:val="-817190689"/>
+      <w:docPartObj>
+        <w:docPartGallery w:val="Page Numbers (Bottom of Page)"/>
+        <w:docPartUnique/>
+      </w:docPartObj>
+    </w:sdtPr>
+    <w:sdtContent>
+      <w:p>
+        <w:pPr>
+          <w:pStyle w:val="Piedepgina"/>
+          <w:jc w:val="right"/>
+        </w:pPr>
+        <w:r>
+          <w:fldChar w:fldCharType="begin"/>
+        </w:r>
+        <w:r>
+          <w:instrText>PAGE   \* MERGEFORMAT</w:instrText>
+        </w:r>
+        <w:r>
+          <w:fldChar w:fldCharType="separate"/>
+        </w:r>
+        <w:r>
+          <w:rPr>
+            <w:noProof/>
+            <w:lang w:val="es-ES"/>
+          </w:rPr>
+          <w:t>2</w:t>
+        </w:r>
+        <w:r>
+          <w:fldChar w:fldCharType="end"/>
+        </w:r>
+      </w:p>
+    </w:sdtContent>
+  </w:sdt>
+  <w:p>
+    <w:pPr>
+      <w:pStyle w:val="Piedepgina"/>
+    </w:pPr>
+  </w:p>
+</w:ftr>
+</file>
+
+<file path=word/footnotes.xml><?xml version="1.0" encoding="utf-8"?>
+<w:footnotes xmlns:wpc="http://schemas.microsoft.com/office/word/2010/wordprocessingCanvas" xmlns:mc="http://schemas.openxmlformats.org/markup-compatibility/2006" xmlns:o="urn:schemas-microsoft-com:office:office" xmlns:r="http://schemas.openxmlformats.org/officeDocument/2006/relationships" xmlns:m="http://schemas.openxmlformats.org/officeDocument/2006/math" xmlns:v="urn:schemas-microsoft-com:vml" xmlns:wp14="http://schemas.microsoft.com/office/word/2010/wordprocessingDrawing" xmlns:wp="http://schemas.openxmlformats.org/drawingml/2006/wordprocessingDrawing" xmlns:w10="urn:schemas-microsoft-com:office:word" xmlns:w="http://schemas.openxmlformats.org/wordprocessingml/2006/main" xmlns:w14="http://schemas.microsoft.com/office/word/2010/wordml" xmlns:wpg="http://schemas.microsoft.com/office/word/2010/wordprocessingGroup" xmlns:wpi="http://schemas.microsoft.com/office/word/2010/wordprocessingInk" xmlns:wne="http://schemas.microsoft.com/office/word/2006/wordml" xmlns:wps="http://schemas.microsoft.com/office/word/2010/wordprocessingShape" mc:Ignorable="w14 wp14">
+  <w:footnote w:type="separator" w:id="-1">
+    <w:p>
+      <w:pPr>
+        <w:spacing w:after="0" w:line="240" w:lineRule="auto"/>
+      </w:pPr>
+      <w:r>
+        <w:separator/>
+      </w:r>
+    </w:p>
+  </w:footnote>
+  <w:footnote w:type="continuationSeparator" w:id="0">
+    <w:p>
+      <w:pPr>
+        <w:spacing w:after="0" w:line="240" w:lineRule="auto"/>
+      </w:pPr>
+      <w:r>
+        <w:continuationSeparator/>
+      </w:r>
+    </w:p>
+  </w:footnote>
+</w:footnotes>
+</file>
+
 <file path=word/numbering.xml><?xml version="1.0" encoding="utf-8"?>
-<w:numbering xmlns:wpc="http://schemas.microsoft.com/office/word/2010/wordprocessingCanvas" xmlns:mc="http://schemas.openxmlformats.org/markup-compatibility/2006" xmlns:o="urn:schemas-microsoft-com:office:office" xmlns:r="http://schemas.openxmlformats.org/officeDocument/2006/relationships" xmlns:m="http://schemas.openxmlformats.org/officeDocument/2006/math" xmlns:v="urn:schemas-microsoft-com:vml" xmlns:wp14="http://schemas.microsoft.com/office/word/2010/wordprocessingDrawing" xmlns:wp="http://schemas.openxmlformats.org/drawingml/2006/wordprocessingDrawing" xmlns:w10="urn:schemas-microsoft-com:office:word" xmlns:w="http://schemas.openxmlformats.org/wordprocessingml/2006/main" xmlns:w14="http://schemas.microsoft.com/office/word/2010/wordml" xmlns:w15="http://schemas.microsoft.com/office/word/2012/wordml" xmlns:wpg="http://schemas.microsoft.com/office/word/2010/wordprocessingGroup" xmlns:wpi="http://schemas.microsoft.com/office/word/2010/wordprocessingInk" xmlns:wne="http://schemas.microsoft.com/office/word/2006/wordml" xmlns:wps="http://schemas.microsoft.com/office/word/2010/wordprocessingShape" mc:Ignorable="w14 w15 wp14">
+<w:numbering xmlns:wpc="http://schemas.microsoft.com/office/word/2010/wordprocessingCanvas" xmlns:mc="http://schemas.openxmlformats.org/markup-compatibility/2006" xmlns:o="urn:schemas-microsoft-com:office:office" xmlns:r="http://schemas.openxmlformats.org/officeDocument/2006/relationships" xmlns:m="http://schemas.openxmlformats.org/officeDocument/2006/math" xmlns:v="urn:schemas-microsoft-com:vml" xmlns:wp14="http://schemas.microsoft.com/office/word/2010/wordprocessingDrawing" xmlns:wp="http://schemas.openxmlformats.org/drawingml/2006/wordprocessingDrawing" xmlns:w10="urn:schemas-microsoft-com:office:word" xmlns:w="http://schemas.openxmlformats.org/wordprocessingml/2006/main" xmlns:w14="http://schemas.microsoft.com/office/word/2010/wordml" xmlns:wpg="http://schemas.microsoft.com/office/word/2010/wordprocessingGroup" xmlns:wpi="http://schemas.microsoft.com/office/word/2010/wordprocessingInk" xmlns:wne="http://schemas.microsoft.com/office/word/2006/wordml" xmlns:wps="http://schemas.microsoft.com/office/word/2010/wordprocessingShape" mc:Ignorable="w14 wp14">
   <w:abstractNum w:abstractNumId="0">
     <w:nsid w:val="079F0297"/>
     <w:multiLevelType w:val="hybridMultilevel"/>
@@ -2553,11 +5016,14 @@
   <w:num w:numId="5">
     <w:abstractNumId w:val="3"/>
   </w:num>
+  <w:num w:numId="6">
+    <w:abstractNumId w:val="4"/>
+  </w:num>
 </w:numbering>
 </file>
 
 <file path=word/styles.xml><?xml version="1.0" encoding="utf-8"?>
-<w:styles xmlns:mc="http://schemas.openxmlformats.org/markup-compatibility/2006" xmlns:r="http://schemas.openxmlformats.org/officeDocument/2006/relationships" xmlns:w="http://schemas.openxmlformats.org/wordprocessingml/2006/main" xmlns:w14="http://schemas.microsoft.com/office/word/2010/wordml" xmlns:w15="http://schemas.microsoft.com/office/word/2012/wordml" mc:Ignorable="w14 w15">
+<w:styles xmlns:mc="http://schemas.openxmlformats.org/markup-compatibility/2006" xmlns:r="http://schemas.openxmlformats.org/officeDocument/2006/relationships" xmlns:w="http://schemas.openxmlformats.org/wordprocessingml/2006/main" xmlns:w14="http://schemas.microsoft.com/office/word/2010/wordml" mc:Ignorable="w14">
   <w:docDefaults>
     <w:rPrDefault>
       <w:rPr>
@@ -2573,378 +5039,145 @@
       </w:pPr>
     </w:pPrDefault>
   </w:docDefaults>
-  <w:latentStyles w:defLockedState="0" w:defUIPriority="99" w:defSemiHidden="0" w:defUnhideWhenUsed="0" w:defQFormat="0" w:count="371">
-    <w:lsdException w:name="Normal" w:uiPriority="0" w:qFormat="1"/>
-    <w:lsdException w:name="heading 1" w:uiPriority="0" w:qFormat="1"/>
-    <w:lsdException w:name="heading 2" w:semiHidden="1" w:uiPriority="0" w:unhideWhenUsed="1" w:qFormat="1"/>
-    <w:lsdException w:name="heading 3" w:semiHidden="1" w:uiPriority="0" w:unhideWhenUsed="1" w:qFormat="1"/>
-    <w:lsdException w:name="heading 4" w:semiHidden="1" w:uiPriority="0" w:unhideWhenUsed="1" w:qFormat="1"/>
-    <w:lsdException w:name="heading 5" w:semiHidden="1" w:uiPriority="0" w:unhideWhenUsed="1" w:qFormat="1"/>
-    <w:lsdException w:name="heading 6" w:semiHidden="1" w:uiPriority="0" w:unhideWhenUsed="1" w:qFormat="1"/>
-    <w:lsdException w:name="heading 7" w:semiHidden="1" w:uiPriority="0" w:unhideWhenUsed="1" w:qFormat="1"/>
-    <w:lsdException w:name="heading 8" w:semiHidden="1" w:uiPriority="0" w:unhideWhenUsed="1" w:qFormat="1"/>
-    <w:lsdException w:name="heading 9" w:semiHidden="1" w:uiPriority="0" w:unhideWhenUsed="1" w:qFormat="1"/>
-    <w:lsdException w:name="index 1" w:semiHidden="1" w:unhideWhenUsed="1"/>
-    <w:lsdException w:name="index 2" w:semiHidden="1" w:unhideWhenUsed="1"/>
-    <w:lsdException w:name="index 3" w:semiHidden="1" w:unhideWhenUsed="1"/>
-    <w:lsdException w:name="index 4" w:semiHidden="1" w:unhideWhenUsed="1"/>
-    <w:lsdException w:name="index 5" w:semiHidden="1" w:unhideWhenUsed="1"/>
-    <w:lsdException w:name="index 6" w:semiHidden="1" w:unhideWhenUsed="1"/>
-    <w:lsdException w:name="index 7" w:semiHidden="1" w:unhideWhenUsed="1"/>
-    <w:lsdException w:name="index 8" w:semiHidden="1" w:unhideWhenUsed="1"/>
-    <w:lsdException w:name="index 9" w:semiHidden="1" w:unhideWhenUsed="1"/>
-    <w:lsdException w:name="toc 1" w:semiHidden="1" w:uiPriority="39" w:unhideWhenUsed="1"/>
-    <w:lsdException w:name="toc 2" w:semiHidden="1" w:uiPriority="39" w:unhideWhenUsed="1"/>
-    <w:lsdException w:name="toc 3" w:semiHidden="1" w:uiPriority="39" w:unhideWhenUsed="1"/>
-    <w:lsdException w:name="toc 4" w:semiHidden="1" w:uiPriority="39" w:unhideWhenUsed="1"/>
-    <w:lsdException w:name="toc 5" w:semiHidden="1" w:uiPriority="39" w:unhideWhenUsed="1"/>
-    <w:lsdException w:name="toc 6" w:semiHidden="1" w:uiPriority="39" w:unhideWhenUsed="1"/>
-    <w:lsdException w:name="toc 7" w:semiHidden="1" w:uiPriority="39" w:unhideWhenUsed="1"/>
-    <w:lsdException w:name="toc 8" w:semiHidden="1" w:uiPriority="39" w:unhideWhenUsed="1"/>
-    <w:lsdException w:name="toc 9" w:semiHidden="1" w:uiPriority="39" w:unhideWhenUsed="1"/>
-    <w:lsdException w:name="Normal Indent" w:semiHidden="1" w:unhideWhenUsed="1"/>
-    <w:lsdException w:name="footnote text" w:semiHidden="1" w:unhideWhenUsed="1"/>
-    <w:lsdException w:name="annotation text" w:semiHidden="1" w:unhideWhenUsed="1"/>
-    <w:lsdException w:name="header" w:semiHidden="1" w:unhideWhenUsed="1"/>
-    <w:lsdException w:name="footer" w:semiHidden="1" w:unhideWhenUsed="1"/>
-    <w:lsdException w:name="index heading" w:semiHidden="1" w:unhideWhenUsed="1"/>
-    <w:lsdException w:name="caption" w:semiHidden="1" w:uiPriority="35" w:unhideWhenUsed="1" w:qFormat="1"/>
-    <w:lsdException w:name="table of figures" w:semiHidden="1" w:unhideWhenUsed="1"/>
-    <w:lsdException w:name="envelope address" w:semiHidden="1" w:unhideWhenUsed="1"/>
-    <w:lsdException w:name="envelope return" w:semiHidden="1" w:unhideWhenUsed="1"/>
-    <w:lsdException w:name="footnote reference" w:semiHidden="1" w:unhideWhenUsed="1"/>
-    <w:lsdException w:name="annotation reference" w:semiHidden="1" w:unhideWhenUsed="1"/>
-    <w:lsdException w:name="line number" w:semiHidden="1" w:unhideWhenUsed="1"/>
-    <w:lsdException w:name="page number" w:semiHidden="1" w:unhideWhenUsed="1"/>
-    <w:lsdException w:name="endnote reference" w:semiHidden="1" w:unhideWhenUsed="1"/>
-    <w:lsdException w:name="endnote text" w:semiHidden="1" w:unhideWhenUsed="1"/>
-    <w:lsdException w:name="table of authorities" w:semiHidden="1" w:unhideWhenUsed="1"/>
-    <w:lsdException w:name="macro" w:semiHidden="1" w:unhideWhenUsed="1"/>
-    <w:lsdException w:name="toa heading" w:semiHidden="1" w:unhideWhenUsed="1"/>
-    <w:lsdException w:name="List" w:semiHidden="1" w:unhideWhenUsed="1"/>
-    <w:lsdException w:name="List Bullet" w:semiHidden="1" w:unhideWhenUsed="1"/>
-    <w:lsdException w:name="List Number" w:semiHidden="1" w:unhideWhenUsed="1"/>
-    <w:lsdException w:name="List 2" w:semiHidden="1" w:unhideWhenUsed="1"/>
-    <w:lsdException w:name="List 3" w:semiHidden="1" w:unhideWhenUsed="1"/>
-    <w:lsdException w:name="List 4" w:semiHidden="1" w:unhideWhenUsed="1"/>
-    <w:lsdException w:name="List 5" w:semiHidden="1" w:unhideWhenUsed="1"/>
-    <w:lsdException w:name="List Bullet 2" w:semiHidden="1" w:unhideWhenUsed="1"/>
-    <w:lsdException w:name="List Bullet 3" w:semiHidden="1" w:unhideWhenUsed="1"/>
-    <w:lsdException w:name="List Bullet 4" w:semiHidden="1" w:unhideWhenUsed="1"/>
-    <w:lsdException w:name="List Bullet 5" w:semiHidden="1" w:unhideWhenUsed="1"/>
-    <w:lsdException w:name="List Number 2" w:semiHidden="1" w:unhideWhenUsed="1"/>
-    <w:lsdException w:name="List Number 3" w:semiHidden="1" w:unhideWhenUsed="1"/>
-    <w:lsdException w:name="List Number 4" w:semiHidden="1" w:unhideWhenUsed="1"/>
-    <w:lsdException w:name="List Number 5" w:semiHidden="1" w:unhideWhenUsed="1"/>
-    <w:lsdException w:name="Title" w:uiPriority="0" w:qFormat="1"/>
-    <w:lsdException w:name="Closing" w:semiHidden="1" w:unhideWhenUsed="1"/>
-    <w:lsdException w:name="Signature" w:semiHidden="1" w:unhideWhenUsed="1"/>
-    <w:lsdException w:name="Default Paragraph Font" w:semiHidden="1" w:uiPriority="1" w:unhideWhenUsed="1"/>
-    <w:lsdException w:name="Body Text" w:semiHidden="1" w:uiPriority="0" w:unhideWhenUsed="1"/>
-    <w:lsdException w:name="Body Text Indent" w:semiHidden="1" w:unhideWhenUsed="1"/>
-    <w:lsdException w:name="List Continue" w:semiHidden="1" w:unhideWhenUsed="1"/>
-    <w:lsdException w:name="List Continue 2" w:semiHidden="1" w:unhideWhenUsed="1"/>
-    <w:lsdException w:name="List Continue 3" w:semiHidden="1" w:unhideWhenUsed="1"/>
-    <w:lsdException w:name="List Continue 4" w:semiHidden="1" w:unhideWhenUsed="1"/>
-    <w:lsdException w:name="List Continue 5" w:semiHidden="1" w:unhideWhenUsed="1"/>
-    <w:lsdException w:name="Message Header" w:semiHidden="1" w:unhideWhenUsed="1"/>
-    <w:lsdException w:name="Subtitle" w:uiPriority="11" w:qFormat="1"/>
-    <w:lsdException w:name="Salutation" w:semiHidden="1" w:unhideWhenUsed="1"/>
-    <w:lsdException w:name="Date" w:semiHidden="1" w:unhideWhenUsed="1"/>
-    <w:lsdException w:name="Body Text First Indent" w:semiHidden="1" w:unhideWhenUsed="1"/>
-    <w:lsdException w:name="Body Text First Indent 2" w:semiHidden="1" w:unhideWhenUsed="1"/>
-    <w:lsdException w:name="Note Heading" w:semiHidden="1" w:unhideWhenUsed="1"/>
-    <w:lsdException w:name="Body Text 2" w:semiHidden="1" w:unhideWhenUsed="1"/>
-    <w:lsdException w:name="Body Text 3" w:semiHidden="1" w:unhideWhenUsed="1"/>
-    <w:lsdException w:name="Body Text Indent 2" w:semiHidden="1" w:unhideWhenUsed="1"/>
-    <w:lsdException w:name="Body Text Indent 3" w:semiHidden="1" w:unhideWhenUsed="1"/>
-    <w:lsdException w:name="Block Text" w:semiHidden="1" w:unhideWhenUsed="1"/>
-    <w:lsdException w:name="Hyperlink" w:semiHidden="1" w:unhideWhenUsed="1"/>
-    <w:lsdException w:name="FollowedHyperlink" w:semiHidden="1" w:unhideWhenUsed="1"/>
-    <w:lsdException w:name="Strong" w:uiPriority="22" w:qFormat="1"/>
-    <w:lsdException w:name="Emphasis" w:uiPriority="20" w:qFormat="1"/>
-    <w:lsdException w:name="Document Map" w:semiHidden="1" w:unhideWhenUsed="1"/>
-    <w:lsdException w:name="Plain Text" w:semiHidden="1" w:unhideWhenUsed="1"/>
-    <w:lsdException w:name="E-mail Signature" w:semiHidden="1" w:unhideWhenUsed="1"/>
-    <w:lsdException w:name="HTML Top of Form" w:semiHidden="1" w:unhideWhenUsed="1"/>
-    <w:lsdException w:name="HTML Bottom of Form" w:semiHidden="1" w:unhideWhenUsed="1"/>
-    <w:lsdException w:name="Normal (Web)" w:semiHidden="1" w:unhideWhenUsed="1"/>
-    <w:lsdException w:name="HTML Acronym" w:semiHidden="1" w:unhideWhenUsed="1"/>
-    <w:lsdException w:name="HTML Address" w:semiHidden="1" w:unhideWhenUsed="1"/>
-    <w:lsdException w:name="HTML Cite" w:semiHidden="1" w:unhideWhenUsed="1"/>
-    <w:lsdException w:name="HTML Code" w:semiHidden="1" w:unhideWhenUsed="1"/>
-    <w:lsdException w:name="HTML Definition" w:semiHidden="1" w:unhideWhenUsed="1"/>
-    <w:lsdException w:name="HTML Keyboard" w:semiHidden="1" w:unhideWhenUsed="1"/>
-    <w:lsdException w:name="HTML Preformatted" w:semiHidden="1" w:unhideWhenUsed="1"/>
-    <w:lsdException w:name="HTML Sample" w:semiHidden="1" w:unhideWhenUsed="1"/>
-    <w:lsdException w:name="HTML Typewriter" w:semiHidden="1" w:unhideWhenUsed="1"/>
-    <w:lsdException w:name="HTML Variable" w:semiHidden="1" w:unhideWhenUsed="1"/>
-    <w:lsdException w:name="Normal Table" w:semiHidden="1" w:unhideWhenUsed="1"/>
-    <w:lsdException w:name="annotation subject" w:semiHidden="1" w:unhideWhenUsed="1"/>
-    <w:lsdException w:name="No List" w:semiHidden="1" w:unhideWhenUsed="1"/>
-    <w:lsdException w:name="Outline List 1" w:semiHidden="1" w:unhideWhenUsed="1"/>
-    <w:lsdException w:name="Outline List 2" w:semiHidden="1" w:unhideWhenUsed="1"/>
-    <w:lsdException w:name="Outline List 3" w:semiHidden="1" w:unhideWhenUsed="1"/>
-    <w:lsdException w:name="Table Simple 1" w:semiHidden="1" w:unhideWhenUsed="1"/>
-    <w:lsdException w:name="Table Simple 2" w:semiHidden="1" w:unhideWhenUsed="1"/>
-    <w:lsdException w:name="Table Simple 3" w:semiHidden="1" w:unhideWhenUsed="1"/>
-    <w:lsdException w:name="Table Classic 1" w:semiHidden="1" w:unhideWhenUsed="1"/>
-    <w:lsdException w:name="Table Classic 2" w:semiHidden="1" w:unhideWhenUsed="1"/>
-    <w:lsdException w:name="Table Classic 3" w:semiHidden="1" w:unhideWhenUsed="1"/>
-    <w:lsdException w:name="Table Classic 4" w:semiHidden="1" w:unhideWhenUsed="1"/>
-    <w:lsdException w:name="Table Colorful 1" w:semiHidden="1" w:unhideWhenUsed="1"/>
-    <w:lsdException w:name="Table Colorful 2" w:semiHidden="1" w:unhideWhenUsed="1"/>
-    <w:lsdException w:name="Table Colorful 3" w:semiHidden="1" w:unhideWhenUsed="1"/>
-    <w:lsdException w:name="Table Columns 1" w:semiHidden="1" w:unhideWhenUsed="1"/>
-    <w:lsdException w:name="Table Columns 2" w:semiHidden="1" w:unhideWhenUsed="1"/>
-    <w:lsdException w:name="Table Columns 3" w:semiHidden="1" w:unhideWhenUsed="1"/>
-    <w:lsdException w:name="Table Columns 4" w:semiHidden="1" w:unhideWhenUsed="1"/>
-    <w:lsdException w:name="Table Columns 5" w:semiHidden="1" w:unhideWhenUsed="1"/>
-    <w:lsdException w:name="Table Grid 1" w:semiHidden="1" w:unhideWhenUsed="1"/>
-    <w:lsdException w:name="Table Grid 2" w:semiHidden="1" w:unhideWhenUsed="1"/>
-    <w:lsdException w:name="Table Grid 3" w:semiHidden="1" w:unhideWhenUsed="1"/>
-    <w:lsdException w:name="Table Grid 4" w:semiHidden="1" w:unhideWhenUsed="1"/>
-    <w:lsdException w:name="Table Grid 5" w:semiHidden="1" w:unhideWhenUsed="1"/>
-    <w:lsdException w:name="Table Grid 6" w:semiHidden="1" w:unhideWhenUsed="1"/>
-    <w:lsdException w:name="Table Grid 7" w:semiHidden="1" w:unhideWhenUsed="1"/>
-    <w:lsdException w:name="Table Grid 8" w:semiHidden="1" w:unhideWhenUsed="1"/>
-    <w:lsdException w:name="Table List 1" w:semiHidden="1" w:unhideWhenUsed="1"/>
-    <w:lsdException w:name="Table List 2" w:semiHidden="1" w:unhideWhenUsed="1"/>
-    <w:lsdException w:name="Table List 3" w:semiHidden="1" w:unhideWhenUsed="1"/>
-    <w:lsdException w:name="Table List 4" w:semiHidden="1" w:unhideWhenUsed="1"/>
-    <w:lsdException w:name="Table List 5" w:semiHidden="1" w:unhideWhenUsed="1"/>
-    <w:lsdException w:name="Table List 6" w:semiHidden="1" w:unhideWhenUsed="1"/>
-    <w:lsdException w:name="Table List 7" w:semiHidden="1" w:unhideWhenUsed="1"/>
-    <w:lsdException w:name="Table List 8" w:semiHidden="1" w:unhideWhenUsed="1"/>
-    <w:lsdException w:name="Table 3D effects 1" w:semiHidden="1" w:unhideWhenUsed="1"/>
-    <w:lsdException w:name="Table 3D effects 2" w:semiHidden="1" w:unhideWhenUsed="1"/>
-    <w:lsdException w:name="Table 3D effects 3" w:semiHidden="1" w:unhideWhenUsed="1"/>
-    <w:lsdException w:name="Table Contemporary" w:semiHidden="1" w:unhideWhenUsed="1"/>
-    <w:lsdException w:name="Table Elegant" w:semiHidden="1" w:unhideWhenUsed="1"/>
-    <w:lsdException w:name="Table Professional" w:semiHidden="1" w:unhideWhenUsed="1"/>
-    <w:lsdException w:name="Table Subtle 1" w:semiHidden="1" w:unhideWhenUsed="1"/>
-    <w:lsdException w:name="Table Subtle 2" w:semiHidden="1" w:unhideWhenUsed="1"/>
-    <w:lsdException w:name="Table Web 1" w:semiHidden="1" w:unhideWhenUsed="1"/>
-    <w:lsdException w:name="Table Web 2" w:semiHidden="1" w:unhideWhenUsed="1"/>
-    <w:lsdException w:name="Table Web 3" w:semiHidden="1" w:unhideWhenUsed="1"/>
-    <w:lsdException w:name="Balloon Text" w:semiHidden="1" w:unhideWhenUsed="1"/>
-    <w:lsdException w:name="Table Grid" w:uiPriority="59"/>
-    <w:lsdException w:name="Table Theme" w:semiHidden="1" w:unhideWhenUsed="1"/>
-    <w:lsdException w:name="Placeholder Text" w:semiHidden="1"/>
-    <w:lsdException w:name="No Spacing" w:uiPriority="1" w:qFormat="1"/>
-    <w:lsdException w:name="Light Shading" w:uiPriority="60"/>
-    <w:lsdException w:name="Light List" w:uiPriority="61"/>
-    <w:lsdException w:name="Light Grid" w:uiPriority="62"/>
-    <w:lsdException w:name="Medium Shading 1" w:uiPriority="63"/>
-    <w:lsdException w:name="Medium Shading 2" w:uiPriority="64"/>
-    <w:lsdException w:name="Medium List 1" w:uiPriority="65"/>
-    <w:lsdException w:name="Medium List 2" w:uiPriority="66"/>
-    <w:lsdException w:name="Medium Grid 1" w:uiPriority="67"/>
-    <w:lsdException w:name="Medium Grid 2" w:uiPriority="68"/>
-    <w:lsdException w:name="Medium Grid 3" w:uiPriority="69"/>
-    <w:lsdException w:name="Dark List" w:uiPriority="70"/>
-    <w:lsdException w:name="Colorful Shading" w:uiPriority="71"/>
-    <w:lsdException w:name="Colorful List" w:uiPriority="72"/>
-    <w:lsdException w:name="Colorful Grid" w:uiPriority="73"/>
-    <w:lsdException w:name="Light Shading Accent 1" w:uiPriority="60"/>
-    <w:lsdException w:name="Light List Accent 1" w:uiPriority="61"/>
-    <w:lsdException w:name="Light Grid Accent 1" w:uiPriority="62"/>
-    <w:lsdException w:name="Medium Shading 1 Accent 1" w:uiPriority="63"/>
-    <w:lsdException w:name="Medium Shading 2 Accent 1" w:uiPriority="64"/>
-    <w:lsdException w:name="Medium List 1 Accent 1" w:uiPriority="65"/>
-    <w:lsdException w:name="Revision" w:semiHidden="1"/>
-    <w:lsdException w:name="List Paragraph" w:uiPriority="34" w:qFormat="1"/>
-    <w:lsdException w:name="Quote" w:uiPriority="29" w:qFormat="1"/>
-    <w:lsdException w:name="Intense Quote" w:uiPriority="30" w:qFormat="1"/>
-    <w:lsdException w:name="Medium List 2 Accent 1" w:uiPriority="66"/>
-    <w:lsdException w:name="Medium Grid 1 Accent 1" w:uiPriority="67"/>
-    <w:lsdException w:name="Medium Grid 2 Accent 1" w:uiPriority="68"/>
-    <w:lsdException w:name="Medium Grid 3 Accent 1" w:uiPriority="69"/>
-    <w:lsdException w:name="Dark List Accent 1" w:uiPriority="70"/>
-    <w:lsdException w:name="Colorful Shading Accent 1" w:uiPriority="71"/>
-    <w:lsdException w:name="Colorful List Accent 1" w:uiPriority="72"/>
-    <w:lsdException w:name="Colorful Grid Accent 1" w:uiPriority="73"/>
-    <w:lsdException w:name="Light Shading Accent 2" w:uiPriority="60"/>
-    <w:lsdException w:name="Light List Accent 2" w:uiPriority="61"/>
-    <w:lsdException w:name="Light Grid Accent 2" w:uiPriority="62"/>
-    <w:lsdException w:name="Medium Shading 1 Accent 2" w:uiPriority="63"/>
-    <w:lsdException w:name="Medium Shading 2 Accent 2" w:uiPriority="64"/>
-    <w:lsdException w:name="Medium List 1 Accent 2" w:uiPriority="65"/>
-    <w:lsdException w:name="Medium List 2 Accent 2" w:uiPriority="66"/>
-    <w:lsdException w:name="Medium Grid 1 Accent 2" w:uiPriority="67"/>
-    <w:lsdException w:name="Medium Grid 2 Accent 2" w:uiPriority="68"/>
-    <w:lsdException w:name="Medium Grid 3 Accent 2" w:uiPriority="69"/>
-    <w:lsdException w:name="Dark List Accent 2" w:uiPriority="70"/>
-    <w:lsdException w:name="Colorful Shading Accent 2" w:uiPriority="71"/>
-    <w:lsdException w:name="Colorful List Accent 2" w:uiPriority="72"/>
-    <w:lsdException w:name="Colorful Grid Accent 2" w:uiPriority="73"/>
-    <w:lsdException w:name="Light Shading Accent 3" w:uiPriority="60"/>
-    <w:lsdException w:name="Light List Accent 3" w:uiPriority="61"/>
-    <w:lsdException w:name="Light Grid Accent 3" w:uiPriority="62"/>
-    <w:lsdException w:name="Medium Shading 1 Accent 3" w:uiPriority="63"/>
-    <w:lsdException w:name="Medium Shading 2 Accent 3" w:uiPriority="64"/>
-    <w:lsdException w:name="Medium List 1 Accent 3" w:uiPriority="65"/>
-    <w:lsdException w:name="Medium List 2 Accent 3" w:uiPriority="66"/>
-    <w:lsdException w:name="Medium Grid 1 Accent 3" w:uiPriority="67"/>
-    <w:lsdException w:name="Medium Grid 2 Accent 3" w:uiPriority="68"/>
-    <w:lsdException w:name="Medium Grid 3 Accent 3" w:uiPriority="69"/>
-    <w:lsdException w:name="Dark List Accent 3" w:uiPriority="70"/>
-    <w:lsdException w:name="Colorful Shading Accent 3" w:uiPriority="71"/>
-    <w:lsdException w:name="Colorful List Accent 3" w:uiPriority="72"/>
-    <w:lsdException w:name="Colorful Grid Accent 3" w:uiPriority="73"/>
-    <w:lsdException w:name="Light Shading Accent 4" w:uiPriority="60"/>
-    <w:lsdException w:name="Light List Accent 4" w:uiPriority="61"/>
-    <w:lsdException w:name="Light Grid Accent 4" w:uiPriority="62"/>
-    <w:lsdException w:name="Medium Shading 1 Accent 4" w:uiPriority="63"/>
-    <w:lsdException w:name="Medium Shading 2 Accent 4" w:uiPriority="64"/>
-    <w:lsdException w:name="Medium List 1 Accent 4" w:uiPriority="65"/>
-    <w:lsdException w:name="Medium List 2 Accent 4" w:uiPriority="66"/>
-    <w:lsdException w:name="Medium Grid 1 Accent 4" w:uiPriority="67"/>
-    <w:lsdException w:name="Medium Grid 2 Accent 4" w:uiPriority="68"/>
-    <w:lsdException w:name="Medium Grid 3 Accent 4" w:uiPriority="69"/>
-    <w:lsdException w:name="Dark List Accent 4" w:uiPriority="70"/>
-    <w:lsdException w:name="Colorful Shading Accent 4" w:uiPriority="71"/>
-    <w:lsdException w:name="Colorful List Accent 4" w:uiPriority="72"/>
-    <w:lsdException w:name="Colorful Grid Accent 4" w:uiPriority="73"/>
-    <w:lsdException w:name="Light Shading Accent 5" w:uiPriority="60"/>
-    <w:lsdException w:name="Light List Accent 5" w:uiPriority="61"/>
-    <w:lsdException w:name="Light Grid Accent 5" w:uiPriority="62"/>
-    <w:lsdException w:name="Medium Shading 1 Accent 5" w:uiPriority="63"/>
-    <w:lsdException w:name="Medium Shading 2 Accent 5" w:uiPriority="64"/>
-    <w:lsdException w:name="Medium List 1 Accent 5" w:uiPriority="65"/>
-    <w:lsdException w:name="Medium List 2 Accent 5" w:uiPriority="66"/>
-    <w:lsdException w:name="Medium Grid 1 Accent 5" w:uiPriority="67"/>
-    <w:lsdException w:name="Medium Grid 2 Accent 5" w:uiPriority="68"/>
-    <w:lsdException w:name="Medium Grid 3 Accent 5" w:uiPriority="69"/>
-    <w:lsdException w:name="Dark List Accent 5" w:uiPriority="70"/>
-    <w:lsdException w:name="Colorful Shading Accent 5" w:uiPriority="71"/>
-    <w:lsdException w:name="Colorful List Accent 5" w:uiPriority="72"/>
-    <w:lsdException w:name="Colorful Grid Accent 5" w:uiPriority="73"/>
-    <w:lsdException w:name="Light Shading Accent 6" w:uiPriority="60"/>
-    <w:lsdException w:name="Light List Accent 6" w:uiPriority="61"/>
-    <w:lsdException w:name="Light Grid Accent 6" w:uiPriority="62"/>
-    <w:lsdException w:name="Medium Shading 1 Accent 6" w:uiPriority="63"/>
-    <w:lsdException w:name="Medium Shading 2 Accent 6" w:uiPriority="64"/>
-    <w:lsdException w:name="Medium List 1 Accent 6" w:uiPriority="65"/>
-    <w:lsdException w:name="Medium List 2 Accent 6" w:uiPriority="66"/>
-    <w:lsdException w:name="Medium Grid 1 Accent 6" w:uiPriority="67"/>
-    <w:lsdException w:name="Medium Grid 2 Accent 6" w:uiPriority="68"/>
-    <w:lsdException w:name="Medium Grid 3 Accent 6" w:uiPriority="69"/>
-    <w:lsdException w:name="Dark List Accent 6" w:uiPriority="70"/>
-    <w:lsdException w:name="Colorful Shading Accent 6" w:uiPriority="71"/>
-    <w:lsdException w:name="Colorful List Accent 6" w:uiPriority="72"/>
-    <w:lsdException w:name="Colorful Grid Accent 6" w:uiPriority="73"/>
-    <w:lsdException w:name="Subtle Emphasis" w:uiPriority="19" w:qFormat="1"/>
-    <w:lsdException w:name="Intense Emphasis" w:uiPriority="21" w:qFormat="1"/>
-    <w:lsdException w:name="Subtle Reference" w:uiPriority="31" w:qFormat="1"/>
-    <w:lsdException w:name="Intense Reference" w:uiPriority="32" w:qFormat="1"/>
-    <w:lsdException w:name="Book Title" w:uiPriority="33" w:qFormat="1"/>
-    <w:lsdException w:name="Bibliography" w:semiHidden="1" w:uiPriority="37" w:unhideWhenUsed="1"/>
-    <w:lsdException w:name="TOC Heading" w:semiHidden="1" w:uiPriority="39" w:unhideWhenUsed="1" w:qFormat="1"/>
-    <w:lsdException w:name="Plain Table 1" w:uiPriority="41"/>
-    <w:lsdException w:name="Plain Table 2" w:uiPriority="42"/>
-    <w:lsdException w:name="Plain Table 3" w:uiPriority="43"/>
-    <w:lsdException w:name="Plain Table 4" w:uiPriority="44"/>
-    <w:lsdException w:name="Plain Table 5" w:uiPriority="45"/>
-    <w:lsdException w:name="Grid Table Light" w:uiPriority="40"/>
-    <w:lsdException w:name="Grid Table 1 Light" w:uiPriority="46"/>
-    <w:lsdException w:name="Grid Table 2" w:uiPriority="47"/>
-    <w:lsdException w:name="Grid Table 3" w:uiPriority="48"/>
-    <w:lsdException w:name="Grid Table 4" w:uiPriority="49"/>
-    <w:lsdException w:name="Grid Table 5 Dark" w:uiPriority="50"/>
-    <w:lsdException w:name="Grid Table 6 Colorful" w:uiPriority="51"/>
-    <w:lsdException w:name="Grid Table 7 Colorful" w:uiPriority="52"/>
-    <w:lsdException w:name="Grid Table 1 Light Accent 1" w:uiPriority="46"/>
-    <w:lsdException w:name="Grid Table 2 Accent 1" w:uiPriority="47"/>
-    <w:lsdException w:name="Grid Table 3 Accent 1" w:uiPriority="48"/>
-    <w:lsdException w:name="Grid Table 4 Accent 1" w:uiPriority="49"/>
-    <w:lsdException w:name="Grid Table 5 Dark Accent 1" w:uiPriority="50"/>
-    <w:lsdException w:name="Grid Table 6 Colorful Accent 1" w:uiPriority="51"/>
-    <w:lsdException w:name="Grid Table 7 Colorful Accent 1" w:uiPriority="52"/>
-    <w:lsdException w:name="Grid Table 1 Light Accent 2" w:uiPriority="46"/>
-    <w:lsdException w:name="Grid Table 2 Accent 2" w:uiPriority="47"/>
-    <w:lsdException w:name="Grid Table 3 Accent 2" w:uiPriority="48"/>
-    <w:lsdException w:name="Grid Table 4 Accent 2" w:uiPriority="49"/>
-    <w:lsdException w:name="Grid Table 5 Dark Accent 2" w:uiPriority="50"/>
-    <w:lsdException w:name="Grid Table 6 Colorful Accent 2" w:uiPriority="51"/>
-    <w:lsdException w:name="Grid Table 7 Colorful Accent 2" w:uiPriority="52"/>
-    <w:lsdException w:name="Grid Table 1 Light Accent 3" w:uiPriority="46"/>
-    <w:lsdException w:name="Grid Table 2 Accent 3" w:uiPriority="47"/>
-    <w:lsdException w:name="Grid Table 3 Accent 3" w:uiPriority="48"/>
-    <w:lsdException w:name="Grid Table 4 Accent 3" w:uiPriority="49"/>
-    <w:lsdException w:name="Grid Table 5 Dark Accent 3" w:uiPriority="50"/>
-    <w:lsdException w:name="Grid Table 6 Colorful Accent 3" w:uiPriority="51"/>
-    <w:lsdException w:name="Grid Table 7 Colorful Accent 3" w:uiPriority="52"/>
-    <w:lsdException w:name="Grid Table 1 Light Accent 4" w:uiPriority="46"/>
-    <w:lsdException w:name="Grid Table 2 Accent 4" w:uiPriority="47"/>
-    <w:lsdException w:name="Grid Table 3 Accent 4" w:uiPriority="48"/>
-    <w:lsdException w:name="Grid Table 4 Accent 4" w:uiPriority="49"/>
-    <w:lsdException w:name="Grid Table 5 Dark Accent 4" w:uiPriority="50"/>
-    <w:lsdException w:name="Grid Table 6 Colorful Accent 4" w:uiPriority="51"/>
-    <w:lsdException w:name="Grid Table 7 Colorful Accent 4" w:uiPriority="52"/>
-    <w:lsdException w:name="Grid Table 1 Light Accent 5" w:uiPriority="46"/>
-    <w:lsdException w:name="Grid Table 2 Accent 5" w:uiPriority="47"/>
-    <w:lsdException w:name="Grid Table 3 Accent 5" w:uiPriority="48"/>
-    <w:lsdException w:name="Grid Table 4 Accent 5" w:uiPriority="49"/>
-    <w:lsdException w:name="Grid Table 5 Dark Accent 5" w:uiPriority="50"/>
-    <w:lsdException w:name="Grid Table 6 Colorful Accent 5" w:uiPriority="51"/>
-    <w:lsdException w:name="Grid Table 7 Colorful Accent 5" w:uiPriority="52"/>
-    <w:lsdException w:name="Grid Table 1 Light Accent 6" w:uiPriority="46"/>
-    <w:lsdException w:name="Grid Table 2 Accent 6" w:uiPriority="47"/>
-    <w:lsdException w:name="Grid Table 3 Accent 6" w:uiPriority="48"/>
-    <w:lsdException w:name="Grid Table 4 Accent 6" w:uiPriority="49"/>
-    <w:lsdException w:name="Grid Table 5 Dark Accent 6" w:uiPriority="50"/>
-    <w:lsdException w:name="Grid Table 6 Colorful Accent 6" w:uiPriority="51"/>
-    <w:lsdException w:name="Grid Table 7 Colorful Accent 6" w:uiPriority="52"/>
-    <w:lsdException w:name="List Table 1 Light" w:uiPriority="46"/>
-    <w:lsdException w:name="List Table 2" w:uiPriority="47"/>
-    <w:lsdException w:name="List Table 3" w:uiPriority="48"/>
-    <w:lsdException w:name="List Table 4" w:uiPriority="49"/>
-    <w:lsdException w:name="List Table 5 Dark" w:uiPriority="50"/>
-    <w:lsdException w:name="List Table 6 Colorful" w:uiPriority="51"/>
-    <w:lsdException w:name="List Table 7 Colorful" w:uiPriority="52"/>
-    <w:lsdException w:name="List Table 1 Light Accent 1" w:uiPriority="46"/>
-    <w:lsdException w:name="List Table 2 Accent 1" w:uiPriority="47"/>
-    <w:lsdException w:name="List Table 3 Accent 1" w:uiPriority="48"/>
-    <w:lsdException w:name="List Table 4 Accent 1" w:uiPriority="49"/>
-    <w:lsdException w:name="List Table 5 Dark Accent 1" w:uiPriority="50"/>
-    <w:lsdException w:name="List Table 6 Colorful Accent 1" w:uiPriority="51"/>
-    <w:lsdException w:name="List Table 7 Colorful Accent 1" w:uiPriority="52"/>
-    <w:lsdException w:name="List Table 1 Light Accent 2" w:uiPriority="46"/>
-    <w:lsdException w:name="List Table 2 Accent 2" w:uiPriority="47"/>
-    <w:lsdException w:name="List Table 3 Accent 2" w:uiPriority="48"/>
-    <w:lsdException w:name="List Table 4 Accent 2" w:uiPriority="49"/>
-    <w:lsdException w:name="List Table 5 Dark Accent 2" w:uiPriority="50"/>
-    <w:lsdException w:name="List Table 6 Colorful Accent 2" w:uiPriority="51"/>
-    <w:lsdException w:name="List Table 7 Colorful Accent 2" w:uiPriority="52"/>
-    <w:lsdException w:name="List Table 1 Light Accent 3" w:uiPriority="46"/>
-    <w:lsdException w:name="List Table 2 Accent 3" w:uiPriority="47"/>
-    <w:lsdException w:name="List Table 3 Accent 3" w:uiPriority="48"/>
-    <w:lsdException w:name="List Table 4 Accent 3" w:uiPriority="49"/>
-    <w:lsdException w:name="List Table 5 Dark Accent 3" w:uiPriority="50"/>
-    <w:lsdException w:name="List Table 6 Colorful Accent 3" w:uiPriority="51"/>
-    <w:lsdException w:name="List Table 7 Colorful Accent 3" w:uiPriority="52"/>
-    <w:lsdException w:name="List Table 1 Light Accent 4" w:uiPriority="46"/>
-    <w:lsdException w:name="List Table 2 Accent 4" w:uiPriority="47"/>
-    <w:lsdException w:name="List Table 3 Accent 4" w:uiPriority="48"/>
-    <w:lsdException w:name="List Table 4 Accent 4" w:uiPriority="49"/>
-    <w:lsdException w:name="List Table 5 Dark Accent 4" w:uiPriority="50"/>
-    <w:lsdException w:name="List Table 6 Colorful Accent 4" w:uiPriority="51"/>
-    <w:lsdException w:name="List Table 7 Colorful Accent 4" w:uiPriority="52"/>
-    <w:lsdException w:name="List Table 1 Light Accent 5" w:uiPriority="46"/>
-    <w:lsdException w:name="List Table 2 Accent 5" w:uiPriority="47"/>
-    <w:lsdException w:name="List Table 3 Accent 5" w:uiPriority="48"/>
-    <w:lsdException w:name="List Table 4 Accent 5" w:uiPriority="49"/>
-    <w:lsdException w:name="List Table 5 Dark Accent 5" w:uiPriority="50"/>
-    <w:lsdException w:name="List Table 6 Colorful Accent 5" w:uiPriority="51"/>
-    <w:lsdException w:name="List Table 7 Colorful Accent 5" w:uiPriority="52"/>
-    <w:lsdException w:name="List Table 1 Light Accent 6" w:uiPriority="46"/>
-    <w:lsdException w:name="List Table 2 Accent 6" w:uiPriority="47"/>
-    <w:lsdException w:name="List Table 3 Accent 6" w:uiPriority="48"/>
-    <w:lsdException w:name="List Table 4 Accent 6" w:uiPriority="49"/>
-    <w:lsdException w:name="List Table 5 Dark Accent 6" w:uiPriority="50"/>
-    <w:lsdException w:name="List Table 6 Colorful Accent 6" w:uiPriority="51"/>
-    <w:lsdException w:name="List Table 7 Colorful Accent 6" w:uiPriority="52"/>
+  <w:latentStyles w:defLockedState="0" w:defUIPriority="99" w:defSemiHidden="1" w:defUnhideWhenUsed="1" w:defQFormat="0" w:count="267">
+    <w:lsdException w:name="Normal" w:semiHidden="0" w:uiPriority="0" w:unhideWhenUsed="0" w:qFormat="1"/>
+    <w:lsdException w:name="heading 1" w:semiHidden="0" w:uiPriority="0" w:unhideWhenUsed="0" w:qFormat="1"/>
+    <w:lsdException w:name="heading 2" w:uiPriority="0" w:qFormat="1"/>
+    <w:lsdException w:name="heading 3" w:uiPriority="0" w:qFormat="1"/>
+    <w:lsdException w:name="heading 4" w:uiPriority="0" w:qFormat="1"/>
+    <w:lsdException w:name="heading 5" w:uiPriority="0" w:qFormat="1"/>
+    <w:lsdException w:name="heading 6" w:uiPriority="0" w:qFormat="1"/>
+    <w:lsdException w:name="heading 7" w:uiPriority="0" w:qFormat="1"/>
+    <w:lsdException w:name="heading 8" w:uiPriority="0" w:qFormat="1"/>
+    <w:lsdException w:name="heading 9" w:uiPriority="0" w:qFormat="1"/>
+    <w:lsdException w:name="toc 1" w:uiPriority="39"/>
+    <w:lsdException w:name="toc 2" w:uiPriority="39"/>
+    <w:lsdException w:name="toc 3" w:uiPriority="39"/>
+    <w:lsdException w:name="toc 4" w:uiPriority="39"/>
+    <w:lsdException w:name="toc 5" w:uiPriority="39"/>
+    <w:lsdException w:name="toc 6" w:uiPriority="39"/>
+    <w:lsdException w:name="toc 7" w:uiPriority="39"/>
+    <w:lsdException w:name="toc 8" w:uiPriority="39"/>
+    <w:lsdException w:name="toc 9" w:uiPriority="39"/>
+    <w:lsdException w:name="caption" w:uiPriority="35" w:qFormat="1"/>
+    <w:lsdException w:name="Title" w:semiHidden="0" w:uiPriority="0" w:unhideWhenUsed="0" w:qFormat="1"/>
+    <w:lsdException w:name="Default Paragraph Font" w:uiPriority="1"/>
+    <w:lsdException w:name="Body Text" w:uiPriority="0"/>
+    <w:lsdException w:name="Subtitle" w:semiHidden="0" w:uiPriority="11" w:unhideWhenUsed="0" w:qFormat="1"/>
+    <w:lsdException w:name="Strong" w:semiHidden="0" w:uiPriority="22" w:unhideWhenUsed="0" w:qFormat="1"/>
+    <w:lsdException w:name="Emphasis" w:semiHidden="0" w:uiPriority="20" w:unhideWhenUsed="0" w:qFormat="1"/>
+    <w:lsdException w:name="Table Grid" w:semiHidden="0" w:uiPriority="59" w:unhideWhenUsed="0"/>
+    <w:lsdException w:name="Placeholder Text" w:unhideWhenUsed="0"/>
+    <w:lsdException w:name="No Spacing" w:semiHidden="0" w:uiPriority="1" w:unhideWhenUsed="0" w:qFormat="1"/>
+    <w:lsdException w:name="Light Shading" w:semiHidden="0" w:uiPriority="60" w:unhideWhenUsed="0"/>
+    <w:lsdException w:name="Light List" w:semiHidden="0" w:uiPriority="61" w:unhideWhenUsed="0"/>
+    <w:lsdException w:name="Light Grid" w:semiHidden="0" w:uiPriority="62" w:unhideWhenUsed="0"/>
+    <w:lsdException w:name="Medium Shading 1" w:semiHidden="0" w:uiPriority="63" w:unhideWhenUsed="0"/>
+    <w:lsdException w:name="Medium Shading 2" w:semiHidden="0" w:uiPriority="64" w:unhideWhenUsed="0"/>
+    <w:lsdException w:name="Medium List 1" w:semiHidden="0" w:uiPriority="65" w:unhideWhenUsed="0"/>
+    <w:lsdException w:name="Medium List 2" w:semiHidden="0" w:uiPriority="66" w:unhideWhenUsed="0"/>
+    <w:lsdException w:name="Medium Grid 1" w:semiHidden="0" w:uiPriority="67" w:unhideWhenUsed="0"/>
+    <w:lsdException w:name="Medium Grid 2" w:semiHidden="0" w:uiPriority="68" w:unhideWhenUsed="0"/>
+    <w:lsdException w:name="Medium Grid 3" w:semiHidden="0" w:uiPriority="69" w:unhideWhenUsed="0"/>
+    <w:lsdException w:name="Dark List" w:semiHidden="0" w:uiPriority="70" w:unhideWhenUsed="0"/>
+    <w:lsdException w:name="Colorful Shading" w:semiHidden="0" w:uiPriority="71" w:unhideWhenUsed="0"/>
+    <w:lsdException w:name="Colorful List" w:semiHidden="0" w:uiPriority="72" w:unhideWhenUsed="0"/>
+    <w:lsdException w:name="Colorful Grid" w:semiHidden="0" w:uiPriority="73" w:unhideWhenUsed="0"/>
+    <w:lsdException w:name="Light Shading Accent 1" w:semiHidden="0" w:uiPriority="60" w:unhideWhenUsed="0"/>
+    <w:lsdException w:name="Light List Accent 1" w:semiHidden="0" w:uiPriority="61" w:unhideWhenUsed="0"/>
+    <w:lsdException w:name="Light Grid Accent 1" w:semiHidden="0" w:uiPriority="62" w:unhideWhenUsed="0"/>
+    <w:lsdException w:name="Medium Shading 1 Accent 1" w:semiHidden="0" w:uiPriority="63" w:unhideWhenUsed="0"/>
+    <w:lsdException w:name="Medium Shading 2 Accent 1" w:semiHidden="0" w:uiPriority="64" w:unhideWhenUsed="0"/>
+    <w:lsdException w:name="Medium List 1 Accent 1" w:semiHidden="0" w:uiPriority="65" w:unhideWhenUsed="0"/>
+    <w:lsdException w:name="Revision" w:unhideWhenUsed="0"/>
+    <w:lsdException w:name="List Paragraph" w:semiHidden="0" w:uiPriority="34" w:unhideWhenUsed="0" w:qFormat="1"/>
+    <w:lsdException w:name="Quote" w:semiHidden="0" w:uiPriority="29" w:unhideWhenUsed="0" w:qFormat="1"/>
+    <w:lsdException w:name="Intense Quote" w:semiHidden="0" w:uiPriority="30" w:unhideWhenUsed="0" w:qFormat="1"/>
+    <w:lsdException w:name="Medium List 2 Accent 1" w:semiHidden="0" w:uiPriority="66" w:unhideWhenUsed="0"/>
+    <w:lsdException w:name="Medium Grid 1 Accent 1" w:semiHidden="0" w:uiPriority="67" w:unhideWhenUsed="0"/>
+    <w:lsdException w:name="Medium Grid 2 Accent 1" w:semiHidden="0" w:uiPriority="68" w:unhideWhenUsed="0"/>
+    <w:lsdException w:name="Medium Grid 3 Accent 1" w:semiHidden="0" w:uiPriority="69" w:unhideWhenUsed="0"/>
+    <w:lsdException w:name="Dark List Accent 1" w:semiHidden="0" w:uiPriority="70" w:unhideWhenUsed="0"/>
+    <w:lsdException w:name="Colorful Shading Accent 1" w:semiHidden="0" w:uiPriority="71" w:unhideWhenUsed="0"/>
+    <w:lsdException w:name="Colorful List Accent 1" w:semiHidden="0" w:uiPriority="72" w:unhideWhenUsed="0"/>
+    <w:lsdException w:name="Colorful Grid Accent 1" w:semiHidden="0" w:uiPriority="73" w:unhideWhenUsed="0"/>
+    <w:lsdException w:name="Light Shading Accent 2" w:semiHidden="0" w:uiPriority="60" w:unhideWhenUsed="0"/>
+    <w:lsdException w:name="Light List Accent 2" w:semiHidden="0" w:uiPriority="61" w:unhideWhenUsed="0"/>
+    <w:lsdException w:name="Light Grid Accent 2" w:semiHidden="0" w:uiPriority="62" w:unhideWhenUsed="0"/>
+    <w:lsdException w:name="Medium Shading 1 Accent 2" w:semiHidden="0" w:uiPriority="63" w:unhideWhenUsed="0"/>
+    <w:lsdException w:name="Medium Shading 2 Accent 2" w:semiHidden="0" w:uiPriority="64" w:unhideWhenUsed="0"/>
+    <w:lsdException w:name="Medium List 1 Accent 2" w:semiHidden="0" w:uiPriority="65" w:unhideWhenUsed="0"/>
+    <w:lsdException w:name="Medium List 2 Accent 2" w:semiHidden="0" w:uiPriority="66" w:unhideWhenUsed="0"/>
+    <w:lsdException w:name="Medium Grid 1 Accent 2" w:semiHidden="0" w:uiPriority="67" w:unhideWhenUsed="0"/>
+    <w:lsdException w:name="Medium Grid 2 Accent 2" w:semiHidden="0" w:uiPriority="68" w:unhideWhenUsed="0"/>
+    <w:lsdException w:name="Medium Grid 3 Accent 2" w:semiHidden="0" w:uiPriority="69" w:unhideWhenUsed="0"/>
+    <w:lsdException w:name="Dark List Accent 2" w:semiHidden="0" w:uiPriority="70" w:unhideWhenUsed="0"/>
+    <w:lsdException w:name="Colorful Shading Accent 2" w:semiHidden="0" w:uiPriority="71" w:unhideWhenUsed="0"/>
+    <w:lsdException w:name="Colorful List Accent 2" w:semiHidden="0" w:uiPriority="72" w:unhideWhenUsed="0"/>
+    <w:lsdException w:name="Colorful Grid Accent 2" w:semiHidden="0" w:uiPriority="73" w:unhideWhenUsed="0"/>
+    <w:lsdException w:name="Light Shading Accent 3" w:semiHidden="0" w:uiPriority="60" w:unhideWhenUsed="0"/>
+    <w:lsdException w:name="Light List Accent 3" w:semiHidden="0" w:uiPriority="61" w:unhideWhenUsed="0"/>
+    <w:lsdException w:name="Light Grid Accent 3" w:semiHidden="0" w:uiPriority="62" w:unhideWhenUsed="0"/>
+    <w:lsdException w:name="Medium Shading 1 Accent 3" w:semiHidden="0" w:uiPriority="63" w:unhideWhenUsed="0"/>
+    <w:lsdException w:name="Medium Shading 2 Accent 3" w:semiHidden="0" w:uiPriority="64" w:unhideWhenUsed="0"/>
+    <w:lsdException w:name="Medium List 1 Accent 3" w:semiHidden="0" w:uiPriority="65" w:unhideWhenUsed="0"/>
+    <w:lsdException w:name="Medium List 2 Accent 3" w:semiHidden="0" w:uiPriority="66" w:unhideWhenUsed="0"/>
+    <w:lsdException w:name="Medium Grid 1 Accent 3" w:semiHidden="0" w:uiPriority="67" w:unhideWhenUsed="0"/>
+    <w:lsdException w:name="Medium Grid 2 Accent 3" w:semiHidden="0" w:uiPriority="68" w:unhideWhenUsed="0"/>
+    <w:lsdException w:name="Medium Grid 3 Accent 3" w:semiHidden="0" w:uiPriority="69" w:unhideWhenUsed="0"/>
+    <w:lsdException w:name="Dark List Accent 3" w:semiHidden="0" w:uiPriority="70" w:unhideWhenUsed="0"/>
+    <w:lsdException w:name="Colorful Shading Accent 3" w:semiHidden="0" w:uiPriority="71" w:unhideWhenUsed="0"/>
+    <w:lsdException w:name="Colorful List Accent 3" w:semiHidden="0" w:uiPriority="72" w:unhideWhenUsed="0"/>
+    <w:lsdException w:name="Colorful Grid Accent 3" w:semiHidden="0" w:uiPriority="73" w:unhideWhenUsed="0"/>
+    <w:lsdException w:name="Light Shading Accent 4" w:semiHidden="0" w:uiPriority="60" w:unhideWhenUsed="0"/>
+    <w:lsdException w:name="Light List Accent 4" w:semiHidden="0" w:uiPriority="61" w:unhideWhenUsed="0"/>
+    <w:lsdException w:name="Light Grid Accent 4" w:semiHidden="0" w:uiPriority="62" w:unhideWhenUsed="0"/>
+    <w:lsdException w:name="Medium Shading 1 Accent 4" w:semiHidden="0" w:uiPriority="63" w:unhideWhenUsed="0"/>
+    <w:lsdException w:name="Medium Shading 2 Accent 4" w:semiHidden="0" w:uiPriority="64" w:unhideWhenUsed="0"/>
+    <w:lsdException w:name="Medium List 1 Accent 4" w:semiHidden="0" w:uiPriority="65" w:unhideWhenUsed="0"/>
+    <w:lsdException w:name="Medium List 2 Accent 4" w:semiHidden="0" w:uiPriority="66" w:unhideWhenUsed="0"/>
+    <w:lsdException w:name="Medium Grid 1 Accent 4" w:semiHidden="0" w:uiPriority="67" w:unhideWhenUsed="0"/>
+    <w:lsdException w:name="Medium Grid 2 Accent 4" w:semiHidden="0" w:uiPriority="68" w:unhideWhenUsed="0"/>
+    <w:lsdException w:name="Medium Grid 3 Accent 4" w:semiHidden="0" w:uiPriority="69" w:unhideWhenUsed="0"/>
+    <w:lsdException w:name="Dark List Accent 4" w:semiHidden="0" w:uiPriority="70" w:unhideWhenUsed="0"/>
+    <w:lsdException w:name="Colorful Shading Accent 4" w:semiHidden="0" w:uiPriority="71" w:unhideWhenUsed="0"/>
+    <w:lsdException w:name="Colorful List Accent 4" w:semiHidden="0" w:uiPriority="72" w:unhideWhenUsed="0"/>
+    <w:lsdException w:name="Colorful Grid Accent 4" w:semiHidden="0" w:uiPriority="73" w:unhideWhenUsed="0"/>
+    <w:lsdException w:name="Light Shading Accent 5" w:semiHidden="0" w:uiPriority="60" w:unhideWhenUsed="0"/>
+    <w:lsdException w:name="Light List Accent 5" w:semiHidden="0" w:uiPriority="61" w:unhideWhenUsed="0"/>
+    <w:lsdException w:name="Light Grid Accent 5" w:semiHidden="0" w:uiPriority="62" w:unhideWhenUsed="0"/>
+    <w:lsdException w:name="Medium Shading 1 Accent 5" w:semiHidden="0" w:uiPriority="63" w:unhideWhenUsed="0"/>
+    <w:lsdException w:name="Medium Shading 2 Accent 5" w:semiHidden="0" w:uiPriority="64" w:unhideWhenUsed="0"/>
+    <w:lsdException w:name="Medium List 1 Accent 5" w:semiHidden="0" w:uiPriority="65" w:unhideWhenUsed="0"/>
+    <w:lsdException w:name="Medium List 2 Accent 5" w:semiHidden="0" w:uiPriority="66" w:unhideWhenUsed="0"/>
+    <w:lsdException w:name="Medium Grid 1 Accent 5" w:semiHidden="0" w:uiPriority="67" w:unhideWhenUsed="0"/>
+    <w:lsdException w:name="Medium Grid 2 Accent 5" w:semiHidden="0" w:uiPriority="68" w:unhideWhenUsed="0"/>
+    <w:lsdException w:name="Medium Grid 3 Accent 5" w:semiHidden="0" w:uiPriority="69" w:unhideWhenUsed="0"/>
+    <w:lsdException w:name="Dark List Accent 5" w:semiHidden="0" w:uiPriority="70" w:unhideWhenUsed="0"/>
+    <w:lsdException w:name="Colorful Shading Accent 5" w:semiHidden="0" w:uiPriority="71" w:unhideWhenUsed="0"/>
+    <w:lsdException w:name="Colorful List Accent 5" w:semiHidden="0" w:uiPriority="72" w:unhideWhenUsed="0"/>
+    <w:lsdException w:name="Colorful Grid Accent 5" w:semiHidden="0" w:uiPriority="73" w:unhideWhenUsed="0"/>
+    <w:lsdException w:name="Light Shading Accent 6" w:semiHidden="0" w:uiPriority="60" w:unhideWhenUsed="0"/>
+    <w:lsdException w:name="Light List Accent 6" w:semiHidden="0" w:uiPriority="61" w:unhideWhenUsed="0"/>
+    <w:lsdException w:name="Light Grid Accent 6" w:semiHidden="0" w:uiPriority="62" w:unhideWhenUsed="0"/>
+    <w:lsdException w:name="Medium Shading 1 Accent 6" w:semiHidden="0" w:uiPriority="63" w:unhideWhenUsed="0"/>
+    <w:lsdException w:name="Medium Shading 2 Accent 6" w:semiHidden="0" w:uiPriority="64" w:unhideWhenUsed="0"/>
+    <w:lsdException w:name="Medium List 1 Accent 6" w:semiHidden="0" w:uiPriority="65" w:unhideWhenUsed="0"/>
+    <w:lsdException w:name="Medium List 2 Accent 6" w:semiHidden="0" w:uiPriority="66" w:unhideWhenUsed="0"/>
+    <w:lsdException w:name="Medium Grid 1 Accent 6" w:semiHidden="0" w:uiPriority="67" w:unhideWhenUsed="0"/>
+    <w:lsdException w:name="Medium Grid 2 Accent 6" w:semiHidden="0" w:uiPriority="68" w:unhideWhenUsed="0"/>
+    <w:lsdException w:name="Medium Grid 3 Accent 6" w:semiHidden="0" w:uiPriority="69" w:unhideWhenUsed="0"/>
+    <w:lsdException w:name="Dark List Accent 6" w:semiHidden="0" w:uiPriority="70" w:unhideWhenUsed="0"/>
+    <w:lsdException w:name="Colorful Shading Accent 6" w:semiHidden="0" w:uiPriority="71" w:unhideWhenUsed="0"/>
+    <w:lsdException w:name="Colorful List Accent 6" w:semiHidden="0" w:uiPriority="72" w:unhideWhenUsed="0"/>
+    <w:lsdException w:name="Colorful Grid Accent 6" w:semiHidden="0" w:uiPriority="73" w:unhideWhenUsed="0"/>
+    <w:lsdException w:name="Subtle Emphasis" w:semiHidden="0" w:uiPriority="19" w:unhideWhenUsed="0" w:qFormat="1"/>
+    <w:lsdException w:name="Intense Emphasis" w:semiHidden="0" w:uiPriority="21" w:unhideWhenUsed="0" w:qFormat="1"/>
+    <w:lsdException w:name="Subtle Reference" w:semiHidden="0" w:uiPriority="31" w:unhideWhenUsed="0" w:qFormat="1"/>
+    <w:lsdException w:name="Intense Reference" w:semiHidden="0" w:uiPriority="32" w:unhideWhenUsed="0" w:qFormat="1"/>
+    <w:lsdException w:name="Book Title" w:semiHidden="0" w:uiPriority="33" w:unhideWhenUsed="0" w:qFormat="1"/>
+    <w:lsdException w:name="Bibliography" w:uiPriority="37"/>
+    <w:lsdException w:name="TOC Heading" w:uiPriority="39" w:qFormat="1"/>
   </w:latentStyles>
   <w:style w:type="paragraph" w:default="1" w:styleId="Normal">
     <w:name w:val="Normal"/>
@@ -3225,10 +5458,10 @@
       <w:contextualSpacing/>
     </w:pPr>
   </w:style>
-  <w:style w:type="paragraph" w:styleId="Puesto">
+  <w:style w:type="paragraph" w:styleId="Ttulo">
     <w:name w:val="Title"/>
     <w:basedOn w:val="Normal"/>
-    <w:link w:val="PuestoCar"/>
+    <w:link w:val="TtuloCar"/>
     <w:qFormat/>
     <w:rsid w:val="00DE3594"/>
     <w:pPr>
@@ -3244,10 +5477,10 @@
       <w:lang w:eastAsia="ja-JP"/>
     </w:rPr>
   </w:style>
-  <w:style w:type="character" w:customStyle="1" w:styleId="PuestoCar">
-    <w:name w:val="Puesto Car"/>
+  <w:style w:type="character" w:customStyle="1" w:styleId="TtuloCar">
+    <w:name w:val="Título Car"/>
     <w:basedOn w:val="Fuentedeprrafopredeter"/>
-    <w:link w:val="Puesto"/>
+    <w:link w:val="Ttulo"/>
     <w:rsid w:val="00DE3594"/>
     <w:rPr>
       <w:rFonts w:ascii="Arial" w:eastAsia="Times New Roman" w:hAnsi="Arial" w:cs="Times New Roman"/>
@@ -3444,6 +5677,855 @@
       <w:sz w:val="16"/>
       <w:szCs w:val="16"/>
     </w:rPr>
+  </w:style>
+  <w:style w:type="paragraph" w:styleId="TtulodeTDC">
+    <w:name w:val="TOC Heading"/>
+    <w:basedOn w:val="Ttulo1"/>
+    <w:next w:val="Normal"/>
+    <w:uiPriority w:val="39"/>
+    <w:semiHidden/>
+    <w:unhideWhenUsed/>
+    <w:qFormat/>
+    <w:rsid w:val="003646BE"/>
+    <w:pPr>
+      <w:keepLines/>
+      <w:numPr>
+        <w:numId w:val="0"/>
+      </w:numPr>
+      <w:spacing w:before="480" w:line="276" w:lineRule="auto"/>
+      <w:outlineLvl w:val="9"/>
+    </w:pPr>
+    <w:rPr>
+      <w:rFonts w:asciiTheme="majorHAnsi" w:eastAsiaTheme="majorEastAsia" w:hAnsiTheme="majorHAnsi" w:cstheme="majorBidi"/>
+      <w:bCs/>
+      <w:color w:val="365F91" w:themeColor="accent1" w:themeShade="BF"/>
+      <w:kern w:val="0"/>
+      <w:szCs w:val="28"/>
+      <w:lang w:val="es-PE" w:eastAsia="es-PE"/>
+    </w:rPr>
+  </w:style>
+  <w:style w:type="paragraph" w:styleId="TDC1">
+    <w:name w:val="toc 1"/>
+    <w:basedOn w:val="Normal"/>
+    <w:next w:val="Normal"/>
+    <w:autoRedefine/>
+    <w:uiPriority w:val="39"/>
+    <w:unhideWhenUsed/>
+    <w:rsid w:val="003646BE"/>
+    <w:pPr>
+      <w:spacing w:after="100"/>
+    </w:pPr>
+  </w:style>
+  <w:style w:type="paragraph" w:styleId="TDC2">
+    <w:name w:val="toc 2"/>
+    <w:basedOn w:val="Normal"/>
+    <w:next w:val="Normal"/>
+    <w:autoRedefine/>
+    <w:uiPriority w:val="39"/>
+    <w:unhideWhenUsed/>
+    <w:rsid w:val="003646BE"/>
+    <w:pPr>
+      <w:spacing w:after="100"/>
+      <w:ind w:left="220"/>
+    </w:pPr>
+  </w:style>
+  <w:style w:type="paragraph" w:styleId="Encabezado">
+    <w:name w:val="header"/>
+    <w:basedOn w:val="Normal"/>
+    <w:link w:val="EncabezadoCar"/>
+    <w:uiPriority w:val="99"/>
+    <w:unhideWhenUsed/>
+    <w:rsid w:val="009567B7"/>
+    <w:pPr>
+      <w:tabs>
+        <w:tab w:val="center" w:pos="4419"/>
+        <w:tab w:val="right" w:pos="8838"/>
+      </w:tabs>
+      <w:spacing w:after="0" w:line="240" w:lineRule="auto"/>
+    </w:pPr>
+  </w:style>
+  <w:style w:type="character" w:customStyle="1" w:styleId="EncabezadoCar">
+    <w:name w:val="Encabezado Car"/>
+    <w:basedOn w:val="Fuentedeprrafopredeter"/>
+    <w:link w:val="Encabezado"/>
+    <w:uiPriority w:val="99"/>
+    <w:rsid w:val="009567B7"/>
+  </w:style>
+  <w:style w:type="paragraph" w:styleId="Piedepgina">
+    <w:name w:val="footer"/>
+    <w:basedOn w:val="Normal"/>
+    <w:link w:val="PiedepginaCar"/>
+    <w:uiPriority w:val="99"/>
+    <w:unhideWhenUsed/>
+    <w:rsid w:val="009567B7"/>
+    <w:pPr>
+      <w:tabs>
+        <w:tab w:val="center" w:pos="4419"/>
+        <w:tab w:val="right" w:pos="8838"/>
+      </w:tabs>
+      <w:spacing w:after="0" w:line="240" w:lineRule="auto"/>
+    </w:pPr>
+  </w:style>
+  <w:style w:type="character" w:customStyle="1" w:styleId="PiedepginaCar">
+    <w:name w:val="Pie de página Car"/>
+    <w:basedOn w:val="Fuentedeprrafopredeter"/>
+    <w:link w:val="Piedepgina"/>
+    <w:uiPriority w:val="99"/>
+    <w:rsid w:val="009567B7"/>
+  </w:style>
+</w:styles>
+</file>
+
+<file path=word/stylesWithEffects.xml><?xml version="1.0" encoding="utf-8"?>
+<w:styles xmlns:wpc="http://schemas.microsoft.com/office/word/2010/wordprocessingCanvas" xmlns:mc="http://schemas.openxmlformats.org/markup-compatibility/2006" xmlns:o="urn:schemas-microsoft-com:office:office" xmlns:r="http://schemas.openxmlformats.org/officeDocument/2006/relationships" xmlns:m="http://schemas.openxmlformats.org/officeDocument/2006/math" xmlns:v="urn:schemas-microsoft-com:vml" xmlns:wp14="http://schemas.microsoft.com/office/word/2010/wordprocessingDrawing" xmlns:wp="http://schemas.openxmlformats.org/drawingml/2006/wordprocessingDrawing" xmlns:w10="urn:schemas-microsoft-com:office:word" xmlns:w="http://schemas.openxmlformats.org/wordprocessingml/2006/main" xmlns:w14="http://schemas.microsoft.com/office/word/2010/wordml" xmlns:wpg="http://schemas.microsoft.com/office/word/2010/wordprocessingGroup" xmlns:wpi="http://schemas.microsoft.com/office/word/2010/wordprocessingInk" xmlns:wne="http://schemas.microsoft.com/office/word/2006/wordml" xmlns:wps="http://schemas.microsoft.com/office/word/2010/wordprocessingShape" mc:Ignorable="w14 wp14">
+  <w:docDefaults>
+    <w:rPrDefault>
+      <w:rPr>
+        <w:rFonts w:asciiTheme="minorHAnsi" w:eastAsiaTheme="minorHAnsi" w:hAnsiTheme="minorHAnsi" w:cstheme="minorBidi"/>
+        <w:sz w:val="22"/>
+        <w:szCs w:val="22"/>
+        <w:lang w:val="es-PE" w:eastAsia="en-US" w:bidi="ar-SA"/>
+      </w:rPr>
+    </w:rPrDefault>
+    <w:pPrDefault>
+      <w:pPr>
+        <w:spacing w:after="200" w:line="276" w:lineRule="auto"/>
+      </w:pPr>
+    </w:pPrDefault>
+  </w:docDefaults>
+  <w:latentStyles w:defLockedState="0" w:defUIPriority="99" w:defSemiHidden="1" w:defUnhideWhenUsed="1" w:defQFormat="0" w:count="267">
+    <w:lsdException w:name="Normal" w:semiHidden="0" w:uiPriority="0" w:unhideWhenUsed="0" w:qFormat="1"/>
+    <w:lsdException w:name="heading 1" w:semiHidden="0" w:uiPriority="0" w:unhideWhenUsed="0" w:qFormat="1"/>
+    <w:lsdException w:name="heading 2" w:uiPriority="0" w:qFormat="1"/>
+    <w:lsdException w:name="heading 3" w:uiPriority="0" w:qFormat="1"/>
+    <w:lsdException w:name="heading 4" w:uiPriority="0" w:qFormat="1"/>
+    <w:lsdException w:name="heading 5" w:uiPriority="0" w:qFormat="1"/>
+    <w:lsdException w:name="heading 6" w:uiPriority="0" w:qFormat="1"/>
+    <w:lsdException w:name="heading 7" w:uiPriority="0" w:qFormat="1"/>
+    <w:lsdException w:name="heading 8" w:uiPriority="0" w:qFormat="1"/>
+    <w:lsdException w:name="heading 9" w:uiPriority="0" w:qFormat="1"/>
+    <w:lsdException w:name="toc 1" w:uiPriority="39"/>
+    <w:lsdException w:name="toc 2" w:uiPriority="39"/>
+    <w:lsdException w:name="toc 3" w:uiPriority="39"/>
+    <w:lsdException w:name="toc 4" w:uiPriority="39"/>
+    <w:lsdException w:name="toc 5" w:uiPriority="39"/>
+    <w:lsdException w:name="toc 6" w:uiPriority="39"/>
+    <w:lsdException w:name="toc 7" w:uiPriority="39"/>
+    <w:lsdException w:name="toc 8" w:uiPriority="39"/>
+    <w:lsdException w:name="toc 9" w:uiPriority="39"/>
+    <w:lsdException w:name="caption" w:uiPriority="35" w:qFormat="1"/>
+    <w:lsdException w:name="Title" w:semiHidden="0" w:uiPriority="0" w:unhideWhenUsed="0" w:qFormat="1"/>
+    <w:lsdException w:name="Default Paragraph Font" w:uiPriority="1"/>
+    <w:lsdException w:name="Body Text" w:uiPriority="0"/>
+    <w:lsdException w:name="Subtitle" w:semiHidden="0" w:uiPriority="11" w:unhideWhenUsed="0" w:qFormat="1"/>
+    <w:lsdException w:name="Strong" w:semiHidden="0" w:uiPriority="22" w:unhideWhenUsed="0" w:qFormat="1"/>
+    <w:lsdException w:name="Emphasis" w:semiHidden="0" w:uiPriority="20" w:unhideWhenUsed="0" w:qFormat="1"/>
+    <w:lsdException w:name="Table Grid" w:semiHidden="0" w:uiPriority="59" w:unhideWhenUsed="0"/>
+    <w:lsdException w:name="Placeholder Text" w:unhideWhenUsed="0"/>
+    <w:lsdException w:name="No Spacing" w:semiHidden="0" w:uiPriority="1" w:unhideWhenUsed="0" w:qFormat="1"/>
+    <w:lsdException w:name="Light Shading" w:semiHidden="0" w:uiPriority="60" w:unhideWhenUsed="0"/>
+    <w:lsdException w:name="Light List" w:semiHidden="0" w:uiPriority="61" w:unhideWhenUsed="0"/>
+    <w:lsdException w:name="Light Grid" w:semiHidden="0" w:uiPriority="62" w:unhideWhenUsed="0"/>
+    <w:lsdException w:name="Medium Shading 1" w:semiHidden="0" w:uiPriority="63" w:unhideWhenUsed="0"/>
+    <w:lsdException w:name="Medium Shading 2" w:semiHidden="0" w:uiPriority="64" w:unhideWhenUsed="0"/>
+    <w:lsdException w:name="Medium List 1" w:semiHidden="0" w:uiPriority="65" w:unhideWhenUsed="0"/>
+    <w:lsdException w:name="Medium List 2" w:semiHidden="0" w:uiPriority="66" w:unhideWhenUsed="0"/>
+    <w:lsdException w:name="Medium Grid 1" w:semiHidden="0" w:uiPriority="67" w:unhideWhenUsed="0"/>
+    <w:lsdException w:name="Medium Grid 2" w:semiHidden="0" w:uiPriority="68" w:unhideWhenUsed="0"/>
+    <w:lsdException w:name="Medium Grid 3" w:semiHidden="0" w:uiPriority="69" w:unhideWhenUsed="0"/>
+    <w:lsdException w:name="Dark List" w:semiHidden="0" w:uiPriority="70" w:unhideWhenUsed="0"/>
+    <w:lsdException w:name="Colorful Shading" w:semiHidden="0" w:uiPriority="71" w:unhideWhenUsed="0"/>
+    <w:lsdException w:name="Colorful List" w:semiHidden="0" w:uiPriority="72" w:unhideWhenUsed="0"/>
+    <w:lsdException w:name="Colorful Grid" w:semiHidden="0" w:uiPriority="73" w:unhideWhenUsed="0"/>
+    <w:lsdException w:name="Light Shading Accent 1" w:semiHidden="0" w:uiPriority="60" w:unhideWhenUsed="0"/>
+    <w:lsdException w:name="Light List Accent 1" w:semiHidden="0" w:uiPriority="61" w:unhideWhenUsed="0"/>
+    <w:lsdException w:name="Light Grid Accent 1" w:semiHidden="0" w:uiPriority="62" w:unhideWhenUsed="0"/>
+    <w:lsdException w:name="Medium Shading 1 Accent 1" w:semiHidden="0" w:uiPriority="63" w:unhideWhenUsed="0"/>
+    <w:lsdException w:name="Medium Shading 2 Accent 1" w:semiHidden="0" w:uiPriority="64" w:unhideWhenUsed="0"/>
+    <w:lsdException w:name="Medium List 1 Accent 1" w:semiHidden="0" w:uiPriority="65" w:unhideWhenUsed="0"/>
+    <w:lsdException w:name="Revision" w:unhideWhenUsed="0"/>
+    <w:lsdException w:name="List Paragraph" w:semiHidden="0" w:uiPriority="34" w:unhideWhenUsed="0" w:qFormat="1"/>
+    <w:lsdException w:name="Quote" w:semiHidden="0" w:uiPriority="29" w:unhideWhenUsed="0" w:qFormat="1"/>
+    <w:lsdException w:name="Intense Quote" w:semiHidden="0" w:uiPriority="30" w:unhideWhenUsed="0" w:qFormat="1"/>
+    <w:lsdException w:name="Medium List 2 Accent 1" w:semiHidden="0" w:uiPriority="66" w:unhideWhenUsed="0"/>
+    <w:lsdException w:name="Medium Grid 1 Accent 1" w:semiHidden="0" w:uiPriority="67" w:unhideWhenUsed="0"/>
+    <w:lsdException w:name="Medium Grid 2 Accent 1" w:semiHidden="0" w:uiPriority="68" w:unhideWhenUsed="0"/>
+    <w:lsdException w:name="Medium Grid 3 Accent 1" w:semiHidden="0" w:uiPriority="69" w:unhideWhenUsed="0"/>
+    <w:lsdException w:name="Dark List Accent 1" w:semiHidden="0" w:uiPriority="70" w:unhideWhenUsed="0"/>
+    <w:lsdException w:name="Colorful Shading Accent 1" w:semiHidden="0" w:uiPriority="71" w:unhideWhenUsed="0"/>
+    <w:lsdException w:name="Colorful List Accent 1" w:semiHidden="0" w:uiPriority="72" w:unhideWhenUsed="0"/>
+    <w:lsdException w:name="Colorful Grid Accent 1" w:semiHidden="0" w:uiPriority="73" w:unhideWhenUsed="0"/>
+    <w:lsdException w:name="Light Shading Accent 2" w:semiHidden="0" w:uiPriority="60" w:unhideWhenUsed="0"/>
+    <w:lsdException w:name="Light List Accent 2" w:semiHidden="0" w:uiPriority="61" w:unhideWhenUsed="0"/>
+    <w:lsdException w:name="Light Grid Accent 2" w:semiHidden="0" w:uiPriority="62" w:unhideWhenUsed="0"/>
+    <w:lsdException w:name="Medium Shading 1 Accent 2" w:semiHidden="0" w:uiPriority="63" w:unhideWhenUsed="0"/>
+    <w:lsdException w:name="Medium Shading 2 Accent 2" w:semiHidden="0" w:uiPriority="64" w:unhideWhenUsed="0"/>
+    <w:lsdException w:name="Medium List 1 Accent 2" w:semiHidden="0" w:uiPriority="65" w:unhideWhenUsed="0"/>
+    <w:lsdException w:name="Medium List 2 Accent 2" w:semiHidden="0" w:uiPriority="66" w:unhideWhenUsed="0"/>
+    <w:lsdException w:name="Medium Grid 1 Accent 2" w:semiHidden="0" w:uiPriority="67" w:unhideWhenUsed="0"/>
+    <w:lsdException w:name="Medium Grid 2 Accent 2" w:semiHidden="0" w:uiPriority="68" w:unhideWhenUsed="0"/>
+    <w:lsdException w:name="Medium Grid 3 Accent 2" w:semiHidden="0" w:uiPriority="69" w:unhideWhenUsed="0"/>
+    <w:lsdException w:name="Dark List Accent 2" w:semiHidden="0" w:uiPriority="70" w:unhideWhenUsed="0"/>
+    <w:lsdException w:name="Colorful Shading Accent 2" w:semiHidden="0" w:uiPriority="71" w:unhideWhenUsed="0"/>
+    <w:lsdException w:name="Colorful List Accent 2" w:semiHidden="0" w:uiPriority="72" w:unhideWhenUsed="0"/>
+    <w:lsdException w:name="Colorful Grid Accent 2" w:semiHidden="0" w:uiPriority="73" w:unhideWhenUsed="0"/>
+    <w:lsdException w:name="Light Shading Accent 3" w:semiHidden="0" w:uiPriority="60" w:unhideWhenUsed="0"/>
+    <w:lsdException w:name="Light List Accent 3" w:semiHidden="0" w:uiPriority="61" w:unhideWhenUsed="0"/>
+    <w:lsdException w:name="Light Grid Accent 3" w:semiHidden="0" w:uiPriority="62" w:unhideWhenUsed="0"/>
+    <w:lsdException w:name="Medium Shading 1 Accent 3" w:semiHidden="0" w:uiPriority="63" w:unhideWhenUsed="0"/>
+    <w:lsdException w:name="Medium Shading 2 Accent 3" w:semiHidden="0" w:uiPriority="64" w:unhideWhenUsed="0"/>
+    <w:lsdException w:name="Medium List 1 Accent 3" w:semiHidden="0" w:uiPriority="65" w:unhideWhenUsed="0"/>
+    <w:lsdException w:name="Medium List 2 Accent 3" w:semiHidden="0" w:uiPriority="66" w:unhideWhenUsed="0"/>
+    <w:lsdException w:name="Medium Grid 1 Accent 3" w:semiHidden="0" w:uiPriority="67" w:unhideWhenUsed="0"/>
+    <w:lsdException w:name="Medium Grid 2 Accent 3" w:semiHidden="0" w:uiPriority="68" w:unhideWhenUsed="0"/>
+    <w:lsdException w:name="Medium Grid 3 Accent 3" w:semiHidden="0" w:uiPriority="69" w:unhideWhenUsed="0"/>
+    <w:lsdException w:name="Dark List Accent 3" w:semiHidden="0" w:uiPriority="70" w:unhideWhenUsed="0"/>
+    <w:lsdException w:name="Colorful Shading Accent 3" w:semiHidden="0" w:uiPriority="71" w:unhideWhenUsed="0"/>
+    <w:lsdException w:name="Colorful List Accent 3" w:semiHidden="0" w:uiPriority="72" w:unhideWhenUsed="0"/>
+    <w:lsdException w:name="Colorful Grid Accent 3" w:semiHidden="0" w:uiPriority="73" w:unhideWhenUsed="0"/>
+    <w:lsdException w:name="Light Shading Accent 4" w:semiHidden="0" w:uiPriority="60" w:unhideWhenUsed="0"/>
+    <w:lsdException w:name="Light List Accent 4" w:semiHidden="0" w:uiPriority="61" w:unhideWhenUsed="0"/>
+    <w:lsdException w:name="Light Grid Accent 4" w:semiHidden="0" w:uiPriority="62" w:unhideWhenUsed="0"/>
+    <w:lsdException w:name="Medium Shading 1 Accent 4" w:semiHidden="0" w:uiPriority="63" w:unhideWhenUsed="0"/>
+    <w:lsdException w:name="Medium Shading 2 Accent 4" w:semiHidden="0" w:uiPriority="64" w:unhideWhenUsed="0"/>
+    <w:lsdException w:name="Medium List 1 Accent 4" w:semiHidden="0" w:uiPriority="65" w:unhideWhenUsed="0"/>
+    <w:lsdException w:name="Medium List 2 Accent 4" w:semiHidden="0" w:uiPriority="66" w:unhideWhenUsed="0"/>
+    <w:lsdException w:name="Medium Grid 1 Accent 4" w:semiHidden="0" w:uiPriority="67" w:unhideWhenUsed="0"/>
+    <w:lsdException w:name="Medium Grid 2 Accent 4" w:semiHidden="0" w:uiPriority="68" w:unhideWhenUsed="0"/>
+    <w:lsdException w:name="Medium Grid 3 Accent 4" w:semiHidden="0" w:uiPriority="69" w:unhideWhenUsed="0"/>
+    <w:lsdException w:name="Dark List Accent 4" w:semiHidden="0" w:uiPriority="70" w:unhideWhenUsed="0"/>
+    <w:lsdException w:name="Colorful Shading Accent 4" w:semiHidden="0" w:uiPriority="71" w:unhideWhenUsed="0"/>
+    <w:lsdException w:name="Colorful List Accent 4" w:semiHidden="0" w:uiPriority="72" w:unhideWhenUsed="0"/>
+    <w:lsdException w:name="Colorful Grid Accent 4" w:semiHidden="0" w:uiPriority="73" w:unhideWhenUsed="0"/>
+    <w:lsdException w:name="Light Shading Accent 5" w:semiHidden="0" w:uiPriority="60" w:unhideWhenUsed="0"/>
+    <w:lsdException w:name="Light List Accent 5" w:semiHidden="0" w:uiPriority="61" w:unhideWhenUsed="0"/>
+    <w:lsdException w:name="Light Grid Accent 5" w:semiHidden="0" w:uiPriority="62" w:unhideWhenUsed="0"/>
+    <w:lsdException w:name="Medium Shading 1 Accent 5" w:semiHidden="0" w:uiPriority="63" w:unhideWhenUsed="0"/>
+    <w:lsdException w:name="Medium Shading 2 Accent 5" w:semiHidden="0" w:uiPriority="64" w:unhideWhenUsed="0"/>
+    <w:lsdException w:name="Medium List 1 Accent 5" w:semiHidden="0" w:uiPriority="65" w:unhideWhenUsed="0"/>
+    <w:lsdException w:name="Medium List 2 Accent 5" w:semiHidden="0" w:uiPriority="66" w:unhideWhenUsed="0"/>
+    <w:lsdException w:name="Medium Grid 1 Accent 5" w:semiHidden="0" w:uiPriority="67" w:unhideWhenUsed="0"/>
+    <w:lsdException w:name="Medium Grid 2 Accent 5" w:semiHidden="0" w:uiPriority="68" w:unhideWhenUsed="0"/>
+    <w:lsdException w:name="Medium Grid 3 Accent 5" w:semiHidden="0" w:uiPriority="69" w:unhideWhenUsed="0"/>
+    <w:lsdException w:name="Dark List Accent 5" w:semiHidden="0" w:uiPriority="70" w:unhideWhenUsed="0"/>
+    <w:lsdException w:name="Colorful Shading Accent 5" w:semiHidden="0" w:uiPriority="71" w:unhideWhenUsed="0"/>
+    <w:lsdException w:name="Colorful List Accent 5" w:semiHidden="0" w:uiPriority="72" w:unhideWhenUsed="0"/>
+    <w:lsdException w:name="Colorful Grid Accent 5" w:semiHidden="0" w:uiPriority="73" w:unhideWhenUsed="0"/>
+    <w:lsdException w:name="Light Shading Accent 6" w:semiHidden="0" w:uiPriority="60" w:unhideWhenUsed="0"/>
+    <w:lsdException w:name="Light List Accent 6" w:semiHidden="0" w:uiPriority="61" w:unhideWhenUsed="0"/>
+    <w:lsdException w:name="Light Grid Accent 6" w:semiHidden="0" w:uiPriority="62" w:unhideWhenUsed="0"/>
+    <w:lsdException w:name="Medium Shading 1 Accent 6" w:semiHidden="0" w:uiPriority="63" w:unhideWhenUsed="0"/>
+    <w:lsdException w:name="Medium Shading 2 Accent 6" w:semiHidden="0" w:uiPriority="64" w:unhideWhenUsed="0"/>
+    <w:lsdException w:name="Medium List 1 Accent 6" w:semiHidden="0" w:uiPriority="65" w:unhideWhenUsed="0"/>
+    <w:lsdException w:name="Medium List 2 Accent 6" w:semiHidden="0" w:uiPriority="66" w:unhideWhenUsed="0"/>
+    <w:lsdException w:name="Medium Grid 1 Accent 6" w:semiHidden="0" w:uiPriority="67" w:unhideWhenUsed="0"/>
+    <w:lsdException w:name="Medium Grid 2 Accent 6" w:semiHidden="0" w:uiPriority="68" w:unhideWhenUsed="0"/>
+    <w:lsdException w:name="Medium Grid 3 Accent 6" w:semiHidden="0" w:uiPriority="69" w:unhideWhenUsed="0"/>
+    <w:lsdException w:name="Dark List Accent 6" w:semiHidden="0" w:uiPriority="70" w:unhideWhenUsed="0"/>
+    <w:lsdException w:name="Colorful Shading Accent 6" w:semiHidden="0" w:uiPriority="71" w:unhideWhenUsed="0"/>
+    <w:lsdException w:name="Colorful List Accent 6" w:semiHidden="0" w:uiPriority="72" w:unhideWhenUsed="0"/>
+    <w:lsdException w:name="Colorful Grid Accent 6" w:semiHidden="0" w:uiPriority="73" w:unhideWhenUsed="0"/>
+    <w:lsdException w:name="Subtle Emphasis" w:semiHidden="0" w:uiPriority="19" w:unhideWhenUsed="0" w:qFormat="1"/>
+    <w:lsdException w:name="Intense Emphasis" w:semiHidden="0" w:uiPriority="21" w:unhideWhenUsed="0" w:qFormat="1"/>
+    <w:lsdException w:name="Subtle Reference" w:semiHidden="0" w:uiPriority="31" w:unhideWhenUsed="0" w:qFormat="1"/>
+    <w:lsdException w:name="Intense Reference" w:semiHidden="0" w:uiPriority="32" w:unhideWhenUsed="0" w:qFormat="1"/>
+    <w:lsdException w:name="Book Title" w:semiHidden="0" w:uiPriority="33" w:unhideWhenUsed="0" w:qFormat="1"/>
+    <w:lsdException w:name="Bibliography" w:uiPriority="37"/>
+    <w:lsdException w:name="TOC Heading" w:uiPriority="39" w:qFormat="1"/>
+  </w:latentStyles>
+  <w:style w:type="paragraph" w:default="1" w:styleId="Normal">
+    <w:name w:val="Normal"/>
+    <w:qFormat/>
+    <w:rsid w:val="00DE3594"/>
+  </w:style>
+  <w:style w:type="paragraph" w:styleId="Ttulo1">
+    <w:name w:val="heading 1"/>
+    <w:aliases w:val="Título 1 Estándar"/>
+    <w:basedOn w:val="Normal"/>
+    <w:next w:val="Normal"/>
+    <w:link w:val="Ttulo1Car"/>
+    <w:qFormat/>
+    <w:rsid w:val="000260FC"/>
+    <w:pPr>
+      <w:keepNext/>
+      <w:numPr>
+        <w:numId w:val="1"/>
+      </w:numPr>
+      <w:spacing w:before="200" w:after="0" w:line="240" w:lineRule="auto"/>
+      <w:outlineLvl w:val="0"/>
+    </w:pPr>
+    <w:rPr>
+      <w:rFonts w:ascii="Arial" w:eastAsia="Times New Roman" w:hAnsi="Arial" w:cs="Times New Roman"/>
+      <w:b/>
+      <w:kern w:val="28"/>
+      <w:sz w:val="28"/>
+      <w:szCs w:val="24"/>
+      <w:lang w:val="es-ES_tradnl" w:eastAsia="ja-JP"/>
+    </w:rPr>
+  </w:style>
+  <w:style w:type="paragraph" w:styleId="Ttulo2">
+    <w:name w:val="heading 2"/>
+    <w:aliases w:val="Título 2 Estándar"/>
+    <w:basedOn w:val="Normal"/>
+    <w:next w:val="Normal"/>
+    <w:link w:val="Ttulo2Car"/>
+    <w:qFormat/>
+    <w:rsid w:val="000260FC"/>
+    <w:pPr>
+      <w:keepNext/>
+      <w:numPr>
+        <w:ilvl w:val="1"/>
+        <w:numId w:val="1"/>
+      </w:numPr>
+      <w:spacing w:before="100" w:after="0" w:line="240" w:lineRule="auto"/>
+      <w:outlineLvl w:val="1"/>
+    </w:pPr>
+    <w:rPr>
+      <w:rFonts w:ascii="Arial" w:eastAsia="Times New Roman" w:hAnsi="Arial" w:cs="Times New Roman"/>
+      <w:b/>
+      <w:sz w:val="24"/>
+      <w:szCs w:val="24"/>
+      <w:lang w:val="es-ES_tradnl" w:eastAsia="ja-JP"/>
+    </w:rPr>
+  </w:style>
+  <w:style w:type="paragraph" w:styleId="Ttulo3">
+    <w:name w:val="heading 3"/>
+    <w:basedOn w:val="Normal"/>
+    <w:next w:val="Normal"/>
+    <w:link w:val="Ttulo3Car"/>
+    <w:qFormat/>
+    <w:rsid w:val="000260FC"/>
+    <w:pPr>
+      <w:keepNext/>
+      <w:numPr>
+        <w:ilvl w:val="2"/>
+        <w:numId w:val="1"/>
+      </w:numPr>
+      <w:spacing w:after="0" w:line="240" w:lineRule="auto"/>
+      <w:outlineLvl w:val="2"/>
+    </w:pPr>
+    <w:rPr>
+      <w:rFonts w:ascii="Arial" w:eastAsia="Times New Roman" w:hAnsi="Arial" w:cs="Times New Roman"/>
+      <w:b/>
+      <w:sz w:val="24"/>
+      <w:szCs w:val="24"/>
+      <w:lang w:val="es-ES_tradnl" w:eastAsia="ja-JP"/>
+    </w:rPr>
+  </w:style>
+  <w:style w:type="paragraph" w:styleId="Ttulo4">
+    <w:name w:val="heading 4"/>
+    <w:basedOn w:val="Ttulo3"/>
+    <w:next w:val="Normal"/>
+    <w:link w:val="Ttulo4Car"/>
+    <w:qFormat/>
+    <w:rsid w:val="000260FC"/>
+    <w:pPr>
+      <w:numPr>
+        <w:ilvl w:val="3"/>
+      </w:numPr>
+      <w:outlineLvl w:val="3"/>
+    </w:pPr>
+  </w:style>
+  <w:style w:type="paragraph" w:styleId="Ttulo5">
+    <w:name w:val="heading 5"/>
+    <w:basedOn w:val="Normal"/>
+    <w:next w:val="Normal"/>
+    <w:link w:val="Ttulo5Car"/>
+    <w:qFormat/>
+    <w:rsid w:val="000260FC"/>
+    <w:pPr>
+      <w:keepNext/>
+      <w:numPr>
+        <w:ilvl w:val="4"/>
+        <w:numId w:val="1"/>
+      </w:numPr>
+      <w:spacing w:after="0" w:line="240" w:lineRule="auto"/>
+      <w:jc w:val="both"/>
+      <w:outlineLvl w:val="4"/>
+    </w:pPr>
+    <w:rPr>
+      <w:rFonts w:ascii="Arial" w:eastAsia="Times New Roman" w:hAnsi="Arial" w:cs="Times New Roman"/>
+      <w:b/>
+      <w:szCs w:val="24"/>
+      <w:lang w:val="es-MX" w:eastAsia="ja-JP"/>
+    </w:rPr>
+  </w:style>
+  <w:style w:type="paragraph" w:styleId="Ttulo6">
+    <w:name w:val="heading 6"/>
+    <w:basedOn w:val="Normal"/>
+    <w:next w:val="Normal"/>
+    <w:link w:val="Ttulo6Car"/>
+    <w:qFormat/>
+    <w:rsid w:val="000260FC"/>
+    <w:pPr>
+      <w:keepNext/>
+      <w:numPr>
+        <w:ilvl w:val="5"/>
+        <w:numId w:val="1"/>
+      </w:numPr>
+      <w:spacing w:after="0" w:line="240" w:lineRule="auto"/>
+      <w:jc w:val="both"/>
+      <w:outlineLvl w:val="5"/>
+    </w:pPr>
+    <w:rPr>
+      <w:rFonts w:ascii="Arial" w:eastAsia="Times New Roman" w:hAnsi="Arial" w:cs="Times New Roman"/>
+      <w:b/>
+      <w:sz w:val="24"/>
+      <w:szCs w:val="24"/>
+      <w:lang w:val="es-ES_tradnl" w:eastAsia="ja-JP"/>
+    </w:rPr>
+  </w:style>
+  <w:style w:type="paragraph" w:styleId="Ttulo7">
+    <w:name w:val="heading 7"/>
+    <w:basedOn w:val="Normal"/>
+    <w:next w:val="Normal"/>
+    <w:link w:val="Ttulo7Car"/>
+    <w:qFormat/>
+    <w:rsid w:val="000260FC"/>
+    <w:pPr>
+      <w:keepNext/>
+      <w:numPr>
+        <w:ilvl w:val="6"/>
+        <w:numId w:val="1"/>
+      </w:numPr>
+      <w:spacing w:after="0" w:line="240" w:lineRule="auto"/>
+      <w:jc w:val="center"/>
+      <w:outlineLvl w:val="6"/>
+    </w:pPr>
+    <w:rPr>
+      <w:rFonts w:ascii="Arial" w:eastAsia="Times New Roman" w:hAnsi="Arial" w:cs="Times New Roman"/>
+      <w:b/>
+      <w:sz w:val="20"/>
+      <w:szCs w:val="24"/>
+      <w:lang w:val="es-ES_tradnl" w:eastAsia="ja-JP"/>
+    </w:rPr>
+  </w:style>
+  <w:style w:type="paragraph" w:styleId="Ttulo8">
+    <w:name w:val="heading 8"/>
+    <w:basedOn w:val="Normal"/>
+    <w:next w:val="Normal"/>
+    <w:link w:val="Ttulo8Car"/>
+    <w:qFormat/>
+    <w:rsid w:val="000260FC"/>
+    <w:pPr>
+      <w:keepNext/>
+      <w:numPr>
+        <w:ilvl w:val="7"/>
+        <w:numId w:val="1"/>
+      </w:numPr>
+      <w:spacing w:after="0" w:line="240" w:lineRule="auto"/>
+      <w:jc w:val="center"/>
+      <w:outlineLvl w:val="7"/>
+    </w:pPr>
+    <w:rPr>
+      <w:rFonts w:ascii="Arial" w:eastAsia="Times New Roman" w:hAnsi="Arial" w:cs="Times New Roman"/>
+      <w:b/>
+      <w:szCs w:val="24"/>
+      <w:lang w:val="es-ES_tradnl" w:eastAsia="ja-JP"/>
+    </w:rPr>
+  </w:style>
+  <w:style w:type="paragraph" w:styleId="Ttulo9">
+    <w:name w:val="heading 9"/>
+    <w:basedOn w:val="Normal"/>
+    <w:next w:val="Normal"/>
+    <w:link w:val="Ttulo9Car"/>
+    <w:qFormat/>
+    <w:rsid w:val="000260FC"/>
+    <w:pPr>
+      <w:keepNext/>
+      <w:numPr>
+        <w:ilvl w:val="8"/>
+        <w:numId w:val="1"/>
+      </w:numPr>
+      <w:spacing w:after="0" w:line="240" w:lineRule="auto"/>
+      <w:jc w:val="both"/>
+      <w:outlineLvl w:val="8"/>
+    </w:pPr>
+    <w:rPr>
+      <w:rFonts w:ascii="Arial" w:eastAsia="Times New Roman" w:hAnsi="Arial" w:cs="Times New Roman"/>
+      <w:b/>
+      <w:szCs w:val="24"/>
+      <w:lang w:val="es-ES_tradnl" w:eastAsia="ja-JP"/>
+    </w:rPr>
+  </w:style>
+  <w:style w:type="character" w:default="1" w:styleId="Fuentedeprrafopredeter">
+    <w:name w:val="Default Paragraph Font"/>
+    <w:uiPriority w:val="1"/>
+    <w:semiHidden/>
+    <w:unhideWhenUsed/>
+  </w:style>
+  <w:style w:type="table" w:default="1" w:styleId="Tablanormal">
+    <w:name w:val="Normal Table"/>
+    <w:uiPriority w:val="99"/>
+    <w:semiHidden/>
+    <w:unhideWhenUsed/>
+    <w:tblPr>
+      <w:tblInd w:w="0" w:type="dxa"/>
+      <w:tblCellMar>
+        <w:top w:w="0" w:type="dxa"/>
+        <w:left w:w="108" w:type="dxa"/>
+        <w:bottom w:w="0" w:type="dxa"/>
+        <w:right w:w="108" w:type="dxa"/>
+      </w:tblCellMar>
+    </w:tblPr>
+  </w:style>
+  <w:style w:type="numbering" w:default="1" w:styleId="Sinlista">
+    <w:name w:val="No List"/>
+    <w:uiPriority w:val="99"/>
+    <w:semiHidden/>
+    <w:unhideWhenUsed/>
+  </w:style>
+  <w:style w:type="table" w:styleId="Tablaconcuadrcula">
+    <w:name w:val="Table Grid"/>
+    <w:basedOn w:val="Tablanormal"/>
+    <w:uiPriority w:val="59"/>
+    <w:rsid w:val="00DE3594"/>
+    <w:pPr>
+      <w:spacing w:after="0" w:line="240" w:lineRule="auto"/>
+    </w:pPr>
+    <w:tblPr>
+      <w:tblInd w:w="0" w:type="dxa"/>
+      <w:tblBorders>
+        <w:top w:val="single" w:sz="4" w:space="0" w:color="000000" w:themeColor="text1"/>
+        <w:left w:val="single" w:sz="4" w:space="0" w:color="000000" w:themeColor="text1"/>
+        <w:bottom w:val="single" w:sz="4" w:space="0" w:color="000000" w:themeColor="text1"/>
+        <w:right w:val="single" w:sz="4" w:space="0" w:color="000000" w:themeColor="text1"/>
+        <w:insideH w:val="single" w:sz="4" w:space="0" w:color="000000" w:themeColor="text1"/>
+        <w:insideV w:val="single" w:sz="4" w:space="0" w:color="000000" w:themeColor="text1"/>
+      </w:tblBorders>
+      <w:tblCellMar>
+        <w:top w:w="0" w:type="dxa"/>
+        <w:left w:w="108" w:type="dxa"/>
+        <w:bottom w:w="0" w:type="dxa"/>
+        <w:right w:w="108" w:type="dxa"/>
+      </w:tblCellMar>
+    </w:tblPr>
+  </w:style>
+  <w:style w:type="paragraph" w:styleId="Prrafodelista">
+    <w:name w:val="List Paragraph"/>
+    <w:basedOn w:val="Normal"/>
+    <w:uiPriority w:val="34"/>
+    <w:qFormat/>
+    <w:rsid w:val="00DE3594"/>
+    <w:pPr>
+      <w:ind w:left="720"/>
+      <w:contextualSpacing/>
+    </w:pPr>
+  </w:style>
+  <w:style w:type="paragraph" w:styleId="Ttulo">
+    <w:name w:val="Title"/>
+    <w:basedOn w:val="Normal"/>
+    <w:link w:val="TtuloCar"/>
+    <w:qFormat/>
+    <w:rsid w:val="00DE3594"/>
+    <w:pPr>
+      <w:keepNext/>
+      <w:spacing w:before="200" w:after="0" w:line="240" w:lineRule="auto"/>
+      <w:jc w:val="center"/>
+    </w:pPr>
+    <w:rPr>
+      <w:rFonts w:ascii="Arial" w:eastAsia="Times New Roman" w:hAnsi="Arial" w:cs="Times New Roman"/>
+      <w:b/>
+      <w:sz w:val="28"/>
+      <w:szCs w:val="24"/>
+      <w:lang w:eastAsia="ja-JP"/>
+    </w:rPr>
+  </w:style>
+  <w:style w:type="character" w:customStyle="1" w:styleId="TtuloCar">
+    <w:name w:val="Título Car"/>
+    <w:basedOn w:val="Fuentedeprrafopredeter"/>
+    <w:link w:val="Ttulo"/>
+    <w:rsid w:val="00DE3594"/>
+    <w:rPr>
+      <w:rFonts w:ascii="Arial" w:eastAsia="Times New Roman" w:hAnsi="Arial" w:cs="Times New Roman"/>
+      <w:b/>
+      <w:sz w:val="28"/>
+      <w:szCs w:val="24"/>
+      <w:lang w:eastAsia="ja-JP"/>
+    </w:rPr>
+  </w:style>
+  <w:style w:type="character" w:customStyle="1" w:styleId="Ttulo1Car">
+    <w:name w:val="Título 1 Car"/>
+    <w:aliases w:val="Título 1 Estándar Car"/>
+    <w:basedOn w:val="Fuentedeprrafopredeter"/>
+    <w:link w:val="Ttulo1"/>
+    <w:rsid w:val="000260FC"/>
+    <w:rPr>
+      <w:rFonts w:ascii="Arial" w:eastAsia="Times New Roman" w:hAnsi="Arial" w:cs="Times New Roman"/>
+      <w:b/>
+      <w:kern w:val="28"/>
+      <w:sz w:val="28"/>
+      <w:szCs w:val="24"/>
+      <w:lang w:val="es-ES_tradnl" w:eastAsia="ja-JP"/>
+    </w:rPr>
+  </w:style>
+  <w:style w:type="character" w:customStyle="1" w:styleId="Ttulo2Car">
+    <w:name w:val="Título 2 Car"/>
+    <w:aliases w:val="Título 2 Estándar Car"/>
+    <w:basedOn w:val="Fuentedeprrafopredeter"/>
+    <w:link w:val="Ttulo2"/>
+    <w:rsid w:val="000260FC"/>
+    <w:rPr>
+      <w:rFonts w:ascii="Arial" w:eastAsia="Times New Roman" w:hAnsi="Arial" w:cs="Times New Roman"/>
+      <w:b/>
+      <w:sz w:val="24"/>
+      <w:szCs w:val="24"/>
+      <w:lang w:val="es-ES_tradnl" w:eastAsia="ja-JP"/>
+    </w:rPr>
+  </w:style>
+  <w:style w:type="character" w:customStyle="1" w:styleId="Ttulo3Car">
+    <w:name w:val="Título 3 Car"/>
+    <w:basedOn w:val="Fuentedeprrafopredeter"/>
+    <w:link w:val="Ttulo3"/>
+    <w:rsid w:val="000260FC"/>
+    <w:rPr>
+      <w:rFonts w:ascii="Arial" w:eastAsia="Times New Roman" w:hAnsi="Arial" w:cs="Times New Roman"/>
+      <w:b/>
+      <w:sz w:val="24"/>
+      <w:szCs w:val="24"/>
+      <w:lang w:val="es-ES_tradnl" w:eastAsia="ja-JP"/>
+    </w:rPr>
+  </w:style>
+  <w:style w:type="character" w:customStyle="1" w:styleId="Ttulo4Car">
+    <w:name w:val="Título 4 Car"/>
+    <w:basedOn w:val="Fuentedeprrafopredeter"/>
+    <w:link w:val="Ttulo4"/>
+    <w:rsid w:val="000260FC"/>
+    <w:rPr>
+      <w:rFonts w:ascii="Arial" w:eastAsia="Times New Roman" w:hAnsi="Arial" w:cs="Times New Roman"/>
+      <w:b/>
+      <w:sz w:val="24"/>
+      <w:szCs w:val="24"/>
+      <w:lang w:val="es-ES_tradnl" w:eastAsia="ja-JP"/>
+    </w:rPr>
+  </w:style>
+  <w:style w:type="character" w:customStyle="1" w:styleId="Ttulo5Car">
+    <w:name w:val="Título 5 Car"/>
+    <w:basedOn w:val="Fuentedeprrafopredeter"/>
+    <w:link w:val="Ttulo5"/>
+    <w:rsid w:val="000260FC"/>
+    <w:rPr>
+      <w:rFonts w:ascii="Arial" w:eastAsia="Times New Roman" w:hAnsi="Arial" w:cs="Times New Roman"/>
+      <w:b/>
+      <w:szCs w:val="24"/>
+      <w:lang w:val="es-MX" w:eastAsia="ja-JP"/>
+    </w:rPr>
+  </w:style>
+  <w:style w:type="character" w:customStyle="1" w:styleId="Ttulo6Car">
+    <w:name w:val="Título 6 Car"/>
+    <w:basedOn w:val="Fuentedeprrafopredeter"/>
+    <w:link w:val="Ttulo6"/>
+    <w:rsid w:val="000260FC"/>
+    <w:rPr>
+      <w:rFonts w:ascii="Arial" w:eastAsia="Times New Roman" w:hAnsi="Arial" w:cs="Times New Roman"/>
+      <w:b/>
+      <w:sz w:val="24"/>
+      <w:szCs w:val="24"/>
+      <w:lang w:val="es-ES_tradnl" w:eastAsia="ja-JP"/>
+    </w:rPr>
+  </w:style>
+  <w:style w:type="character" w:customStyle="1" w:styleId="Ttulo7Car">
+    <w:name w:val="Título 7 Car"/>
+    <w:basedOn w:val="Fuentedeprrafopredeter"/>
+    <w:link w:val="Ttulo7"/>
+    <w:rsid w:val="000260FC"/>
+    <w:rPr>
+      <w:rFonts w:ascii="Arial" w:eastAsia="Times New Roman" w:hAnsi="Arial" w:cs="Times New Roman"/>
+      <w:b/>
+      <w:sz w:val="20"/>
+      <w:szCs w:val="24"/>
+      <w:lang w:val="es-ES_tradnl" w:eastAsia="ja-JP"/>
+    </w:rPr>
+  </w:style>
+  <w:style w:type="character" w:customStyle="1" w:styleId="Ttulo8Car">
+    <w:name w:val="Título 8 Car"/>
+    <w:basedOn w:val="Fuentedeprrafopredeter"/>
+    <w:link w:val="Ttulo8"/>
+    <w:rsid w:val="000260FC"/>
+    <w:rPr>
+      <w:rFonts w:ascii="Arial" w:eastAsia="Times New Roman" w:hAnsi="Arial" w:cs="Times New Roman"/>
+      <w:b/>
+      <w:szCs w:val="24"/>
+      <w:lang w:val="es-ES_tradnl" w:eastAsia="ja-JP"/>
+    </w:rPr>
+  </w:style>
+  <w:style w:type="character" w:customStyle="1" w:styleId="Ttulo9Car">
+    <w:name w:val="Título 9 Car"/>
+    <w:basedOn w:val="Fuentedeprrafopredeter"/>
+    <w:link w:val="Ttulo9"/>
+    <w:rsid w:val="000260FC"/>
+    <w:rPr>
+      <w:rFonts w:ascii="Arial" w:eastAsia="Times New Roman" w:hAnsi="Arial" w:cs="Times New Roman"/>
+      <w:b/>
+      <w:szCs w:val="24"/>
+      <w:lang w:val="es-ES_tradnl" w:eastAsia="ja-JP"/>
+    </w:rPr>
+  </w:style>
+  <w:style w:type="paragraph" w:styleId="Textoindependiente">
+    <w:name w:val="Body Text"/>
+    <w:basedOn w:val="Normal"/>
+    <w:link w:val="TextoindependienteCar"/>
+    <w:rsid w:val="000260FC"/>
+    <w:pPr>
+      <w:suppressAutoHyphens/>
+      <w:spacing w:after="60" w:line="240" w:lineRule="auto"/>
+      <w:jc w:val="both"/>
+    </w:pPr>
+    <w:rPr>
+      <w:rFonts w:ascii="Arial" w:eastAsia="Times New Roman" w:hAnsi="Arial" w:cs="Times New Roman"/>
+      <w:b/>
+      <w:sz w:val="20"/>
+      <w:szCs w:val="20"/>
+      <w:lang w:val="es-ES" w:eastAsia="ar-SA"/>
+    </w:rPr>
+  </w:style>
+  <w:style w:type="character" w:customStyle="1" w:styleId="TextoindependienteCar">
+    <w:name w:val="Texto independiente Car"/>
+    <w:basedOn w:val="Fuentedeprrafopredeter"/>
+    <w:link w:val="Textoindependiente"/>
+    <w:rsid w:val="000260FC"/>
+    <w:rPr>
+      <w:rFonts w:ascii="Arial" w:eastAsia="Times New Roman" w:hAnsi="Arial" w:cs="Times New Roman"/>
+      <w:b/>
+      <w:sz w:val="20"/>
+      <w:szCs w:val="20"/>
+      <w:lang w:val="es-ES" w:eastAsia="ar-SA"/>
+    </w:rPr>
+  </w:style>
+  <w:style w:type="character" w:styleId="Hipervnculo">
+    <w:name w:val="Hyperlink"/>
+    <w:uiPriority w:val="99"/>
+    <w:unhideWhenUsed/>
+    <w:rsid w:val="000260FC"/>
+    <w:rPr>
+      <w:color w:val="0000FF"/>
+      <w:u w:val="single"/>
+    </w:rPr>
+  </w:style>
+  <w:style w:type="paragraph" w:styleId="Textodeglobo">
+    <w:name w:val="Balloon Text"/>
+    <w:basedOn w:val="Normal"/>
+    <w:link w:val="TextodegloboCar"/>
+    <w:uiPriority w:val="99"/>
+    <w:semiHidden/>
+    <w:unhideWhenUsed/>
+    <w:rsid w:val="000260FC"/>
+    <w:pPr>
+      <w:spacing w:after="0" w:line="240" w:lineRule="auto"/>
+    </w:pPr>
+    <w:rPr>
+      <w:rFonts w:ascii="Tahoma" w:hAnsi="Tahoma" w:cs="Tahoma"/>
+      <w:sz w:val="16"/>
+      <w:szCs w:val="16"/>
+    </w:rPr>
+  </w:style>
+  <w:style w:type="character" w:customStyle="1" w:styleId="TextodegloboCar">
+    <w:name w:val="Texto de globo Car"/>
+    <w:basedOn w:val="Fuentedeprrafopredeter"/>
+    <w:link w:val="Textodeglobo"/>
+    <w:uiPriority w:val="99"/>
+    <w:semiHidden/>
+    <w:rsid w:val="000260FC"/>
+    <w:rPr>
+      <w:rFonts w:ascii="Tahoma" w:hAnsi="Tahoma" w:cs="Tahoma"/>
+      <w:sz w:val="16"/>
+      <w:szCs w:val="16"/>
+    </w:rPr>
+  </w:style>
+  <w:style w:type="paragraph" w:styleId="TtulodeTDC">
+    <w:name w:val="TOC Heading"/>
+    <w:basedOn w:val="Ttulo1"/>
+    <w:next w:val="Normal"/>
+    <w:uiPriority w:val="39"/>
+    <w:semiHidden/>
+    <w:unhideWhenUsed/>
+    <w:qFormat/>
+    <w:rsid w:val="003646BE"/>
+    <w:pPr>
+      <w:keepLines/>
+      <w:numPr>
+        <w:numId w:val="0"/>
+      </w:numPr>
+      <w:spacing w:before="480" w:line="276" w:lineRule="auto"/>
+      <w:outlineLvl w:val="9"/>
+    </w:pPr>
+    <w:rPr>
+      <w:rFonts w:asciiTheme="majorHAnsi" w:eastAsiaTheme="majorEastAsia" w:hAnsiTheme="majorHAnsi" w:cstheme="majorBidi"/>
+      <w:bCs/>
+      <w:color w:val="365F91" w:themeColor="accent1" w:themeShade="BF"/>
+      <w:kern w:val="0"/>
+      <w:szCs w:val="28"/>
+      <w:lang w:val="es-PE" w:eastAsia="es-PE"/>
+    </w:rPr>
+  </w:style>
+  <w:style w:type="paragraph" w:styleId="TDC1">
+    <w:name w:val="toc 1"/>
+    <w:basedOn w:val="Normal"/>
+    <w:next w:val="Normal"/>
+    <w:autoRedefine/>
+    <w:uiPriority w:val="39"/>
+    <w:unhideWhenUsed/>
+    <w:rsid w:val="003646BE"/>
+    <w:pPr>
+      <w:spacing w:after="100"/>
+    </w:pPr>
+  </w:style>
+  <w:style w:type="paragraph" w:styleId="TDC2">
+    <w:name w:val="toc 2"/>
+    <w:basedOn w:val="Normal"/>
+    <w:next w:val="Normal"/>
+    <w:autoRedefine/>
+    <w:uiPriority w:val="39"/>
+    <w:unhideWhenUsed/>
+    <w:rsid w:val="003646BE"/>
+    <w:pPr>
+      <w:spacing w:after="100"/>
+      <w:ind w:left="220"/>
+    </w:pPr>
+  </w:style>
+  <w:style w:type="paragraph" w:styleId="Encabezado">
+    <w:name w:val="header"/>
+    <w:basedOn w:val="Normal"/>
+    <w:link w:val="EncabezadoCar"/>
+    <w:uiPriority w:val="99"/>
+    <w:unhideWhenUsed/>
+    <w:rsid w:val="009567B7"/>
+    <w:pPr>
+      <w:tabs>
+        <w:tab w:val="center" w:pos="4419"/>
+        <w:tab w:val="right" w:pos="8838"/>
+      </w:tabs>
+      <w:spacing w:after="0" w:line="240" w:lineRule="auto"/>
+    </w:pPr>
+  </w:style>
+  <w:style w:type="character" w:customStyle="1" w:styleId="EncabezadoCar">
+    <w:name w:val="Encabezado Car"/>
+    <w:basedOn w:val="Fuentedeprrafopredeter"/>
+    <w:link w:val="Encabezado"/>
+    <w:uiPriority w:val="99"/>
+    <w:rsid w:val="009567B7"/>
+  </w:style>
+  <w:style w:type="paragraph" w:styleId="Piedepgina">
+    <w:name w:val="footer"/>
+    <w:basedOn w:val="Normal"/>
+    <w:link w:val="PiedepginaCar"/>
+    <w:uiPriority w:val="99"/>
+    <w:unhideWhenUsed/>
+    <w:rsid w:val="009567B7"/>
+    <w:pPr>
+      <w:tabs>
+        <w:tab w:val="center" w:pos="4419"/>
+        <w:tab w:val="right" w:pos="8838"/>
+      </w:tabs>
+      <w:spacing w:after="0" w:line="240" w:lineRule="auto"/>
+    </w:pPr>
+  </w:style>
+  <w:style w:type="character" w:customStyle="1" w:styleId="PiedepginaCar">
+    <w:name w:val="Pie de página Car"/>
+    <w:basedOn w:val="Fuentedeprrafopredeter"/>
+    <w:link w:val="Piedepgina"/>
+    <w:uiPriority w:val="99"/>
+    <w:rsid w:val="009567B7"/>
   </w:style>
 </w:styles>
 </file>
@@ -3731,4 +6813,16 @@
   <a:objectDefaults/>
   <a:extraClrSchemeLst/>
 </a:theme>
+</file>
+
+<file path=customXml/item1.xml><?xml version="1.0" encoding="utf-8"?>
+<b:Sources xmlns:b="http://schemas.openxmlformats.org/officeDocument/2006/bibliography" xmlns="http://schemas.openxmlformats.org/officeDocument/2006/bibliography" SelectedStyle="\APA.XSL" StyleName="APA"/>
+</file>
+
+<file path=customXml/itemProps1.xml><?xml version="1.0" encoding="utf-8"?>
+<ds:datastoreItem xmlns:ds="http://schemas.openxmlformats.org/officeDocument/2006/customXml" ds:itemID="{37142D2D-D9DC-4899-8AE4-BDD4C8662C0E}">
+  <ds:schemaRefs>
+    <ds:schemaRef ds:uri="http://schemas.openxmlformats.org/officeDocument/2006/bibliography"/>
+  </ds:schemaRefs>
+</ds:datastoreItem>
 </file>
</xml_diff>